<commit_message>
deleted abstract and keywords
</commit_message>
<xml_diff>
--- a/docs/seim_Article_polytechnic.docx
+++ b/docs/seim_Article_polytechnic.docx
@@ -532,300 +532,6 @@
     </w:p>
     <w:p>
       <w:pPr>
-        <w:pStyle w:val="Abstract"/>
-        <w:rPr>
-          <w:sz w:val="24"/>
-          <w:szCs w:val="24"/>
-          <w:lang w:val="ru-RU"/>
-        </w:rPr>
-      </w:pPr>
-      <w:r>
-        <w:rPr>
-          <w:rFonts w:hint="cs"/>
-          <w:i/>
-          <w:iCs/>
-          <w:sz w:val="24"/>
-          <w:szCs w:val="24"/>
-        </w:rPr>
-        <w:t>Abstract</w:t>
-      </w:r>
-      <w:r>
-        <w:rPr>
-          <w:rFonts w:hint="cs"/>
-          <w:sz w:val="24"/>
-          <w:szCs w:val="24"/>
-          <w:lang w:val="ru-RU"/>
-        </w:rPr>
-        <w:t>—</w:t>
-      </w:r>
-      <w:bookmarkStart w:id="0" w:name="__DdeLink__2343_1947064009"/>
-      <w:r>
-        <w:rPr>
-          <w:rFonts w:hint="cs"/>
-          <w:sz w:val="24"/>
-          <w:szCs w:val="24"/>
-          <w:lang w:val="ru-RU"/>
-        </w:rPr>
-        <w:t xml:space="preserve">В статье описывается разработка </w:t>
-      </w:r>
-      <w:r>
-        <w:rPr>
-          <w:rFonts w:eastAsia="Times New Roman" w:hint="cs"/>
-          <w:sz w:val="24"/>
-          <w:szCs w:val="24"/>
-          <w:lang w:val="ru-RU"/>
-        </w:rPr>
-        <w:t xml:space="preserve">приложения, позволяющего пользователям самостоятельно практиковаться в развитии навыков публичных выступлений. Рассмотрены существующие подобные программные продукты, поиск которых производился в двух основных онлайн-магазинах для систем </w:t>
-      </w:r>
-      <w:r>
-        <w:rPr>
-          <w:rFonts w:eastAsia="Times New Roman" w:hint="cs"/>
-          <w:sz w:val="24"/>
-          <w:szCs w:val="24"/>
-        </w:rPr>
-        <w:t>IOS</w:t>
-      </w:r>
-      <w:r>
-        <w:rPr>
-          <w:rFonts w:eastAsia="Times New Roman" w:hint="cs"/>
-          <w:sz w:val="24"/>
-          <w:szCs w:val="24"/>
-          <w:lang w:val="ru-RU"/>
-        </w:rPr>
-        <w:t xml:space="preserve"> и </w:t>
-      </w:r>
-      <w:r>
-        <w:rPr>
-          <w:rFonts w:eastAsia="Times New Roman" w:hint="cs"/>
-          <w:sz w:val="24"/>
-          <w:szCs w:val="24"/>
-        </w:rPr>
-        <w:t>Android</w:t>
-      </w:r>
-      <w:r>
-        <w:rPr>
-          <w:rFonts w:eastAsia="Times New Roman" w:hint="cs"/>
-          <w:sz w:val="24"/>
-          <w:szCs w:val="24"/>
-          <w:lang w:val="ru-RU"/>
-        </w:rPr>
-        <w:t xml:space="preserve"> - </w:t>
-      </w:r>
-      <w:r>
-        <w:rPr>
-          <w:rFonts w:eastAsia="Times New Roman" w:hint="cs"/>
-          <w:sz w:val="24"/>
-          <w:szCs w:val="24"/>
-        </w:rPr>
-        <w:t>App</w:t>
-      </w:r>
-      <w:r>
-        <w:rPr>
-          <w:rFonts w:eastAsia="Times New Roman" w:hint="cs"/>
-          <w:sz w:val="24"/>
-          <w:szCs w:val="24"/>
-          <w:lang w:val="ru-RU"/>
-        </w:rPr>
-        <w:t xml:space="preserve"> </w:t>
-      </w:r>
-      <w:r>
-        <w:rPr>
-          <w:rFonts w:eastAsia="Times New Roman" w:hint="cs"/>
-          <w:sz w:val="24"/>
-          <w:szCs w:val="24"/>
-        </w:rPr>
-        <w:t>Store</w:t>
-      </w:r>
-      <w:r>
-        <w:rPr>
-          <w:rFonts w:eastAsia="Times New Roman" w:hint="cs"/>
-          <w:sz w:val="24"/>
-          <w:szCs w:val="24"/>
-          <w:lang w:val="ru-RU"/>
-        </w:rPr>
-        <w:t xml:space="preserve"> и </w:t>
-      </w:r>
-      <w:r>
-        <w:rPr>
-          <w:rFonts w:eastAsia="Times New Roman" w:hint="cs"/>
-          <w:sz w:val="24"/>
-          <w:szCs w:val="24"/>
-        </w:rPr>
-        <w:t>Google</w:t>
-      </w:r>
-      <w:r>
-        <w:rPr>
-          <w:rFonts w:eastAsia="Times New Roman" w:hint="cs"/>
-          <w:sz w:val="24"/>
-          <w:szCs w:val="24"/>
-          <w:lang w:val="ru-RU"/>
-        </w:rPr>
-        <w:t xml:space="preserve"> </w:t>
-      </w:r>
-      <w:r>
-        <w:rPr>
-          <w:rFonts w:eastAsia="Times New Roman" w:hint="cs"/>
-          <w:sz w:val="24"/>
-          <w:szCs w:val="24"/>
-        </w:rPr>
-        <w:t>Play</w:t>
-      </w:r>
-      <w:r>
-        <w:rPr>
-          <w:rFonts w:eastAsia="Times New Roman" w:hint="cs"/>
-          <w:sz w:val="24"/>
-          <w:szCs w:val="24"/>
-          <w:lang w:val="ru-RU"/>
-        </w:rPr>
-        <w:t xml:space="preserve"> соответственно. Сравнение аналогов показало, что незначительная часть приложений обладает отдельным функциями работы с аудиозаписями выступлений, в то время как остальные приложения представляют собой сборники рекомендаций и учебных материалов. По результатам обзора было создано новое </w:t>
-      </w:r>
-      <w:r>
-        <w:rPr>
-          <w:rFonts w:eastAsia="Times New Roman" w:hint="cs"/>
-          <w:sz w:val="24"/>
-          <w:szCs w:val="24"/>
-        </w:rPr>
-        <w:t>Android</w:t>
-      </w:r>
-      <w:r>
-        <w:rPr>
-          <w:rFonts w:eastAsia="Times New Roman" w:hint="cs"/>
-          <w:sz w:val="24"/>
-          <w:szCs w:val="24"/>
-          <w:lang w:val="ru-RU"/>
-        </w:rPr>
-        <w:t>-приложение, решающее задачу автоматизированных систематических тренировок ораторских навыков</w:t>
-      </w:r>
-      <w:bookmarkEnd w:id="0"/>
-      <w:r>
-        <w:rPr>
-          <w:rFonts w:eastAsia="Times New Roman" w:hint="cs"/>
-          <w:sz w:val="24"/>
-          <w:szCs w:val="24"/>
-          <w:lang w:val="ru-RU"/>
-        </w:rPr>
-        <w:t>. Для разработки проекта были использованы технологии распознавания речи (</w:t>
-      </w:r>
-      <w:proofErr w:type="spellStart"/>
-      <w:r>
-        <w:rPr>
-          <w:rFonts w:eastAsia="Times New Roman" w:hint="cs"/>
-          <w:sz w:val="24"/>
-          <w:szCs w:val="24"/>
-        </w:rPr>
-        <w:t>SpeechRecognizer</w:t>
-      </w:r>
-      <w:proofErr w:type="spellEnd"/>
-      <w:r>
-        <w:rPr>
-          <w:rFonts w:eastAsia="Times New Roman" w:hint="cs"/>
-          <w:sz w:val="24"/>
-          <w:szCs w:val="24"/>
-          <w:lang w:val="ru-RU"/>
-        </w:rPr>
-        <w:t>), построения графиков (</w:t>
-      </w:r>
-      <w:proofErr w:type="spellStart"/>
-      <w:r>
-        <w:rPr>
-          <w:rFonts w:eastAsia="Times New Roman" w:hint="cs"/>
-          <w:sz w:val="24"/>
-          <w:szCs w:val="24"/>
-        </w:rPr>
-        <w:t>MPAndroidChart</w:t>
-      </w:r>
-      <w:proofErr w:type="spellEnd"/>
-      <w:r>
-        <w:rPr>
-          <w:rFonts w:eastAsia="Times New Roman" w:hint="cs"/>
-          <w:sz w:val="24"/>
-          <w:szCs w:val="24"/>
-          <w:lang w:val="ru-RU"/>
-        </w:rPr>
-        <w:t>), рисования изображений (</w:t>
-      </w:r>
-      <w:r>
-        <w:rPr>
-          <w:rFonts w:eastAsia="Times New Roman" w:hint="cs"/>
-          <w:sz w:val="24"/>
-          <w:szCs w:val="24"/>
-        </w:rPr>
-        <w:t>Canvas</w:t>
-      </w:r>
-      <w:r>
-        <w:rPr>
-          <w:rFonts w:eastAsia="Times New Roman" w:hint="cs"/>
-          <w:sz w:val="24"/>
-          <w:szCs w:val="24"/>
-          <w:lang w:val="ru-RU"/>
-        </w:rPr>
-        <w:t xml:space="preserve">), спроектирована база данных </w:t>
-      </w:r>
-      <w:r>
-        <w:rPr>
-          <w:rFonts w:eastAsia="Times New Roman" w:hint="cs"/>
-          <w:sz w:val="24"/>
-          <w:szCs w:val="24"/>
-        </w:rPr>
-        <w:t>SQLite</w:t>
-      </w:r>
-      <w:r>
-        <w:rPr>
-          <w:rFonts w:eastAsia="Times New Roman" w:hint="cs"/>
-          <w:sz w:val="24"/>
-          <w:szCs w:val="24"/>
-          <w:lang w:val="ru-RU"/>
-        </w:rPr>
-        <w:t xml:space="preserve"> для хранения данных о тренировках. За счет фиксации и распознавания слов в аудиозаписи выступления приложение дает возможность оратору найти наиболее популярные слова в своем докладе, узнать частоту их появления и позволяет отработать речь к предстоящему публичному выступлению. Дополнительной особенностью проекта является наличие функционала, который позволяет выявить ошибки, связанные с </w:t>
-      </w:r>
-      <w:r>
-        <w:rPr>
-          <w:rFonts w:eastAsia="Times New Roman" w:hint="cs"/>
-          <w:sz w:val="24"/>
-          <w:szCs w:val="24"/>
-          <w:lang w:val="ru-RU"/>
-        </w:rPr>
-        <w:t>темпом речи и продолжительностью отдельных слайдов. Для проверки корректности работы приложения было проведено исследование на аудиозаписях докладов и публичных лекций. По результатам исследования было показано, что точность распознавания речи докладчика составляет 90% при низком уровне шума, что позволяет использовать данное приложение для самостоятельных тренировок.</w:t>
-      </w:r>
-    </w:p>
-    <w:p>
-      <w:pPr>
-        <w:pStyle w:val="Keywords"/>
-        <w:rPr>
-          <w:sz w:val="24"/>
-          <w:szCs w:val="24"/>
-          <w:lang w:val="ru-RU"/>
-        </w:rPr>
-      </w:pPr>
-      <w:r>
-        <w:rPr>
-          <w:rFonts w:hint="cs"/>
-          <w:sz w:val="24"/>
-          <w:szCs w:val="24"/>
-          <w:lang w:val="ru-RU"/>
-        </w:rPr>
-        <w:t>Ключевые слова—</w:t>
-      </w:r>
-      <w:r>
-        <w:rPr>
-          <w:rFonts w:eastAsia="Times New Roman" w:hint="cs"/>
-          <w:sz w:val="24"/>
-          <w:szCs w:val="24"/>
-          <w:lang w:val="ru-RU"/>
-        </w:rPr>
-        <w:t xml:space="preserve">анализ речи, публичные выступления, </w:t>
-      </w:r>
-      <w:r>
-        <w:rPr>
-          <w:rFonts w:eastAsia="Times New Roman" w:hint="cs"/>
-          <w:sz w:val="24"/>
-          <w:szCs w:val="24"/>
-        </w:rPr>
-        <w:t>Android</w:t>
-      </w:r>
-    </w:p>
-    <w:p>
-      <w:pPr>
         <w:pStyle w:val="1"/>
         <w:numPr>
           <w:ilvl w:val="0"/>
@@ -837,6 +543,8 @@
           <w:szCs w:val="28"/>
         </w:rPr>
       </w:pPr>
+      <w:bookmarkStart w:id="0" w:name="_GoBack"/>
+      <w:bookmarkEnd w:id="0"/>
       <w:proofErr w:type="spellStart"/>
       <w:r>
         <w:rPr>
@@ -863,16 +571,7 @@
           <w:sz w:val="24"/>
           <w:szCs w:val="24"/>
         </w:rPr>
-        <w:t xml:space="preserve">В современном обществе школьникам, студентам и выпускникам ВУЗов все чаще приходится сталкиваться с необходимостью публичных защит своих работ, участия в различного рода дебатах, конференциях, где активно используются мультимедиа-презентации[1]. При этом, не смотря, на использование мультимедиа-контента одним из ключевых факторов успешного выступления остается хорошо развитое ораторское мастерство, которое включает в себя высокую четкость дикции, навык управления темпом речи, отсутствие слов-паразитов и умение уверенно вести публичное выступление. Работа над ораторским мастерством отсутствует в явном виде в учебных программах школ и университетов, при этом самостоятельное изучение данной дисциплины является трудоемким процессом ввиду сложности отработки необходимых навыков и, как </w:t>
-      </w:r>
-      <w:r>
-        <w:rPr>
-          <w:rFonts w:hint="cs"/>
-          <w:sz w:val="24"/>
-          <w:szCs w:val="24"/>
-        </w:rPr>
-        <w:lastRenderedPageBreak/>
-        <w:t xml:space="preserve">следствие, больших временных и денежных затрат. На сегодняшний день, обучение ораторскому искусству чаще всего представлено в виде очных курсов, где педагог индивидуально или в группах преподает навыки публичных выступлений. Существует также ряд мобильных приложений, позволяющих  самостоятельно совершенствовать ораторские навыки, однако они позволяют тренировать только отдельные аспекты публичного выступления и при этом не обеспечивают возможности отработки речи на презентациях, используемых в выступлении. </w:t>
+        <w:t xml:space="preserve">В современном обществе школьникам, студентам и выпускникам ВУЗов все чаще приходится сталкиваться с необходимостью публичных защит своих работ, участия в различного рода дебатах, конференциях, где активно используются мультимедиа-презентации[1]. При этом, не смотря, на использование мультимедиа-контента одним из ключевых факторов успешного выступления остается хорошо развитое ораторское мастерство, которое включает в себя высокую четкость дикции, навык управления темпом речи, отсутствие слов-паразитов и умение уверенно вести публичное выступление. Работа над ораторским мастерством отсутствует в явном виде в учебных программах школ и университетов, при этом самостоятельное изучение данной дисциплины является трудоемким процессом ввиду сложности отработки необходимых навыков и, как следствие, больших временных и денежных затрат. На сегодняшний день, обучение ораторскому искусству чаще всего представлено в виде очных курсов, где педагог индивидуально или в группах преподает навыки публичных выступлений. Существует также ряд мобильных приложений, позволяющих  самостоятельно совершенствовать ораторские навыки, однако они позволяют тренировать только отдельные аспекты публичного выступления и при этом не обеспечивают возможности отработки речи на презентациях, используемых в выступлении. </w:t>
       </w:r>
     </w:p>
     <w:p>
@@ -1059,6 +758,7 @@
           <w:sz w:val="24"/>
           <w:szCs w:val="24"/>
         </w:rPr>
+        <w:lastRenderedPageBreak/>
         <w:t xml:space="preserve">Поддержка платформы </w:t>
       </w:r>
       <w:proofErr w:type="spellStart"/>
@@ -1143,7 +843,15 @@
           <w:sz w:val="24"/>
           <w:szCs w:val="24"/>
         </w:rPr>
-        <w:t>Возможность использования приложения в учебном процессе для школ и ВУЗов. Интерфейсы приложения должны позволять экспортировать прогресс учащихся по подготовке к публичным выступлениям для контроля со стороны учителей, преподавателей и научных руководителей, так как в процессе обучения в школе и ВУЗе пользователь испытывает большую необходимость публичных выступлений</w:t>
+        <w:t xml:space="preserve">Возможность использования приложения в учебном процессе для школ и ВУЗов. Интерфейсы приложения должны позволять экспортировать прогресс учащихся по подготовке к публичным выступлениям для контроля со стороны учителей, преподавателей и научных руководителей, так как в </w:t>
+      </w:r>
+      <w:r>
+        <w:rPr>
+          <w:rFonts w:eastAsia="Times New Roman" w:hint="cs"/>
+          <w:sz w:val="24"/>
+          <w:szCs w:val="24"/>
+        </w:rPr>
+        <w:t>процессе обучения в школе и ВУЗе пользователь испытывает большую необходимость публичных выступлений</w:t>
       </w:r>
       <w:r>
         <w:rPr>
@@ -1379,7 +1087,6 @@
           <w:sz w:val="24"/>
           <w:szCs w:val="24"/>
         </w:rPr>
-        <w:lastRenderedPageBreak/>
         <w:t>Настройка приложения на индивидуальные особенности докладчика (темп речи).</w:t>
       </w:r>
     </w:p>
@@ -1455,15 +1162,7 @@
           <w:sz w:val="24"/>
           <w:szCs w:val="24"/>
         </w:rPr>
-        <w:t xml:space="preserve">Далее будут подробно описаны основные характеристики приложения и показано, как </w:t>
-      </w:r>
-      <w:r>
-        <w:rPr>
-          <w:rFonts w:hint="cs"/>
-          <w:sz w:val="24"/>
-          <w:szCs w:val="24"/>
-        </w:rPr>
-        <w:t>они удовлетворяют требованиям раздела “Выбор метода решения”.</w:t>
+        <w:t>Далее будут подробно описаны основные характеристики приложения и показано, как они удовлетворяют требованиям раздела “Выбор метода решения”.</w:t>
       </w:r>
     </w:p>
     <w:p>
@@ -1487,6 +1186,7 @@
           <w:sz w:val="24"/>
           <w:szCs w:val="24"/>
         </w:rPr>
+        <w:lastRenderedPageBreak/>
         <w:t>Пользовательский</w:t>
       </w:r>
       <w:proofErr w:type="spellEnd"/>
@@ -1764,15 +1464,7 @@
           <w:sz w:val="24"/>
           <w:szCs w:val="24"/>
         </w:rPr>
-        <w:t xml:space="preserve">Пользователь переходит на экран “Добавление презентации (редактирование)”, где он может </w:t>
-      </w:r>
-      <w:r>
-        <w:rPr>
-          <w:rFonts w:hint="cs"/>
-          <w:sz w:val="24"/>
-          <w:szCs w:val="24"/>
-        </w:rPr>
-        <w:t>скорректировать название презентации для отображения в списке.</w:t>
+        <w:t>Пользователь переходит на экран “Добавление презентации (редактирование)”, где он может скорректировать название презентации для отображения в списке.</w:t>
       </w:r>
     </w:p>
     <w:p>
@@ -1824,7 +1516,6 @@
           <w:sz w:val="24"/>
           <w:szCs w:val="24"/>
         </w:rPr>
-        <w:lastRenderedPageBreak/>
         <w:t xml:space="preserve">пользователь тренируется в публичном выступлении - произносит слова речи для данной презентации, а также сменяет слайды. </w:t>
       </w:r>
     </w:p>
@@ -1924,17 +1615,7 @@
           <w:sz w:val="24"/>
           <w:szCs w:val="24"/>
         </w:rPr>
-        <w:t xml:space="preserve">В качестве принципа построения приложения была выбрана монолитная архитектура.  Основные компоненты и подсистемы, а также </w:t>
-      </w:r>
-      <w:bookmarkStart w:id="2" w:name="_GoBack"/>
-      <w:bookmarkEnd w:id="2"/>
-      <w:r>
-        <w:rPr>
-          <w:rFonts w:hint="cs"/>
-          <w:sz w:val="24"/>
-          <w:szCs w:val="24"/>
-        </w:rPr>
-        <w:t xml:space="preserve">способы их взаимодействия изображены на Рис. 2. </w:t>
+        <w:t xml:space="preserve">В качестве принципа построения приложения была выбрана монолитная архитектура.  Основные компоненты и подсистемы, а также способы их взаимодействия изображены на Рис. 2. </w:t>
       </w:r>
     </w:p>
     <w:p>
@@ -2002,7 +1683,16 @@
           <w:sz w:val="24"/>
           <w:szCs w:val="24"/>
         </w:rPr>
-        <w:t xml:space="preserve">, отвечающая за непрерывное распознавание речи пользователя в процессе тренировки, привязку распознанного текста к конкретным слайдам, а также измерение времени доклада. Данная служба расширяет встроенную библиотеку распознавания речи </w:t>
+        <w:t xml:space="preserve">, отвечающая за непрерывное распознавание речи пользователя в процессе тренировки, привязку распознанного текста к конкретным слайдам, а также измерение времени доклада. Данная служба расширяет встроенную библиотеку </w:t>
+      </w:r>
+      <w:r>
+        <w:rPr>
+          <w:rFonts w:hint="cs"/>
+          <w:sz w:val="24"/>
+          <w:szCs w:val="24"/>
+        </w:rPr>
+        <w:lastRenderedPageBreak/>
+        <w:t xml:space="preserve">распознавания речи </w:t>
       </w:r>
       <w:proofErr w:type="spellStart"/>
       <w:r>
@@ -2096,15 +1786,7 @@
           <w:sz w:val="24"/>
           <w:szCs w:val="24"/>
         </w:rPr>
-        <w:t xml:space="preserve">, реализующий интерфейсы для </w:t>
-      </w:r>
-      <w:r>
-        <w:rPr>
-          <w:rFonts w:hint="cs"/>
-          <w:sz w:val="24"/>
-          <w:szCs w:val="24"/>
-        </w:rPr>
-        <w:t>совместного хранения информации о различных тренировках и добавленных презентациях.</w:t>
+        <w:t>, реализующий интерфейсы для совместного хранения информации о различных тренировках и добавленных презентациях.</w:t>
       </w:r>
     </w:p>
     <w:p>
@@ -2386,16 +2068,7 @@
           <w:sz w:val="24"/>
           <w:szCs w:val="24"/>
         </w:rPr>
-        <w:t xml:space="preserve">Количество слов, распознанных неверно – слова, претерпевшие </w:t>
-      </w:r>
-      <w:r>
-        <w:rPr>
-          <w:rFonts w:hint="cs"/>
-          <w:sz w:val="24"/>
-          <w:szCs w:val="24"/>
-        </w:rPr>
-        <w:lastRenderedPageBreak/>
-        <w:t>смысловые изменения во время распознавания.</w:t>
+        <w:t>Количество слов, распознанных неверно – слова, претерпевшие смысловые изменения во время распознавания.</w:t>
       </w:r>
     </w:p>
     <w:p>
@@ -3906,7 +3579,16 @@
           <w:sz w:val="24"/>
           <w:szCs w:val="24"/>
         </w:rPr>
-        <w:t xml:space="preserve">В данной работе исследовалась возможность автоматизации развития ораторских способностей с помощью мобильных устройств. На основании обзора мобильных приложений по данной тематике было предложено </w:t>
+        <w:t xml:space="preserve">В данной работе исследовалась возможность автоматизации развития </w:t>
+      </w:r>
+      <w:r>
+        <w:rPr>
+          <w:rFonts w:hint="cs"/>
+          <w:sz w:val="24"/>
+          <w:szCs w:val="24"/>
+        </w:rPr>
+        <w:lastRenderedPageBreak/>
+        <w:t xml:space="preserve">ораторских способностей с помощью мобильных устройств. На основании обзора мобильных приложений по данной тематике было предложено </w:t>
       </w:r>
       <w:proofErr w:type="spellStart"/>
       <w:r>
@@ -3924,15 +3606,7 @@
           <w:sz w:val="24"/>
           <w:szCs w:val="24"/>
         </w:rPr>
-        <w:t xml:space="preserve">-приложение тренажер публичных выступлений, обеспечивающее возможность </w:t>
-      </w:r>
-      <w:r>
-        <w:rPr>
-          <w:rFonts w:hint="cs"/>
-          <w:sz w:val="24"/>
-          <w:szCs w:val="24"/>
-        </w:rPr>
-        <w:t xml:space="preserve">автоматизированных самостоятельных систематических тренировок с комплексным оцениванием публичного выступления. Описана архитектура и алгоритмы, лежащие в основе приложения, а также проведено исследование точности работы приложения на модельных данных, показавшие принципиальную возможность для грубого оценивания качества публичных выступлений по аудиозаписям. </w:t>
+        <w:t xml:space="preserve">-приложение тренажер публичных выступлений, обеспечивающее возможность автоматизированных самостоятельных систематических тренировок с комплексным оцениванием публичного выступления. Описана архитектура и алгоритмы, лежащие в основе приложения, а также проведено исследование точности работы приложения на модельных данных, показавшие принципиальную возможность для грубого оценивания качества публичных выступлений по аудиозаписям. </w:t>
       </w:r>
     </w:p>
     <w:p>
@@ -5163,7 +4837,6 @@
           <w:szCs w:val="24"/>
           <w:lang w:val="ru-RU"/>
         </w:rPr>
-        <w:lastRenderedPageBreak/>
         <w:t>Говорилло</w:t>
       </w:r>
       <w:proofErr w:type="spellEnd"/>
@@ -6247,7 +5920,16 @@
           <w:sz w:val="24"/>
           <w:szCs w:val="24"/>
         </w:rPr>
-        <w:t>. URL: https://github.com/OSLL/android_public_speech_trainer/blob/master/app/src/main/java/com/example/company/myapplication/VoiceAnalysisActivity.kt</w:t>
+        <w:t>. URL: https://github.com/OSLL/android_public_speech_trainer/blob/master/app/src/m</w:t>
+      </w:r>
+      <w:r>
+        <w:rPr>
+          <w:rFonts w:hint="cs"/>
+          <w:sz w:val="24"/>
+          <w:szCs w:val="24"/>
+        </w:rPr>
+        <w:lastRenderedPageBreak/>
+        <w:t>ain/java/com/example/company/myapplication/VoiceAnalysisActivity.kt</w:t>
       </w:r>
     </w:p>
     <w:p>
@@ -11609,7 +11291,7 @@
 </file>
 
 <file path=customXml/itemProps1.xml><?xml version="1.0" encoding="utf-8"?>
-<ds:datastoreItem xmlns:ds="http://schemas.openxmlformats.org/officeDocument/2006/customXml" ds:itemID="{445564A9-8343-1848-9275-027CF248D8FD}">
+<ds:datastoreItem xmlns:ds="http://schemas.openxmlformats.org/officeDocument/2006/customXml" ds:itemID="{27BD08CD-0859-F64D-92CC-33347DF59AA2}">
   <ds:schemaRefs>
     <ds:schemaRef ds:uri="http://schemas.openxmlformats.org/officeDocument/2006/bibliography"/>
   </ds:schemaRefs>

</xml_diff>

<commit_message>
removed from the list of references sources related to the review, corrected reference numbers
</commit_message>
<xml_diff>
--- a/docs/seim_Article_polytechnic.docx
+++ b/docs/seim_Article_polytechnic.docx
@@ -239,6 +239,7 @@
         </w:rPr>
         <w:t>.</w:t>
       </w:r>
+      <w:proofErr w:type="spellStart"/>
       <w:r>
         <w:rPr>
           <w:rFonts w:hint="cs"/>
@@ -248,6 +249,7 @@
         </w:rPr>
         <w:t>zaslavskiy</w:t>
       </w:r>
+      <w:proofErr w:type="spellEnd"/>
       <w:r>
         <w:rPr>
           <w:rFonts w:hint="cs"/>
@@ -258,6 +260,7 @@
         </w:rPr>
         <w:t>@</w:t>
       </w:r>
+      <w:proofErr w:type="spellStart"/>
       <w:r>
         <w:rPr>
           <w:rFonts w:hint="cs"/>
@@ -267,6 +270,7 @@
         </w:rPr>
         <w:t>gmail</w:t>
       </w:r>
+      <w:proofErr w:type="spellEnd"/>
       <w:r>
         <w:rPr>
           <w:rFonts w:hint="cs"/>
@@ -296,6 +300,7 @@
         </w:rPr>
         <w:t xml:space="preserve">, </w:t>
       </w:r>
+      <w:proofErr w:type="spellStart"/>
       <w:r>
         <w:rPr>
           <w:rFonts w:hint="cs"/>
@@ -305,6 +310,7 @@
         </w:rPr>
         <w:t>zmotorin</w:t>
       </w:r>
+      <w:proofErr w:type="spellEnd"/>
       <w:r>
         <w:rPr>
           <w:rFonts w:hint="cs"/>
@@ -315,6 +321,7 @@
         </w:rPr>
         <w:t>174@</w:t>
       </w:r>
+      <w:proofErr w:type="spellStart"/>
       <w:r>
         <w:rPr>
           <w:rFonts w:hint="cs"/>
@@ -324,6 +331,7 @@
         </w:rPr>
         <w:t>gmail</w:t>
       </w:r>
+      <w:proofErr w:type="spellEnd"/>
       <w:r>
         <w:rPr>
           <w:rFonts w:hint="cs"/>
@@ -410,6 +418,7 @@
         </w:rPr>
         <w:t>@</w:t>
       </w:r>
+      <w:proofErr w:type="spellStart"/>
       <w:r>
         <w:rPr>
           <w:rFonts w:hint="cs"/>
@@ -419,6 +428,7 @@
         </w:rPr>
         <w:t>gmail</w:t>
       </w:r>
+      <w:proofErr w:type="spellEnd"/>
       <w:r>
         <w:rPr>
           <w:rFonts w:hint="cs"/>
@@ -533,6 +543,7 @@
           <w:szCs w:val="28"/>
         </w:rPr>
       </w:pPr>
+      <w:proofErr w:type="spellStart"/>
       <w:r>
         <w:rPr>
           <w:rFonts w:hint="cs"/>
@@ -541,6 +552,7 @@
         </w:rPr>
         <w:t>введение</w:t>
       </w:r>
+      <w:proofErr w:type="spellEnd"/>
     </w:p>
     <w:p>
       <w:pPr>
@@ -653,14 +665,52 @@
           <w:szCs w:val="28"/>
         </w:rPr>
       </w:pPr>
+      <w:proofErr w:type="spellStart"/>
       <w:r>
         <w:rPr>
           <w:rFonts w:hint="cs"/>
           <w:sz w:val="28"/>
           <w:szCs w:val="28"/>
         </w:rPr>
-        <w:t>Формулировка требований к приложению</w:t>
-      </w:r>
+        <w:t>Формулировка</w:t>
+      </w:r>
+      <w:proofErr w:type="spellEnd"/>
+      <w:r>
+        <w:rPr>
+          <w:rFonts w:hint="cs"/>
+          <w:sz w:val="28"/>
+          <w:szCs w:val="28"/>
+        </w:rPr>
+        <w:t xml:space="preserve"> </w:t>
+      </w:r>
+      <w:proofErr w:type="spellStart"/>
+      <w:r>
+        <w:rPr>
+          <w:rFonts w:hint="cs"/>
+          <w:sz w:val="28"/>
+          <w:szCs w:val="28"/>
+        </w:rPr>
+        <w:t>требований</w:t>
+      </w:r>
+      <w:proofErr w:type="spellEnd"/>
+      <w:r>
+        <w:rPr>
+          <w:rFonts w:hint="cs"/>
+          <w:sz w:val="28"/>
+          <w:szCs w:val="28"/>
+        </w:rPr>
+        <w:t xml:space="preserve"> к </w:t>
+      </w:r>
+      <w:proofErr w:type="spellStart"/>
+      <w:r>
+        <w:rPr>
+          <w:rFonts w:hint="cs"/>
+          <w:sz w:val="28"/>
+          <w:szCs w:val="28"/>
+        </w:rPr>
+        <w:t>приложению</w:t>
+      </w:r>
+      <w:proofErr w:type="spellEnd"/>
     </w:p>
     <w:p>
       <w:pPr>
@@ -707,7 +757,25 @@
           <w:szCs w:val="24"/>
         </w:rPr>
         <w:lastRenderedPageBreak/>
-        <w:t>Поддержка платформы Android, как самой популярной и, следовательно, самой доступной.</w:t>
+        <w:t xml:space="preserve">Поддержка платформы </w:t>
+      </w:r>
+      <w:proofErr w:type="spellStart"/>
+      <w:r>
+        <w:rPr>
+          <w:rFonts w:hint="cs"/>
+          <w:sz w:val="24"/>
+          <w:szCs w:val="24"/>
+        </w:rPr>
+        <w:t>Android</w:t>
+      </w:r>
+      <w:proofErr w:type="spellEnd"/>
+      <w:r>
+        <w:rPr>
+          <w:rFonts w:hint="cs"/>
+          <w:sz w:val="24"/>
+          <w:szCs w:val="24"/>
+        </w:rPr>
+        <w:t>, как самой популярной и, следовательно, самой доступной.</w:t>
       </w:r>
     </w:p>
     <w:p>
@@ -769,226 +837,20 @@
       </w:pPr>
       <w:r>
         <w:rPr>
-          <w:rFonts w:eastAsia="Times New Roman" w:hint="cs"/>
-          <w:sz w:val="24"/>
-          <w:szCs w:val="24"/>
-        </w:rPr>
-        <w:t xml:space="preserve">Возможность использования приложения в учебном процессе для школ и ВУЗов. Интерфейсы приложения должны позволять экспортировать прогресс учащихся по подготовке к публичным выступлениям для контроля со стороны учителей, преподавателей и научных руководителей, так как в </w:t>
-      </w:r>
-      <w:r>
-        <w:rPr>
-          <w:rFonts w:eastAsia="Times New Roman" w:hint="cs"/>
-          <w:sz w:val="24"/>
-          <w:szCs w:val="24"/>
-        </w:rPr>
-        <w:t>процессе обучения в школе и ВУЗе пользователь испытывает большую необходимость публичных выступлений</w:t>
-      </w:r>
-      <w:r>
-        <w:rPr>
-          <w:rFonts w:hint="cs"/>
-          <w:sz w:val="24"/>
-          <w:szCs w:val="24"/>
-        </w:rPr>
-        <w:t>.</w:t>
-      </w:r>
-    </w:p>
-    <w:p>
-      <w:pPr>
-        <w:pStyle w:val="1"/>
-        <w:numPr>
-          <w:ilvl w:val="0"/>
-          <w:numId w:val="4"/>
-        </w:numPr>
-        <w:ind w:left="0" w:firstLine="0"/>
-        <w:rPr>
-          <w:sz w:val="28"/>
-          <w:szCs w:val="28"/>
-        </w:rPr>
-      </w:pPr>
-      <w:r>
-        <w:rPr>
-          <w:rFonts w:hint="cs"/>
-          <w:sz w:val="28"/>
-          <w:szCs w:val="28"/>
-        </w:rPr>
-        <w:t>Разработанное приложение</w:t>
-      </w:r>
-    </w:p>
-    <w:p>
-      <w:pPr>
-        <w:pStyle w:val="a4"/>
-        <w:spacing w:line="240" w:lineRule="auto"/>
-        <w:rPr>
-          <w:sz w:val="24"/>
-          <w:szCs w:val="24"/>
-        </w:rPr>
-      </w:pPr>
-      <w:r>
-        <w:rPr>
-          <w:rFonts w:hint="cs"/>
-          <w:sz w:val="24"/>
-          <w:szCs w:val="24"/>
-        </w:rPr>
-        <w:t>На основании выдвинутых требований было разработано Android-приложение “Мобильный тренажер публичных выступлений” [14] на языке Kotlin. В рамках приложения были реализованы следующие функции:</w:t>
-      </w:r>
-    </w:p>
-    <w:p>
-      <w:pPr>
-        <w:pStyle w:val="a4"/>
-        <w:numPr>
-          <w:ilvl w:val="0"/>
-          <w:numId w:val="8"/>
-        </w:numPr>
-        <w:spacing w:line="240" w:lineRule="auto"/>
-        <w:rPr>
-          <w:sz w:val="24"/>
-          <w:szCs w:val="24"/>
-        </w:rPr>
-      </w:pPr>
-      <w:r>
-        <w:rPr>
-          <w:rFonts w:hint="cs"/>
-          <w:sz w:val="24"/>
-          <w:szCs w:val="24"/>
-        </w:rPr>
-        <w:t>Импорт и хранение мультимедиа-презентаций для подготовки к различным публичным выступлениям.</w:t>
-      </w:r>
-    </w:p>
-    <w:p>
-      <w:pPr>
-        <w:pStyle w:val="a4"/>
-        <w:numPr>
-          <w:ilvl w:val="0"/>
-          <w:numId w:val="8"/>
-        </w:numPr>
-        <w:spacing w:line="240" w:lineRule="auto"/>
-        <w:rPr>
-          <w:sz w:val="24"/>
-          <w:szCs w:val="24"/>
-        </w:rPr>
-      </w:pPr>
-      <w:r>
-        <w:rPr>
-          <w:rFonts w:hint="cs"/>
-          <w:sz w:val="24"/>
-          <w:szCs w:val="24"/>
-        </w:rPr>
-        <w:t>Хранение истории тренировок.</w:t>
-      </w:r>
-    </w:p>
-    <w:p>
-      <w:pPr>
-        <w:pStyle w:val="a4"/>
-        <w:numPr>
-          <w:ilvl w:val="0"/>
-          <w:numId w:val="8"/>
-        </w:numPr>
-        <w:spacing w:line="240" w:lineRule="auto"/>
-        <w:rPr>
-          <w:sz w:val="24"/>
-          <w:szCs w:val="24"/>
-        </w:rPr>
-      </w:pPr>
-      <w:r>
-        <w:rPr>
-          <w:rFonts w:hint="cs"/>
-          <w:sz w:val="24"/>
-          <w:szCs w:val="24"/>
-        </w:rPr>
-        <w:t xml:space="preserve">Тренировка публичного выступления с использованием мультимедиа-презентации.  </w:t>
-      </w:r>
-    </w:p>
-    <w:p>
-      <w:pPr>
-        <w:pStyle w:val="a4"/>
-        <w:numPr>
-          <w:ilvl w:val="0"/>
-          <w:numId w:val="8"/>
-        </w:numPr>
-        <w:spacing w:line="240" w:lineRule="auto"/>
-        <w:rPr>
-          <w:sz w:val="24"/>
-          <w:szCs w:val="24"/>
-        </w:rPr>
-      </w:pPr>
-      <w:r>
-        <w:rPr>
-          <w:rFonts w:hint="cs"/>
-          <w:sz w:val="24"/>
-          <w:szCs w:val="24"/>
-        </w:rPr>
-        <w:t>Анализ результатов тренировки</w:t>
-      </w:r>
-    </w:p>
-    <w:p>
-      <w:pPr>
-        <w:pStyle w:val="a4"/>
-        <w:numPr>
-          <w:ilvl w:val="0"/>
-          <w:numId w:val="8"/>
-        </w:numPr>
-        <w:spacing w:line="240" w:lineRule="auto"/>
-        <w:rPr>
-          <w:sz w:val="24"/>
-          <w:szCs w:val="24"/>
-        </w:rPr>
-      </w:pPr>
-      <w:r>
-        <w:rPr>
-          <w:rFonts w:hint="cs"/>
-          <w:sz w:val="24"/>
-          <w:szCs w:val="24"/>
-        </w:rPr>
-        <w:t>Экспорт результатов тренировки.</w:t>
-      </w:r>
-    </w:p>
-    <w:p>
-      <w:pPr>
-        <w:pStyle w:val="a4"/>
-        <w:numPr>
-          <w:ilvl w:val="0"/>
-          <w:numId w:val="8"/>
-        </w:numPr>
-        <w:spacing w:line="240" w:lineRule="auto"/>
-        <w:rPr>
-          <w:sz w:val="24"/>
-          <w:szCs w:val="24"/>
-        </w:rPr>
-      </w:pPr>
-      <w:r>
-        <w:rPr>
-          <w:rFonts w:hint="cs"/>
-          <w:sz w:val="24"/>
-          <w:szCs w:val="24"/>
-        </w:rPr>
-        <w:t>Настройка приложения на индивидуальные особенности докладчика (темп речи).</w:t>
-      </w:r>
-    </w:p>
-    <w:p>
-      <w:pPr>
-        <w:pStyle w:val="a4"/>
-        <w:spacing w:line="240" w:lineRule="auto"/>
-        <w:rPr>
-          <w:sz w:val="24"/>
-          <w:szCs w:val="24"/>
-        </w:rPr>
-      </w:pPr>
-      <w:r>
-        <w:rPr>
           <w:rFonts w:hint="cs"/>
           <w:noProof/>
         </w:rPr>
         <w:drawing>
-          <wp:anchor distT="0" distB="0" distL="0" distR="0" simplePos="0" relativeHeight="251659264" behindDoc="0" locked="0" layoutInCell="1" allowOverlap="1" wp14:anchorId="2CB4A5D0" wp14:editId="2949E64B">
+          <wp:anchor distT="0" distB="0" distL="0" distR="0" simplePos="0" relativeHeight="251659264" behindDoc="0" locked="0" layoutInCell="1" allowOverlap="1" wp14:anchorId="19282322" wp14:editId="33D88587">
             <wp:simplePos x="0" y="0"/>
             <wp:positionH relativeFrom="column">
-              <wp:posOffset>235360</wp:posOffset>
+              <wp:posOffset>373380</wp:posOffset>
             </wp:positionH>
             <wp:positionV relativeFrom="paragraph">
-              <wp:posOffset>607559</wp:posOffset>
+              <wp:posOffset>1800860</wp:posOffset>
             </wp:positionV>
-            <wp:extent cx="5879465" cy="3484245"/>
-            <wp:effectExtent l="0" t="0" r="635" b="0"/>
+            <wp:extent cx="5751195" cy="2911475"/>
+            <wp:effectExtent l="0" t="0" r="1905" b="0"/>
             <wp:wrapTopAndBottom/>
             <wp:docPr id="1" name="Изображение1"/>
             <wp:cNvGraphicFramePr>
@@ -1012,7 +874,7 @@
                   <pic:spPr bwMode="auto">
                     <a:xfrm>
                       <a:off x="0" y="0"/>
-                      <a:ext cx="5879465" cy="3484245"/>
+                      <a:ext cx="5751195" cy="2911475"/>
                     </a:xfrm>
                     <a:prstGeom prst="rect">
                       <a:avLst/>
@@ -1032,6 +894,284 @@
       </w:r>
       <w:r>
         <w:rPr>
+          <w:rFonts w:eastAsia="Times New Roman" w:hint="cs"/>
+          <w:sz w:val="24"/>
+          <w:szCs w:val="24"/>
+        </w:rPr>
+        <w:t xml:space="preserve">Возможность использования приложения в учебном процессе для школ и ВУЗов. Интерфейсы приложения должны позволять экспортировать прогресс учащихся по подготовке к публичным выступлениям для контроля со стороны учителей, преподавателей и научных руководителей, так как в процессе обучения в школе и ВУЗе </w:t>
+      </w:r>
+      <w:r>
+        <w:rPr>
+          <w:rFonts w:eastAsia="Times New Roman" w:hint="cs"/>
+          <w:sz w:val="24"/>
+          <w:szCs w:val="24"/>
+        </w:rPr>
+        <w:t>пользователь испытывает большую необходимость публичных выступлений</w:t>
+      </w:r>
+      <w:r>
+        <w:rPr>
+          <w:rFonts w:hint="cs"/>
+          <w:sz w:val="24"/>
+          <w:szCs w:val="24"/>
+        </w:rPr>
+        <w:t>.</w:t>
+      </w:r>
+    </w:p>
+    <w:p>
+      <w:pPr>
+        <w:pStyle w:val="1"/>
+        <w:numPr>
+          <w:ilvl w:val="0"/>
+          <w:numId w:val="4"/>
+        </w:numPr>
+        <w:ind w:left="0" w:firstLine="0"/>
+        <w:rPr>
+          <w:sz w:val="28"/>
+          <w:szCs w:val="28"/>
+        </w:rPr>
+      </w:pPr>
+      <w:proofErr w:type="spellStart"/>
+      <w:r>
+        <w:rPr>
+          <w:rFonts w:hint="cs"/>
+          <w:sz w:val="28"/>
+          <w:szCs w:val="28"/>
+        </w:rPr>
+        <w:t>Разработанное</w:t>
+      </w:r>
+      <w:proofErr w:type="spellEnd"/>
+      <w:r>
+        <w:rPr>
+          <w:rFonts w:hint="cs"/>
+          <w:sz w:val="28"/>
+          <w:szCs w:val="28"/>
+        </w:rPr>
+        <w:t xml:space="preserve"> </w:t>
+      </w:r>
+      <w:proofErr w:type="spellStart"/>
+      <w:r>
+        <w:rPr>
+          <w:rFonts w:hint="cs"/>
+          <w:sz w:val="28"/>
+          <w:szCs w:val="28"/>
+        </w:rPr>
+        <w:t>приложение</w:t>
+      </w:r>
+      <w:proofErr w:type="spellEnd"/>
+    </w:p>
+    <w:p>
+      <w:pPr>
+        <w:pStyle w:val="a4"/>
+        <w:spacing w:line="240" w:lineRule="auto"/>
+        <w:rPr>
+          <w:sz w:val="24"/>
+          <w:szCs w:val="24"/>
+        </w:rPr>
+      </w:pPr>
+      <w:r>
+        <w:rPr>
+          <w:rFonts w:hint="cs"/>
+          <w:sz w:val="24"/>
+          <w:szCs w:val="24"/>
+        </w:rPr>
+        <w:t xml:space="preserve">На основании выдвинутых требований было разработано </w:t>
+      </w:r>
+      <w:proofErr w:type="spellStart"/>
+      <w:r>
+        <w:rPr>
+          <w:rFonts w:hint="cs"/>
+          <w:sz w:val="24"/>
+          <w:szCs w:val="24"/>
+        </w:rPr>
+        <w:t>Android</w:t>
+      </w:r>
+      <w:proofErr w:type="spellEnd"/>
+      <w:r>
+        <w:rPr>
+          <w:rFonts w:hint="cs"/>
+          <w:sz w:val="24"/>
+          <w:szCs w:val="24"/>
+        </w:rPr>
+        <w:t>-приложение “Мобильный тренажер публичных выступлений” [</w:t>
+      </w:r>
+      <w:r>
+        <w:rPr>
+          <w:sz w:val="24"/>
+          <w:szCs w:val="24"/>
+          <w:lang w:val="ru-RU"/>
+        </w:rPr>
+        <w:t>2</w:t>
+      </w:r>
+      <w:r>
+        <w:rPr>
+          <w:rFonts w:hint="cs"/>
+          <w:sz w:val="24"/>
+          <w:szCs w:val="24"/>
+        </w:rPr>
+        <w:t xml:space="preserve">] на языке </w:t>
+      </w:r>
+      <w:proofErr w:type="spellStart"/>
+      <w:r>
+        <w:rPr>
+          <w:rFonts w:hint="cs"/>
+          <w:sz w:val="24"/>
+          <w:szCs w:val="24"/>
+        </w:rPr>
+        <w:t>Kotlin</w:t>
+      </w:r>
+      <w:proofErr w:type="spellEnd"/>
+      <w:r>
+        <w:rPr>
+          <w:rFonts w:hint="cs"/>
+          <w:sz w:val="24"/>
+          <w:szCs w:val="24"/>
+        </w:rPr>
+        <w:t>. В рамках приложения были реализованы следующие функции:</w:t>
+      </w:r>
+    </w:p>
+    <w:p>
+      <w:pPr>
+        <w:pStyle w:val="a4"/>
+        <w:numPr>
+          <w:ilvl w:val="0"/>
+          <w:numId w:val="8"/>
+        </w:numPr>
+        <w:spacing w:line="240" w:lineRule="auto"/>
+        <w:rPr>
+          <w:sz w:val="24"/>
+          <w:szCs w:val="24"/>
+        </w:rPr>
+      </w:pPr>
+      <w:r>
+        <w:rPr>
+          <w:rFonts w:hint="cs"/>
+          <w:sz w:val="24"/>
+          <w:szCs w:val="24"/>
+        </w:rPr>
+        <w:t>Импорт и хранение мультимедиа-презентаций для подготовки к различным публичным выступлениям.</w:t>
+      </w:r>
+    </w:p>
+    <w:p>
+      <w:pPr>
+        <w:pStyle w:val="a4"/>
+        <w:numPr>
+          <w:ilvl w:val="0"/>
+          <w:numId w:val="8"/>
+        </w:numPr>
+        <w:spacing w:line="240" w:lineRule="auto"/>
+        <w:rPr>
+          <w:sz w:val="24"/>
+          <w:szCs w:val="24"/>
+        </w:rPr>
+      </w:pPr>
+      <w:r>
+        <w:rPr>
+          <w:rFonts w:hint="cs"/>
+          <w:sz w:val="24"/>
+          <w:szCs w:val="24"/>
+        </w:rPr>
+        <w:t>Хранение истории тренировок.</w:t>
+      </w:r>
+    </w:p>
+    <w:p>
+      <w:pPr>
+        <w:pStyle w:val="a4"/>
+        <w:numPr>
+          <w:ilvl w:val="0"/>
+          <w:numId w:val="8"/>
+        </w:numPr>
+        <w:spacing w:line="240" w:lineRule="auto"/>
+        <w:rPr>
+          <w:sz w:val="24"/>
+          <w:szCs w:val="24"/>
+        </w:rPr>
+      </w:pPr>
+      <w:r>
+        <w:rPr>
+          <w:rFonts w:hint="cs"/>
+          <w:sz w:val="24"/>
+          <w:szCs w:val="24"/>
+        </w:rPr>
+        <w:t xml:space="preserve">Тренировка публичного выступления с использованием мультимедиа-презентации.  </w:t>
+      </w:r>
+    </w:p>
+    <w:p>
+      <w:pPr>
+        <w:pStyle w:val="a4"/>
+        <w:numPr>
+          <w:ilvl w:val="0"/>
+          <w:numId w:val="8"/>
+        </w:numPr>
+        <w:spacing w:line="240" w:lineRule="auto"/>
+        <w:rPr>
+          <w:sz w:val="24"/>
+          <w:szCs w:val="24"/>
+        </w:rPr>
+      </w:pPr>
+      <w:r>
+        <w:rPr>
+          <w:rFonts w:hint="cs"/>
+          <w:sz w:val="24"/>
+          <w:szCs w:val="24"/>
+        </w:rPr>
+        <w:t>Анализ результатов тренировки</w:t>
+      </w:r>
+    </w:p>
+    <w:p>
+      <w:pPr>
+        <w:pStyle w:val="a4"/>
+        <w:numPr>
+          <w:ilvl w:val="0"/>
+          <w:numId w:val="8"/>
+        </w:numPr>
+        <w:spacing w:line="240" w:lineRule="auto"/>
+        <w:rPr>
+          <w:sz w:val="24"/>
+          <w:szCs w:val="24"/>
+        </w:rPr>
+      </w:pPr>
+      <w:r>
+        <w:rPr>
+          <w:rFonts w:hint="cs"/>
+          <w:sz w:val="24"/>
+          <w:szCs w:val="24"/>
+        </w:rPr>
+        <w:t>Экспорт результатов тренировки.</w:t>
+      </w:r>
+    </w:p>
+    <w:p>
+      <w:pPr>
+        <w:pStyle w:val="a4"/>
+        <w:numPr>
+          <w:ilvl w:val="0"/>
+          <w:numId w:val="8"/>
+        </w:numPr>
+        <w:spacing w:line="240" w:lineRule="auto"/>
+        <w:rPr>
+          <w:sz w:val="24"/>
+          <w:szCs w:val="24"/>
+        </w:rPr>
+      </w:pPr>
+      <w:r>
+        <w:rPr>
+          <w:rFonts w:hint="cs"/>
+          <w:sz w:val="24"/>
+          <w:szCs w:val="24"/>
+        </w:rPr>
+        <w:t>Настройка приложения на индивидуальные особенности докладчика (темп речи).</w:t>
+      </w:r>
+    </w:p>
+    <w:p>
+      <w:pPr>
+        <w:pStyle w:val="a4"/>
+        <w:spacing w:line="240" w:lineRule="auto"/>
+        <w:rPr>
+          <w:sz w:val="24"/>
+          <w:szCs w:val="24"/>
+        </w:rPr>
+      </w:pPr>
+      <w:r>
+        <w:rPr>
           <w:rFonts w:hint="cs"/>
           <w:sz w:val="24"/>
           <w:szCs w:val="24"/>
@@ -1053,15 +1193,34 @@
       </w:pPr>
       <w:bookmarkStart w:id="0" w:name="_hkvau11ul7gq"/>
       <w:bookmarkEnd w:id="0"/>
-      <w:r>
-        <w:rPr>
-          <w:rFonts w:hint="cs"/>
-          <w:sz w:val="24"/>
-          <w:szCs w:val="24"/>
-        </w:rPr>
-        <w:lastRenderedPageBreak/>
-        <w:t>Пользовательский интерфейс</w:t>
-      </w:r>
+      <w:proofErr w:type="spellStart"/>
+      <w:r>
+        <w:rPr>
+          <w:rFonts w:hint="cs"/>
+          <w:sz w:val="24"/>
+          <w:szCs w:val="24"/>
+        </w:rPr>
+        <w:t>Пользовательский</w:t>
+      </w:r>
+      <w:proofErr w:type="spellEnd"/>
+      <w:r>
+        <w:rPr>
+          <w:rFonts w:hint="cs"/>
+          <w:sz w:val="24"/>
+          <w:szCs w:val="24"/>
+        </w:rPr>
+        <w:t xml:space="preserve"> </w:t>
+      </w:r>
+      <w:proofErr w:type="spellStart"/>
+      <w:r>
+        <w:rPr>
+          <w:rFonts w:hint="cs"/>
+          <w:sz w:val="24"/>
+          <w:szCs w:val="24"/>
+        </w:rPr>
+        <w:t>интерфейс</w:t>
+      </w:r>
+      <w:proofErr w:type="spellEnd"/>
     </w:p>
     <w:p>
       <w:pPr>
@@ -1087,7 +1246,25 @@
           <w:szCs w:val="24"/>
         </w:rPr>
         <w:tab/>
-        <w:t xml:space="preserve">Для организации пользовательского интерфейса был использован принцип многоэкранной организации </w:t>
+        <w:t xml:space="preserve">Для организации пользовательского интерфейса был использован принцип </w:t>
+      </w:r>
+      <w:proofErr w:type="spellStart"/>
+      <w:r>
+        <w:rPr>
+          <w:rFonts w:hint="cs"/>
+          <w:sz w:val="24"/>
+          <w:szCs w:val="24"/>
+        </w:rPr>
+        <w:t>многоэкранной</w:t>
+      </w:r>
+      <w:proofErr w:type="spellEnd"/>
+      <w:r>
+        <w:rPr>
+          <w:rFonts w:hint="cs"/>
+          <w:sz w:val="24"/>
+          <w:szCs w:val="24"/>
+        </w:rPr>
+        <w:t xml:space="preserve"> организации</w:t>
       </w:r>
     </w:p>
     <w:p>
@@ -1158,7 +1335,25 @@
           <w:sz w:val="24"/>
           <w:szCs w:val="24"/>
         </w:rPr>
-        <w:t xml:space="preserve">элементов управления, в рамках которого интерфейс был разбит на отдельные экраны (Activity), позволяющие работать с различными функциями приложения (Рис. 1). </w:t>
+        <w:t>элементов управления, в рамках которого интерфейс был разбит на отдельные экраны (</w:t>
+      </w:r>
+      <w:proofErr w:type="spellStart"/>
+      <w:r>
+        <w:rPr>
+          <w:rFonts w:hint="cs"/>
+          <w:sz w:val="24"/>
+          <w:szCs w:val="24"/>
+        </w:rPr>
+        <w:t>Activity</w:t>
+      </w:r>
+      <w:proofErr w:type="spellEnd"/>
+      <w:r>
+        <w:rPr>
+          <w:rFonts w:hint="cs"/>
+          <w:sz w:val="24"/>
+          <w:szCs w:val="24"/>
+        </w:rPr>
+        <w:t xml:space="preserve">), позволяющие работать с различными функциями приложения (Рис. 1). </w:t>
       </w:r>
     </w:p>
     <w:p>
@@ -1220,7 +1415,25 @@
           <w:sz w:val="24"/>
           <w:szCs w:val="24"/>
         </w:rPr>
-        <w:t>Пользователь нажимает на кнопку + (“Добавить”) и перемещается в стандартный диалог открытия файла из файловой системы Android.</w:t>
+        <w:t xml:space="preserve">Пользователь нажимает на кнопку + (“Добавить”) и перемещается в стандартный диалог открытия файла из файловой системы </w:t>
+      </w:r>
+      <w:proofErr w:type="spellStart"/>
+      <w:r>
+        <w:rPr>
+          <w:rFonts w:hint="cs"/>
+          <w:sz w:val="24"/>
+          <w:szCs w:val="24"/>
+        </w:rPr>
+        <w:t>Android</w:t>
+      </w:r>
+      <w:proofErr w:type="spellEnd"/>
+      <w:r>
+        <w:rPr>
+          <w:rFonts w:hint="cs"/>
+          <w:sz w:val="24"/>
+          <w:szCs w:val="24"/>
+        </w:rPr>
+        <w:t>.</w:t>
       </w:r>
     </w:p>
     <w:p>
@@ -1308,15 +1521,7 @@
           <w:sz w:val="24"/>
           <w:szCs w:val="24"/>
         </w:rPr>
-        <w:t xml:space="preserve">Если пользователь выбирает начало тренировки и нажимает “Тренироваться”, то он переходит к экрану тренировки, где ему отображается текущий слайд презентации с возможностью прокрутки. На данном экране </w:t>
-      </w:r>
-      <w:r>
-        <w:rPr>
-          <w:rFonts w:hint="cs"/>
-          <w:sz w:val="24"/>
-          <w:szCs w:val="24"/>
-        </w:rPr>
-        <w:t xml:space="preserve">пользователь тренируется в публичном выступлении - произносит слова речи для данной презентации, а также сменяет слайды. </w:t>
+        <w:t xml:space="preserve">Если пользователь выбирает начало тренировки и нажимает “Тренироваться”, то он переходит к экрану тренировки, где ему отображается текущий слайд презентации с возможностью прокрутки. На данном экране пользователь тренируется в публичном выступлении - произносит слова речи для данной презентации, а также сменяет слайды. </w:t>
       </w:r>
     </w:p>
     <w:p>
@@ -1338,7 +1543,15 @@
           <w:sz w:val="24"/>
           <w:szCs w:val="24"/>
         </w:rPr>
-        <w:t xml:space="preserve">После окончания тренировки пользователь переходит на экран “Статистика тренировки”, где ему доступны график скорости речи для каждого слайда, график времени доклада на каждом слайде, диаграмма наиболее часто используемых в речи слов, информация об общем затраченном времени и слайдах, где темп речи были максимально близок или далек от оптимального уровня. </w:t>
+        <w:t xml:space="preserve">После окончания тренировки пользователь переходит на экран “Статистика тренировки”, где ему </w:t>
+      </w:r>
+      <w:r>
+        <w:rPr>
+          <w:rFonts w:hint="cs"/>
+          <w:sz w:val="24"/>
+          <w:szCs w:val="24"/>
+        </w:rPr>
+        <w:t xml:space="preserve">доступны график скорости речи для каждого слайда, график времени доклада на каждом слайде, диаграмма наиболее часто используемых в речи слов, информация об общем затраченном времени и слайдах, где темп речи были максимально близок или далек от оптимального уровня. </w:t>
       </w:r>
     </w:p>
     <w:p>
@@ -1371,14 +1584,34 @@
           <w:szCs w:val="24"/>
         </w:rPr>
       </w:pPr>
-      <w:r>
-        <w:rPr>
-          <w:rFonts w:hint="cs"/>
-          <w:sz w:val="24"/>
-          <w:szCs w:val="24"/>
-        </w:rPr>
-        <w:t>Архитектура приложения</w:t>
-      </w:r>
+      <w:proofErr w:type="spellStart"/>
+      <w:r>
+        <w:rPr>
+          <w:rFonts w:hint="cs"/>
+          <w:sz w:val="24"/>
+          <w:szCs w:val="24"/>
+        </w:rPr>
+        <w:t>Архитектура</w:t>
+      </w:r>
+      <w:proofErr w:type="spellEnd"/>
+      <w:r>
+        <w:rPr>
+          <w:rFonts w:hint="cs"/>
+          <w:sz w:val="24"/>
+          <w:szCs w:val="24"/>
+        </w:rPr>
+        <w:t xml:space="preserve"> </w:t>
+      </w:r>
+      <w:proofErr w:type="spellStart"/>
+      <w:r>
+        <w:rPr>
+          <w:rFonts w:hint="cs"/>
+          <w:sz w:val="24"/>
+          <w:szCs w:val="24"/>
+        </w:rPr>
+        <w:t>приложения</w:t>
+      </w:r>
+      <w:proofErr w:type="spellEnd"/>
     </w:p>
     <w:p>
       <w:pPr>
@@ -1429,22 +1662,93 @@
           <w:szCs w:val="24"/>
         </w:rPr>
       </w:pPr>
-      <w:r>
-        <w:rPr>
-          <w:rFonts w:hint="cs"/>
-          <w:sz w:val="24"/>
-          <w:szCs w:val="24"/>
-        </w:rPr>
-        <w:t xml:space="preserve">Cлужба SpeechRecognition, отвечающая за непрерывное распознавание речи пользователя в процессе тренировки, привязку распознанного текста к конкретным слайдам, а также измерение времени доклада. Данная служба расширяет встроенную библиотеку </w:t>
-      </w:r>
-      <w:r>
-        <w:rPr>
-          <w:rFonts w:hint="cs"/>
-          <w:sz w:val="24"/>
-          <w:szCs w:val="24"/>
-        </w:rPr>
-        <w:lastRenderedPageBreak/>
-        <w:t>распознавания речи SpeechRecognizer [15] дополнительной логикой, расширяющей диапазон длительностей обрабатываемых аудиофрагментов.</w:t>
+      <w:proofErr w:type="spellStart"/>
+      <w:r>
+        <w:rPr>
+          <w:rFonts w:hint="cs"/>
+          <w:sz w:val="24"/>
+          <w:szCs w:val="24"/>
+        </w:rPr>
+        <w:t>Cлужба</w:t>
+      </w:r>
+      <w:proofErr w:type="spellEnd"/>
+      <w:r>
+        <w:rPr>
+          <w:rFonts w:hint="cs"/>
+          <w:sz w:val="24"/>
+          <w:szCs w:val="24"/>
+        </w:rPr>
+        <w:t xml:space="preserve"> </w:t>
+      </w:r>
+      <w:proofErr w:type="spellStart"/>
+      <w:r>
+        <w:rPr>
+          <w:rFonts w:hint="cs"/>
+          <w:sz w:val="24"/>
+          <w:szCs w:val="24"/>
+        </w:rPr>
+        <w:t>SpeechRecognition</w:t>
+      </w:r>
+      <w:proofErr w:type="spellEnd"/>
+      <w:r>
+        <w:rPr>
+          <w:rFonts w:hint="cs"/>
+          <w:sz w:val="24"/>
+          <w:szCs w:val="24"/>
+        </w:rPr>
+        <w:t xml:space="preserve">, отвечающая за непрерывное распознавание речи пользователя в процессе тренировки, привязку распознанного текста к конкретным слайдам, а также измерение времени доклада. Данная служба расширяет встроенную библиотеку распознавания речи </w:t>
+      </w:r>
+      <w:proofErr w:type="spellStart"/>
+      <w:r>
+        <w:rPr>
+          <w:rFonts w:hint="cs"/>
+          <w:sz w:val="24"/>
+          <w:szCs w:val="24"/>
+        </w:rPr>
+        <w:t>SpeechRecognizer</w:t>
+      </w:r>
+      <w:proofErr w:type="spellEnd"/>
+      <w:r>
+        <w:rPr>
+          <w:rFonts w:hint="cs"/>
+          <w:sz w:val="24"/>
+          <w:szCs w:val="24"/>
+        </w:rPr>
+        <w:t xml:space="preserve"> [</w:t>
+      </w:r>
+      <w:r>
+        <w:rPr>
+          <w:sz w:val="24"/>
+          <w:szCs w:val="24"/>
+          <w:lang w:val="ru-RU"/>
+        </w:rPr>
+        <w:t>3</w:t>
+      </w:r>
+      <w:r>
+        <w:rPr>
+          <w:rFonts w:hint="cs"/>
+          <w:sz w:val="24"/>
+          <w:szCs w:val="24"/>
+        </w:rPr>
+        <w:t xml:space="preserve">] дополнительной логикой, расширяющей диапазон длительностей обрабатываемых </w:t>
+      </w:r>
+      <w:proofErr w:type="spellStart"/>
+      <w:r>
+        <w:rPr>
+          <w:rFonts w:hint="cs"/>
+          <w:sz w:val="24"/>
+          <w:szCs w:val="24"/>
+        </w:rPr>
+        <w:t>аудиофрагментов</w:t>
+      </w:r>
+      <w:proofErr w:type="spellEnd"/>
+      <w:r>
+        <w:rPr>
+          <w:rFonts w:hint="cs"/>
+          <w:sz w:val="24"/>
+          <w:szCs w:val="24"/>
+        </w:rPr>
+        <w:t>.</w:t>
       </w:r>
     </w:p>
     <w:p>
@@ -1466,7 +1770,59 @@
           <w:sz w:val="24"/>
           <w:szCs w:val="24"/>
         </w:rPr>
-        <w:t>Модуль для работы с локальной СУБД SQLite [16] SpeechDatabase, реализующий интерфейсы для совместного хранения информации о различных тренировках и добавленных презентациях.</w:t>
+        <w:t xml:space="preserve">Модуль для работы с локальной СУБД </w:t>
+      </w:r>
+      <w:proofErr w:type="spellStart"/>
+      <w:r>
+        <w:rPr>
+          <w:rFonts w:hint="cs"/>
+          <w:sz w:val="24"/>
+          <w:szCs w:val="24"/>
+        </w:rPr>
+        <w:t>SQLite</w:t>
+      </w:r>
+      <w:proofErr w:type="spellEnd"/>
+      <w:r>
+        <w:rPr>
+          <w:rFonts w:hint="cs"/>
+          <w:sz w:val="24"/>
+          <w:szCs w:val="24"/>
+        </w:rPr>
+        <w:t xml:space="preserve"> [</w:t>
+      </w:r>
+      <w:r>
+        <w:rPr>
+          <w:sz w:val="24"/>
+          <w:szCs w:val="24"/>
+          <w:lang w:val="ru-RU"/>
+        </w:rPr>
+        <w:t>4</w:t>
+      </w:r>
+      <w:r>
+        <w:rPr>
+          <w:rFonts w:hint="cs"/>
+          <w:sz w:val="24"/>
+          <w:szCs w:val="24"/>
+        </w:rPr>
+        <w:t xml:space="preserve">] </w:t>
+      </w:r>
+      <w:proofErr w:type="spellStart"/>
+      <w:r>
+        <w:rPr>
+          <w:rFonts w:hint="cs"/>
+          <w:sz w:val="24"/>
+          <w:szCs w:val="24"/>
+        </w:rPr>
+        <w:t>SpeechDatabase</w:t>
+      </w:r>
+      <w:proofErr w:type="spellEnd"/>
+      <w:r>
+        <w:rPr>
+          <w:rFonts w:hint="cs"/>
+          <w:sz w:val="24"/>
+          <w:szCs w:val="24"/>
+        </w:rPr>
+        <w:t>, реализующий интерфейсы для совместного хранения информации о различных тренировках и добавленных презентациях.</w:t>
       </w:r>
     </w:p>
     <w:p>
@@ -1482,8 +1838,7 @@
           <w:szCs w:val="28"/>
         </w:rPr>
       </w:pPr>
-      <w:bookmarkStart w:id="1" w:name="_GoBack"/>
-      <w:bookmarkEnd w:id="1"/>
+      <w:proofErr w:type="spellStart"/>
       <w:r>
         <w:rPr>
           <w:rFonts w:hint="cs"/>
@@ -1492,6 +1847,7 @@
         </w:rPr>
         <w:t>Заключение</w:t>
       </w:r>
+      <w:proofErr w:type="spellEnd"/>
     </w:p>
     <w:p>
       <w:pPr>
@@ -1508,7 +1864,34 @@
           <w:sz w:val="24"/>
           <w:szCs w:val="24"/>
         </w:rPr>
-        <w:t xml:space="preserve">В данной работе исследовалась возможность автоматизации развития ораторских способностей с помощью мобильных устройств. На основании обзора мобильных приложений по данной тематике было предложено Android-приложение тренажер публичных выступлений, обеспечивающее возможность автоматизированных самостоятельных систематических тренировок с комплексным оцениванием публичного выступления. Описана архитектура и алгоритмы, лежащие в основе приложения, а также проведено исследование точности работы приложения на модельных данных, показавшие принципиальную возможность для грубого оценивания качества публичных выступлений по аудиозаписям. </w:t>
+        <w:t xml:space="preserve">В данной работе исследовалась возможность автоматизации развития </w:t>
+      </w:r>
+      <w:r>
+        <w:rPr>
+          <w:rFonts w:hint="cs"/>
+          <w:sz w:val="24"/>
+          <w:szCs w:val="24"/>
+        </w:rPr>
+        <w:lastRenderedPageBreak/>
+        <w:t xml:space="preserve">ораторских способностей с помощью мобильных устройств. На основании обзора мобильных приложений по данной тематике было предложено </w:t>
+      </w:r>
+      <w:proofErr w:type="spellStart"/>
+      <w:r>
+        <w:rPr>
+          <w:rFonts w:hint="cs"/>
+          <w:sz w:val="24"/>
+          <w:szCs w:val="24"/>
+        </w:rPr>
+        <w:t>Android</w:t>
+      </w:r>
+      <w:proofErr w:type="spellEnd"/>
+      <w:r>
+        <w:rPr>
+          <w:rFonts w:hint="cs"/>
+          <w:sz w:val="24"/>
+          <w:szCs w:val="24"/>
+        </w:rPr>
+        <w:t xml:space="preserve">-приложение тренажер публичных выступлений, обеспечивающее возможность автоматизированных самостоятельных систематических тренировок с комплексным оцениванием публичного выступления. Описана архитектура и алгоритмы, лежащие в основе приложения, а также проведено исследование точности работы приложения на модельных данных, показавшие принципиальную возможность для грубого оценивания качества публичных выступлений по аудиозаписям. </w:t>
       </w:r>
     </w:p>
     <w:p>
@@ -1537,14 +1920,34 @@
           <w:szCs w:val="28"/>
         </w:rPr>
       </w:pPr>
+      <w:proofErr w:type="spellStart"/>
       <w:r>
         <w:rPr>
           <w:rFonts w:hint="cs"/>
           <w:sz w:val="28"/>
           <w:szCs w:val="28"/>
         </w:rPr>
-        <w:t>Список литературы</w:t>
-      </w:r>
+        <w:t>Список</w:t>
+      </w:r>
+      <w:proofErr w:type="spellEnd"/>
+      <w:r>
+        <w:rPr>
+          <w:rFonts w:hint="cs"/>
+          <w:sz w:val="28"/>
+          <w:szCs w:val="28"/>
+        </w:rPr>
+        <w:t xml:space="preserve"> </w:t>
+      </w:r>
+      <w:proofErr w:type="spellStart"/>
+      <w:r>
+        <w:rPr>
+          <w:rFonts w:hint="cs"/>
+          <w:sz w:val="28"/>
+          <w:szCs w:val="28"/>
+        </w:rPr>
+        <w:t>литературы</w:t>
+      </w:r>
+      <w:proofErr w:type="spellEnd"/>
     </w:p>
     <w:p>
       <w:pPr>
@@ -1565,7 +1968,25 @@
           <w:sz w:val="24"/>
           <w:szCs w:val="24"/>
         </w:rPr>
-        <w:t>PowerPoint usage and Marketshare. URL: https://infogram.com/powerpoint-usage-and-marketshare-1gd0gmj9jyqo21q</w:t>
+        <w:t xml:space="preserve">PowerPoint usage and </w:t>
+      </w:r>
+      <w:proofErr w:type="spellStart"/>
+      <w:r>
+        <w:rPr>
+          <w:rFonts w:hint="cs"/>
+          <w:sz w:val="24"/>
+          <w:szCs w:val="24"/>
+        </w:rPr>
+        <w:t>Marketshare</w:t>
+      </w:r>
+      <w:proofErr w:type="spellEnd"/>
+      <w:r>
+        <w:rPr>
+          <w:rFonts w:hint="cs"/>
+          <w:sz w:val="24"/>
+          <w:szCs w:val="24"/>
+        </w:rPr>
+        <w:t>. URL: https://infogram.com/powerpoint-usage-and-marketshare-1gd0gmj9jyqo21q</w:t>
       </w:r>
     </w:p>
     <w:p>
@@ -1587,7 +2008,7 @@
           <w:sz w:val="24"/>
           <w:szCs w:val="24"/>
         </w:rPr>
-        <w:t>Mobile Operating System Market Share Worldwide. URL: http://gs.statcounter.com/os-market-share/mobile/worldwide</w:t>
+        <w:t>Android Public Speech Trainer. URL: https://github.com/OSLL/android_public_speech_trainer</w:t>
       </w:r>
     </w:p>
     <w:p>
@@ -1601,204 +2022,15 @@
         <w:rPr>
           <w:sz w:val="24"/>
           <w:szCs w:val="24"/>
-          <w:lang w:val="ru-RU"/>
-        </w:rPr>
-      </w:pPr>
-      <w:r>
-        <w:rPr>
-          <w:rFonts w:hint="cs"/>
-          <w:sz w:val="24"/>
-          <w:szCs w:val="24"/>
-          <w:lang w:val="ru-RU"/>
-        </w:rPr>
-        <w:t xml:space="preserve">Искусство оратора. </w:t>
-      </w:r>
-      <w:r>
-        <w:rPr>
-          <w:rFonts w:hint="cs"/>
-          <w:sz w:val="24"/>
-          <w:szCs w:val="24"/>
-        </w:rPr>
-        <w:t>URL</w:t>
-      </w:r>
-      <w:r>
-        <w:rPr>
-          <w:rFonts w:hint="cs"/>
-          <w:sz w:val="24"/>
-          <w:szCs w:val="24"/>
-          <w:lang w:val="ru-RU"/>
-        </w:rPr>
-        <w:t>:</w:t>
-      </w:r>
-      <w:r>
-        <w:rPr>
-          <w:rFonts w:hint="cs"/>
-          <w:sz w:val="24"/>
-          <w:szCs w:val="24"/>
-        </w:rPr>
-        <w:t>https</w:t>
-      </w:r>
-      <w:r>
-        <w:rPr>
-          <w:rFonts w:hint="cs"/>
-          <w:sz w:val="24"/>
-          <w:szCs w:val="24"/>
-          <w:lang w:val="ru-RU"/>
-        </w:rPr>
-        <w:t>://</w:t>
-      </w:r>
-      <w:r>
-        <w:rPr>
-          <w:rFonts w:hint="cs"/>
-          <w:sz w:val="24"/>
-          <w:szCs w:val="24"/>
-        </w:rPr>
-        <w:t>itunes</w:t>
-      </w:r>
-      <w:r>
-        <w:rPr>
-          <w:rFonts w:hint="cs"/>
-          <w:sz w:val="24"/>
-          <w:szCs w:val="24"/>
-          <w:lang w:val="ru-RU"/>
-        </w:rPr>
-        <w:t>.</w:t>
-      </w:r>
-      <w:r>
-        <w:rPr>
-          <w:rFonts w:hint="cs"/>
-          <w:sz w:val="24"/>
-          <w:szCs w:val="24"/>
-        </w:rPr>
-        <w:t>apple</w:t>
-      </w:r>
-      <w:r>
-        <w:rPr>
-          <w:rFonts w:hint="cs"/>
-          <w:sz w:val="24"/>
-          <w:szCs w:val="24"/>
-          <w:lang w:val="ru-RU"/>
-        </w:rPr>
-        <w:t>.</w:t>
-      </w:r>
-      <w:r>
-        <w:rPr>
-          <w:rFonts w:hint="cs"/>
-          <w:sz w:val="24"/>
-          <w:szCs w:val="24"/>
-        </w:rPr>
-        <w:t>com</w:t>
-      </w:r>
-      <w:r>
-        <w:rPr>
-          <w:rFonts w:hint="cs"/>
-          <w:sz w:val="24"/>
-          <w:szCs w:val="24"/>
-          <w:lang w:val="ru-RU"/>
-        </w:rPr>
-        <w:t>/</w:t>
-      </w:r>
-      <w:r>
-        <w:rPr>
-          <w:rFonts w:hint="cs"/>
-          <w:sz w:val="24"/>
-          <w:szCs w:val="24"/>
-        </w:rPr>
-        <w:t>ru</w:t>
-      </w:r>
-      <w:r>
-        <w:rPr>
-          <w:rFonts w:hint="cs"/>
-          <w:sz w:val="24"/>
-          <w:szCs w:val="24"/>
-          <w:lang w:val="ru-RU"/>
-        </w:rPr>
-        <w:t>/</w:t>
-      </w:r>
-      <w:r>
-        <w:rPr>
-          <w:rFonts w:hint="cs"/>
-          <w:sz w:val="24"/>
-          <w:szCs w:val="24"/>
-        </w:rPr>
-        <w:t>app</w:t>
-      </w:r>
-      <w:r>
-        <w:rPr>
-          <w:rFonts w:hint="cs"/>
-          <w:sz w:val="24"/>
-          <w:szCs w:val="24"/>
-          <w:lang w:val="ru-RU"/>
-        </w:rPr>
-        <w:t>/искусство-оратора/</w:t>
-      </w:r>
-      <w:r>
-        <w:rPr>
-          <w:rFonts w:hint="cs"/>
-          <w:sz w:val="24"/>
-          <w:szCs w:val="24"/>
-        </w:rPr>
-        <w:t>id</w:t>
-      </w:r>
-      <w:r>
-        <w:rPr>
-          <w:rFonts w:hint="cs"/>
-          <w:sz w:val="24"/>
-          <w:szCs w:val="24"/>
-          <w:lang w:val="ru-RU"/>
-        </w:rPr>
-        <w:t>635660091?</w:t>
-      </w:r>
-      <w:r>
-        <w:rPr>
-          <w:rFonts w:hint="cs"/>
-          <w:sz w:val="24"/>
-          <w:szCs w:val="24"/>
-        </w:rPr>
-        <w:t>l</w:t>
-      </w:r>
-      <w:r>
-        <w:rPr>
-          <w:rFonts w:hint="cs"/>
-          <w:sz w:val="24"/>
-          <w:szCs w:val="24"/>
-          <w:lang w:val="ru-RU"/>
-        </w:rPr>
-        <w:t>=</w:t>
-      </w:r>
-      <w:r>
-        <w:rPr>
-          <w:rFonts w:hint="cs"/>
-          <w:sz w:val="24"/>
-          <w:szCs w:val="24"/>
-        </w:rPr>
-        <w:t>en</w:t>
-      </w:r>
-      <w:r>
-        <w:rPr>
-          <w:rFonts w:hint="cs"/>
-          <w:sz w:val="24"/>
-          <w:szCs w:val="24"/>
-          <w:lang w:val="ru-RU"/>
-        </w:rPr>
-        <w:t>&amp;</w:t>
-      </w:r>
-      <w:r>
-        <w:rPr>
-          <w:rFonts w:hint="cs"/>
-          <w:sz w:val="24"/>
-          <w:szCs w:val="24"/>
-        </w:rPr>
-        <w:t>mt</w:t>
-      </w:r>
-      <w:r>
-        <w:rPr>
-          <w:rFonts w:hint="cs"/>
-          <w:sz w:val="24"/>
-          <w:szCs w:val="24"/>
-          <w:lang w:val="ru-RU"/>
-        </w:rPr>
-        <w:t>=8</w:t>
+        </w:rPr>
+      </w:pPr>
+      <w:r>
+        <w:rPr>
+          <w:rFonts w:hint="cs"/>
+          <w:sz w:val="24"/>
+          <w:szCs w:val="24"/>
+        </w:rPr>
+        <w:t>Speech Recognizer. URL: https://developer.android.com/reference/android/speech/SpeechRecognizer</w:t>
       </w:r>
     </w:p>
     <w:p>
@@ -1812,170 +2044,15 @@
         <w:rPr>
           <w:sz w:val="24"/>
           <w:szCs w:val="24"/>
-          <w:lang w:val="ru-RU"/>
-        </w:rPr>
-      </w:pPr>
-      <w:r>
-        <w:rPr>
-          <w:rFonts w:hint="cs"/>
-          <w:sz w:val="24"/>
-          <w:szCs w:val="24"/>
-          <w:lang w:val="ru-RU"/>
-        </w:rPr>
-        <w:t xml:space="preserve">Скороговорки. </w:t>
-      </w:r>
-      <w:r>
-        <w:rPr>
-          <w:rFonts w:hint="cs"/>
-          <w:sz w:val="24"/>
-          <w:szCs w:val="24"/>
-        </w:rPr>
-        <w:t>URL</w:t>
-      </w:r>
-      <w:r>
-        <w:rPr>
-          <w:rFonts w:hint="cs"/>
-          <w:sz w:val="24"/>
-          <w:szCs w:val="24"/>
-          <w:lang w:val="ru-RU"/>
-        </w:rPr>
-        <w:t>:</w:t>
-      </w:r>
-      <w:r>
-        <w:rPr>
-          <w:rFonts w:hint="cs"/>
-          <w:sz w:val="24"/>
-          <w:szCs w:val="24"/>
-        </w:rPr>
-        <w:t>https</w:t>
-      </w:r>
-      <w:r>
-        <w:rPr>
-          <w:rFonts w:hint="cs"/>
-          <w:sz w:val="24"/>
-          <w:szCs w:val="24"/>
-          <w:lang w:val="ru-RU"/>
-        </w:rPr>
-        <w:t>://</w:t>
-      </w:r>
-      <w:r>
-        <w:rPr>
-          <w:rFonts w:hint="cs"/>
-          <w:sz w:val="24"/>
-          <w:szCs w:val="24"/>
-        </w:rPr>
-        <w:t>itunes</w:t>
-      </w:r>
-      <w:r>
-        <w:rPr>
-          <w:rFonts w:hint="cs"/>
-          <w:sz w:val="24"/>
-          <w:szCs w:val="24"/>
-          <w:lang w:val="ru-RU"/>
-        </w:rPr>
-        <w:t>.</w:t>
-      </w:r>
-      <w:r>
-        <w:rPr>
-          <w:rFonts w:hint="cs"/>
-          <w:sz w:val="24"/>
-          <w:szCs w:val="24"/>
-        </w:rPr>
-        <w:t>apple</w:t>
-      </w:r>
-      <w:r>
-        <w:rPr>
-          <w:rFonts w:hint="cs"/>
-          <w:sz w:val="24"/>
-          <w:szCs w:val="24"/>
-          <w:lang w:val="ru-RU"/>
-        </w:rPr>
-        <w:t>.</w:t>
-      </w:r>
-      <w:r>
-        <w:rPr>
-          <w:rFonts w:hint="cs"/>
-          <w:sz w:val="24"/>
-          <w:szCs w:val="24"/>
-        </w:rPr>
-        <w:t>com</w:t>
-      </w:r>
-      <w:r>
-        <w:rPr>
-          <w:rFonts w:hint="cs"/>
-          <w:sz w:val="24"/>
-          <w:szCs w:val="24"/>
-          <w:lang w:val="ru-RU"/>
-        </w:rPr>
-        <w:t>/</w:t>
-      </w:r>
-      <w:r>
-        <w:rPr>
-          <w:rFonts w:hint="cs"/>
-          <w:sz w:val="24"/>
-          <w:szCs w:val="24"/>
-        </w:rPr>
-        <w:t>ru</w:t>
-      </w:r>
-      <w:r>
-        <w:rPr>
-          <w:rFonts w:hint="cs"/>
-          <w:sz w:val="24"/>
-          <w:szCs w:val="24"/>
-          <w:lang w:val="ru-RU"/>
-        </w:rPr>
-        <w:t>/</w:t>
-      </w:r>
-      <w:r>
-        <w:rPr>
-          <w:rFonts w:hint="cs"/>
-          <w:sz w:val="24"/>
-          <w:szCs w:val="24"/>
-        </w:rPr>
-        <w:t>app</w:t>
-      </w:r>
-      <w:r>
-        <w:rPr>
-          <w:rFonts w:hint="cs"/>
-          <w:sz w:val="24"/>
-          <w:szCs w:val="24"/>
-          <w:lang w:val="ru-RU"/>
-        </w:rPr>
-        <w:t>/скроговорки/</w:t>
-      </w:r>
-      <w:r>
-        <w:rPr>
-          <w:rFonts w:hint="cs"/>
-          <w:sz w:val="24"/>
-          <w:szCs w:val="24"/>
-        </w:rPr>
-        <w:t>id</w:t>
-      </w:r>
-      <w:r>
-        <w:rPr>
-          <w:rFonts w:hint="cs"/>
-          <w:sz w:val="24"/>
-          <w:szCs w:val="24"/>
-          <w:lang w:val="ru-RU"/>
-        </w:rPr>
-        <w:t>1200893342?</w:t>
-      </w:r>
-      <w:r>
-        <w:rPr>
-          <w:rFonts w:hint="cs"/>
-          <w:sz w:val="24"/>
-          <w:szCs w:val="24"/>
-        </w:rPr>
-        <w:t>mt</w:t>
-      </w:r>
-      <w:r>
-        <w:rPr>
-          <w:rFonts w:hint="cs"/>
-          <w:sz w:val="24"/>
-          <w:szCs w:val="24"/>
-          <w:lang w:val="ru-RU"/>
-        </w:rPr>
-        <w:t>=8</w:t>
+        </w:rPr>
+      </w:pPr>
+      <w:r>
+        <w:rPr>
+          <w:rFonts w:hint="cs"/>
+          <w:sz w:val="24"/>
+          <w:szCs w:val="24"/>
+        </w:rPr>
+        <w:t>SQLite. URL: https://www.sqlite.org/index.html</w:t>
       </w:r>
     </w:p>
     <w:p>
@@ -1989,170 +2066,44 @@
         <w:rPr>
           <w:sz w:val="24"/>
           <w:szCs w:val="24"/>
-          <w:lang w:val="ru-RU"/>
-        </w:rPr>
-      </w:pPr>
-      <w:r>
-        <w:rPr>
-          <w:rFonts w:hint="cs"/>
-          <w:sz w:val="24"/>
-          <w:szCs w:val="24"/>
-          <w:lang w:val="ru-RU"/>
-        </w:rPr>
-        <w:t xml:space="preserve">Ораторское искусство: курсы и техники развития речи. </w:t>
-      </w:r>
-      <w:r>
-        <w:rPr>
-          <w:rFonts w:hint="cs"/>
-          <w:sz w:val="24"/>
-          <w:szCs w:val="24"/>
-        </w:rPr>
-        <w:t>URL</w:t>
-      </w:r>
-      <w:r>
-        <w:rPr>
-          <w:rFonts w:hint="cs"/>
-          <w:sz w:val="24"/>
-          <w:szCs w:val="24"/>
-          <w:lang w:val="ru-RU"/>
-        </w:rPr>
-        <w:t>:</w:t>
-      </w:r>
-      <w:r>
-        <w:rPr>
-          <w:rFonts w:hint="cs"/>
-          <w:sz w:val="24"/>
-          <w:szCs w:val="24"/>
-        </w:rPr>
-        <w:t>https</w:t>
-      </w:r>
-      <w:r>
-        <w:rPr>
-          <w:rFonts w:hint="cs"/>
-          <w:sz w:val="24"/>
-          <w:szCs w:val="24"/>
-          <w:lang w:val="ru-RU"/>
-        </w:rPr>
-        <w:t>://</w:t>
-      </w:r>
-      <w:r>
-        <w:rPr>
-          <w:rFonts w:hint="cs"/>
-          <w:sz w:val="24"/>
-          <w:szCs w:val="24"/>
-        </w:rPr>
-        <w:t>itunes</w:t>
-      </w:r>
-      <w:r>
-        <w:rPr>
-          <w:rFonts w:hint="cs"/>
-          <w:sz w:val="24"/>
-          <w:szCs w:val="24"/>
-          <w:lang w:val="ru-RU"/>
-        </w:rPr>
-        <w:t>.</w:t>
-      </w:r>
-      <w:r>
-        <w:rPr>
-          <w:rFonts w:hint="cs"/>
-          <w:sz w:val="24"/>
-          <w:szCs w:val="24"/>
-        </w:rPr>
-        <w:t>apple</w:t>
-      </w:r>
-      <w:r>
-        <w:rPr>
-          <w:rFonts w:hint="cs"/>
-          <w:sz w:val="24"/>
-          <w:szCs w:val="24"/>
-          <w:lang w:val="ru-RU"/>
-        </w:rPr>
-        <w:t>.</w:t>
-      </w:r>
-      <w:r>
-        <w:rPr>
-          <w:rFonts w:hint="cs"/>
-          <w:sz w:val="24"/>
-          <w:szCs w:val="24"/>
-        </w:rPr>
-        <w:t>com</w:t>
-      </w:r>
-      <w:r>
-        <w:rPr>
-          <w:rFonts w:hint="cs"/>
-          <w:sz w:val="24"/>
-          <w:szCs w:val="24"/>
-          <w:lang w:val="ru-RU"/>
-        </w:rPr>
-        <w:t>/</w:t>
-      </w:r>
-      <w:r>
-        <w:rPr>
-          <w:rFonts w:hint="cs"/>
-          <w:sz w:val="24"/>
-          <w:szCs w:val="24"/>
-        </w:rPr>
-        <w:t>ru</w:t>
-      </w:r>
-      <w:r>
-        <w:rPr>
-          <w:rFonts w:hint="cs"/>
-          <w:sz w:val="24"/>
-          <w:szCs w:val="24"/>
-          <w:lang w:val="ru-RU"/>
-        </w:rPr>
-        <w:t>/</w:t>
-      </w:r>
-      <w:r>
-        <w:rPr>
-          <w:rFonts w:hint="cs"/>
-          <w:sz w:val="24"/>
-          <w:szCs w:val="24"/>
-        </w:rPr>
-        <w:t>app</w:t>
-      </w:r>
-      <w:r>
-        <w:rPr>
-          <w:rFonts w:hint="cs"/>
-          <w:sz w:val="24"/>
-          <w:szCs w:val="24"/>
-          <w:lang w:val="ru-RU"/>
-        </w:rPr>
-        <w:t>/ораторское-искусство-курсы-и-техники-развития-речи/</w:t>
-      </w:r>
-      <w:r>
-        <w:rPr>
-          <w:rFonts w:hint="cs"/>
-          <w:sz w:val="24"/>
-          <w:szCs w:val="24"/>
-        </w:rPr>
-        <w:t>id</w:t>
-      </w:r>
-      <w:r>
-        <w:rPr>
-          <w:rFonts w:hint="cs"/>
-          <w:sz w:val="24"/>
-          <w:szCs w:val="24"/>
-          <w:lang w:val="ru-RU"/>
-        </w:rPr>
-        <w:t>430325410?</w:t>
-      </w:r>
-      <w:r>
-        <w:rPr>
-          <w:rFonts w:hint="cs"/>
-          <w:sz w:val="24"/>
-          <w:szCs w:val="24"/>
-        </w:rPr>
-        <w:t>mt</w:t>
-      </w:r>
-      <w:r>
-        <w:rPr>
-          <w:rFonts w:hint="cs"/>
-          <w:sz w:val="24"/>
-          <w:szCs w:val="24"/>
-          <w:lang w:val="ru-RU"/>
-        </w:rPr>
-        <w:t>=8</w:t>
+        </w:rPr>
+      </w:pPr>
+      <w:bookmarkStart w:id="1" w:name="_GoBack"/>
+      <w:bookmarkEnd w:id="1"/>
+      <w:r>
+        <w:rPr>
+          <w:rFonts w:hint="cs"/>
+          <w:sz w:val="24"/>
+          <w:szCs w:val="24"/>
+          <w:lang w:val="ru-RU"/>
+        </w:rPr>
+        <w:t xml:space="preserve">Ерохин, Евгений Алексеевич. Теория информации. - Москва : МИФИ, 1979. - 20 см.  </w:t>
+      </w:r>
+      <w:r>
+        <w:rPr>
+          <w:rFonts w:hint="cs"/>
+          <w:sz w:val="24"/>
+          <w:szCs w:val="24"/>
+        </w:rPr>
+        <w:t xml:space="preserve">Ч. 1. - 1979. - 93 с. : </w:t>
+      </w:r>
+      <w:proofErr w:type="spellStart"/>
+      <w:r>
+        <w:rPr>
+          <w:rFonts w:hint="cs"/>
+          <w:sz w:val="24"/>
+          <w:szCs w:val="24"/>
+        </w:rPr>
+        <w:t>ил</w:t>
+      </w:r>
+      <w:proofErr w:type="spellEnd"/>
+      <w:r>
+        <w:rPr>
+          <w:rFonts w:hint="cs"/>
+          <w:sz w:val="24"/>
+          <w:szCs w:val="24"/>
+        </w:rPr>
+        <w:t xml:space="preserve">. </w:t>
       </w:r>
     </w:p>
     <w:p>
@@ -2166,170 +2117,15 @@
         <w:rPr>
           <w:sz w:val="24"/>
           <w:szCs w:val="24"/>
-          <w:lang w:val="ru-RU"/>
-        </w:rPr>
-      </w:pPr>
-      <w:r>
-        <w:rPr>
-          <w:rFonts w:hint="cs"/>
-          <w:sz w:val="24"/>
-          <w:szCs w:val="24"/>
-          <w:lang w:val="ru-RU"/>
-        </w:rPr>
-        <w:t xml:space="preserve">Тренер оратора. </w:t>
-      </w:r>
-      <w:r>
-        <w:rPr>
-          <w:rFonts w:hint="cs"/>
-          <w:sz w:val="24"/>
-          <w:szCs w:val="24"/>
-        </w:rPr>
-        <w:t>URL</w:t>
-      </w:r>
-      <w:r>
-        <w:rPr>
-          <w:rFonts w:hint="cs"/>
-          <w:sz w:val="24"/>
-          <w:szCs w:val="24"/>
-          <w:lang w:val="ru-RU"/>
-        </w:rPr>
-        <w:t xml:space="preserve">:  </w:t>
-      </w:r>
-      <w:r>
-        <w:rPr>
-          <w:rFonts w:hint="cs"/>
-          <w:sz w:val="24"/>
-          <w:szCs w:val="24"/>
-        </w:rPr>
-        <w:t>http</w:t>
-      </w:r>
-      <w:r>
-        <w:rPr>
-          <w:rFonts w:hint="cs"/>
-          <w:sz w:val="24"/>
-          <w:szCs w:val="24"/>
-          <w:lang w:val="ru-RU"/>
-        </w:rPr>
-        <w:t>://</w:t>
-      </w:r>
-      <w:r>
-        <w:rPr>
-          <w:rFonts w:hint="cs"/>
-          <w:sz w:val="24"/>
-          <w:szCs w:val="24"/>
-        </w:rPr>
-        <w:t>itunes</w:t>
-      </w:r>
-      <w:r>
-        <w:rPr>
-          <w:rFonts w:hint="cs"/>
-          <w:sz w:val="24"/>
-          <w:szCs w:val="24"/>
-          <w:lang w:val="ru-RU"/>
-        </w:rPr>
-        <w:t>.</w:t>
-      </w:r>
-      <w:r>
-        <w:rPr>
-          <w:rFonts w:hint="cs"/>
-          <w:sz w:val="24"/>
-          <w:szCs w:val="24"/>
-        </w:rPr>
-        <w:t>apple</w:t>
-      </w:r>
-      <w:r>
-        <w:rPr>
-          <w:rFonts w:hint="cs"/>
-          <w:sz w:val="24"/>
-          <w:szCs w:val="24"/>
-          <w:lang w:val="ru-RU"/>
-        </w:rPr>
-        <w:t>.</w:t>
-      </w:r>
-      <w:r>
-        <w:rPr>
-          <w:rFonts w:hint="cs"/>
-          <w:sz w:val="24"/>
-          <w:szCs w:val="24"/>
-        </w:rPr>
-        <w:t>com</w:t>
-      </w:r>
-      <w:r>
-        <w:rPr>
-          <w:rFonts w:hint="cs"/>
-          <w:sz w:val="24"/>
-          <w:szCs w:val="24"/>
-          <w:lang w:val="ru-RU"/>
-        </w:rPr>
-        <w:t>/</w:t>
-      </w:r>
-      <w:r>
-        <w:rPr>
-          <w:rFonts w:hint="cs"/>
-          <w:sz w:val="24"/>
-          <w:szCs w:val="24"/>
-        </w:rPr>
-        <w:t>ru</w:t>
-      </w:r>
-      <w:r>
-        <w:rPr>
-          <w:rFonts w:hint="cs"/>
-          <w:sz w:val="24"/>
-          <w:szCs w:val="24"/>
-          <w:lang w:val="ru-RU"/>
-        </w:rPr>
-        <w:t>/</w:t>
-      </w:r>
-      <w:r>
-        <w:rPr>
-          <w:rFonts w:hint="cs"/>
-          <w:sz w:val="24"/>
-          <w:szCs w:val="24"/>
-        </w:rPr>
-        <w:t>app</w:t>
-      </w:r>
-      <w:r>
-        <w:rPr>
-          <w:rFonts w:hint="cs"/>
-          <w:sz w:val="24"/>
-          <w:szCs w:val="24"/>
-          <w:lang w:val="ru-RU"/>
-        </w:rPr>
-        <w:t>/тренер-оратора/</w:t>
-      </w:r>
-      <w:r>
-        <w:rPr>
-          <w:rFonts w:hint="cs"/>
-          <w:sz w:val="24"/>
-          <w:szCs w:val="24"/>
-        </w:rPr>
-        <w:t>id</w:t>
-      </w:r>
-      <w:r>
-        <w:rPr>
-          <w:rFonts w:hint="cs"/>
-          <w:sz w:val="24"/>
-          <w:szCs w:val="24"/>
-          <w:lang w:val="ru-RU"/>
-        </w:rPr>
-        <w:t>464049154?</w:t>
-      </w:r>
-      <w:r>
-        <w:rPr>
-          <w:rFonts w:hint="cs"/>
-          <w:sz w:val="24"/>
-          <w:szCs w:val="24"/>
-        </w:rPr>
-        <w:t>mt</w:t>
-      </w:r>
-      <w:r>
-        <w:rPr>
-          <w:rFonts w:hint="cs"/>
-          <w:sz w:val="24"/>
-          <w:szCs w:val="24"/>
-          <w:lang w:val="ru-RU"/>
-        </w:rPr>
-        <w:t>=8</w:t>
+        </w:rPr>
+      </w:pPr>
+      <w:r>
+        <w:rPr>
+          <w:rFonts w:hint="cs"/>
+          <w:sz w:val="24"/>
+          <w:szCs w:val="24"/>
+        </w:rPr>
+        <w:t>Audio Record. URL: https://developer.android.com/reference/android/media/AudioRecord</w:t>
       </w:r>
     </w:p>
     <w:p>
@@ -2350,17 +2146,26 @@
           <w:rFonts w:hint="cs"/>
           <w:sz w:val="24"/>
           <w:szCs w:val="24"/>
-          <w:lang w:val="ru-RU"/>
-        </w:rPr>
-        <w:t xml:space="preserve">Тренер оратора. Готовимся к выступлению. </w:t>
-      </w:r>
-      <w:r>
-        <w:rPr>
-          <w:rFonts w:hint="cs"/>
-          <w:sz w:val="24"/>
-          <w:szCs w:val="24"/>
-        </w:rPr>
-        <w:t>URL : https://itunes.apple.com/ru/app/тренер-оратора-готовимся-к-выступлению/id1022178692?mt=8</w:t>
+        </w:rPr>
+        <w:t xml:space="preserve">Android Public Speech Trainer </w:t>
+      </w:r>
+      <w:proofErr w:type="spellStart"/>
+      <w:r>
+        <w:rPr>
+          <w:rFonts w:hint="cs"/>
+          <w:sz w:val="24"/>
+          <w:szCs w:val="24"/>
+        </w:rPr>
+        <w:t>VoiceActivity</w:t>
+      </w:r>
+      <w:proofErr w:type="spellEnd"/>
+      <w:r>
+        <w:rPr>
+          <w:rFonts w:hint="cs"/>
+          <w:sz w:val="24"/>
+          <w:szCs w:val="24"/>
+        </w:rPr>
+        <w:t>. URL: https://github.com/OSLL/android_public_speech_trainer/blob/master/app/src/main/java/com/example/company/myapplication/VoiceAnalysisActivity.kt</w:t>
       </w:r>
     </w:p>
     <w:p>
@@ -2384,7 +2189,43 @@
           <w:szCs w:val="24"/>
           <w:lang w:val="ru-RU"/>
         </w:rPr>
-        <w:t xml:space="preserve">Скороговорун - Развитие речи. </w:t>
+        <w:t xml:space="preserve">Создание игр на </w:t>
+      </w:r>
+      <w:proofErr w:type="spellStart"/>
+      <w:r>
+        <w:rPr>
+          <w:rFonts w:hint="cs"/>
+          <w:sz w:val="24"/>
+          <w:szCs w:val="24"/>
+        </w:rPr>
+        <w:t>LibGDX</w:t>
+      </w:r>
+      <w:proofErr w:type="spellEnd"/>
+      <w:r>
+        <w:rPr>
+          <w:rFonts w:hint="cs"/>
+          <w:sz w:val="24"/>
+          <w:szCs w:val="24"/>
+          <w:lang w:val="ru-RU"/>
+        </w:rPr>
+        <w:t xml:space="preserve"> и </w:t>
+      </w:r>
+      <w:r>
+        <w:rPr>
+          <w:rFonts w:hint="cs"/>
+          <w:sz w:val="24"/>
+          <w:szCs w:val="24"/>
+        </w:rPr>
+        <w:t>Kotlin</w:t>
+      </w:r>
+      <w:r>
+        <w:rPr>
+          <w:rFonts w:hint="cs"/>
+          <w:sz w:val="24"/>
+          <w:szCs w:val="24"/>
+          <w:lang w:val="ru-RU"/>
+        </w:rPr>
+        <w:t xml:space="preserve"> </w:t>
       </w:r>
       <w:r>
         <w:rPr>
@@ -2401,7 +2242,7 @@
           <w:szCs w:val="24"/>
           <w:lang w:val="ru-RU"/>
         </w:rPr>
-        <w:t xml:space="preserve">: </w:t>
+        <w:t xml:space="preserve">:  </w:t>
       </w:r>
       <w:r>
         <w:rPr>
@@ -2420,14 +2261,16 @@
         </w:rPr>
         <w:t>://</w:t>
       </w:r>
-      <w:r>
-        <w:rPr>
-          <w:rFonts w:hint="cs"/>
-          <w:sz w:val="24"/>
-          <w:szCs w:val="24"/>
-        </w:rPr>
-        <w:t>play</w:t>
-      </w:r>
+      <w:proofErr w:type="spellStart"/>
+      <w:r>
+        <w:rPr>
+          <w:rFonts w:hint="cs"/>
+          <w:sz w:val="24"/>
+          <w:szCs w:val="24"/>
+        </w:rPr>
+        <w:t>youtu</w:t>
+      </w:r>
+      <w:proofErr w:type="spellEnd"/>
       <w:r>
         <w:rPr>
           <w:rFonts w:hint="cs"/>
@@ -2443,24 +2286,7 @@
           <w:sz w:val="24"/>
           <w:szCs w:val="24"/>
         </w:rPr>
-        <w:t>google</w:t>
-      </w:r>
-      <w:r>
-        <w:rPr>
-          <w:rFonts w:hint="cs"/>
-          <w:sz w:val="24"/>
-          <w:szCs w:val="24"/>
-          <w:lang w:val="ru-RU"/>
-        </w:rPr>
-        <w:t>.</w:t>
-      </w:r>
-      <w:r>
-        <w:rPr>
-          <w:rFonts w:hint="cs"/>
-          <w:sz w:val="24"/>
-          <w:szCs w:val="24"/>
-        </w:rPr>
-        <w:t>com</w:t>
+        <w:t>be</w:t>
       </w:r>
       <w:r>
         <w:rPr>
@@ -2477,143 +2303,54 @@
           <w:sz w:val="24"/>
           <w:szCs w:val="24"/>
         </w:rPr>
-        <w:t>store</w:t>
-      </w:r>
-      <w:r>
-        <w:rPr>
-          <w:rFonts w:hint="cs"/>
-          <w:sz w:val="24"/>
-          <w:szCs w:val="24"/>
-          <w:lang w:val="ru-RU"/>
-        </w:rPr>
-        <w:t>/</w:t>
-      </w:r>
-      <w:r>
-        <w:rPr>
-          <w:rFonts w:hint="cs"/>
-          <w:sz w:val="24"/>
-          <w:szCs w:val="24"/>
-        </w:rPr>
-        <w:t>apps</w:t>
-      </w:r>
-      <w:r>
-        <w:rPr>
-          <w:rFonts w:hint="cs"/>
-          <w:sz w:val="24"/>
-          <w:szCs w:val="24"/>
-          <w:lang w:val="ru-RU"/>
-        </w:rPr>
-        <w:t>/</w:t>
-      </w:r>
-      <w:r>
-        <w:rPr>
-          <w:rFonts w:hint="cs"/>
-          <w:sz w:val="24"/>
-          <w:szCs w:val="24"/>
-        </w:rPr>
-        <w:t>details</w:t>
-      </w:r>
-      <w:r>
-        <w:rPr>
-          <w:rFonts w:hint="cs"/>
-          <w:sz w:val="24"/>
-          <w:szCs w:val="24"/>
-          <w:lang w:val="ru-RU"/>
-        </w:rPr>
-        <w:t>?</w:t>
-      </w:r>
-      <w:r>
-        <w:rPr>
-          <w:rFonts w:hint="cs"/>
-          <w:sz w:val="24"/>
-          <w:szCs w:val="24"/>
-        </w:rPr>
-        <w:t>id</w:t>
-      </w:r>
-      <w:r>
-        <w:rPr>
-          <w:rFonts w:hint="cs"/>
-          <w:sz w:val="24"/>
-          <w:szCs w:val="24"/>
-          <w:lang w:val="ru-RU"/>
-        </w:rPr>
-        <w:t>=</w:t>
-      </w:r>
-      <w:r>
-        <w:rPr>
-          <w:rFonts w:hint="cs"/>
-          <w:sz w:val="24"/>
-          <w:szCs w:val="24"/>
-        </w:rPr>
-        <w:t>shavkunov</w:t>
-      </w:r>
-      <w:r>
-        <w:rPr>
-          <w:rFonts w:hint="cs"/>
-          <w:sz w:val="24"/>
-          <w:szCs w:val="24"/>
-          <w:lang w:val="ru-RU"/>
-        </w:rPr>
-        <w:t>.</w:t>
-      </w:r>
-      <w:r>
-        <w:rPr>
-          <w:rFonts w:hint="cs"/>
-          <w:sz w:val="24"/>
-          <w:szCs w:val="24"/>
-        </w:rPr>
-        <w:t>skorogovorun</w:t>
-      </w:r>
-      <w:r>
-        <w:rPr>
-          <w:rFonts w:hint="cs"/>
-          <w:sz w:val="24"/>
-          <w:szCs w:val="24"/>
-          <w:lang w:val="ru-RU"/>
-        </w:rPr>
-        <w:t>.</w:t>
-      </w:r>
-      <w:r>
-        <w:rPr>
-          <w:rFonts w:hint="cs"/>
-          <w:sz w:val="24"/>
-          <w:szCs w:val="24"/>
-        </w:rPr>
-        <w:t>lite</w:t>
-      </w:r>
-      <w:r>
-        <w:rPr>
-          <w:rFonts w:hint="cs"/>
-          <w:sz w:val="24"/>
-          <w:szCs w:val="24"/>
-          <w:lang w:val="ru-RU"/>
-        </w:rPr>
-        <w:t>&amp;</w:t>
-      </w:r>
-      <w:r>
-        <w:rPr>
-          <w:rFonts w:hint="cs"/>
-          <w:sz w:val="24"/>
-          <w:szCs w:val="24"/>
-        </w:rPr>
-        <w:t>hl</w:t>
-      </w:r>
-      <w:r>
-        <w:rPr>
-          <w:rFonts w:hint="cs"/>
-          <w:sz w:val="24"/>
-          <w:szCs w:val="24"/>
-          <w:lang w:val="ru-RU"/>
-        </w:rPr>
-        <w:t>=</w:t>
-      </w:r>
-      <w:r>
-        <w:rPr>
-          <w:rFonts w:hint="cs"/>
-          <w:sz w:val="24"/>
-          <w:szCs w:val="24"/>
-        </w:rPr>
-        <w:t>en</w:t>
+        <w:t>YD</w:t>
+      </w:r>
+      <w:r>
+        <w:rPr>
+          <w:rFonts w:hint="cs"/>
+          <w:sz w:val="24"/>
+          <w:szCs w:val="24"/>
+          <w:lang w:val="ru-RU"/>
+        </w:rPr>
+        <w:t>7</w:t>
+      </w:r>
+      <w:proofErr w:type="spellStart"/>
+      <w:r>
+        <w:rPr>
+          <w:rFonts w:hint="cs"/>
+          <w:sz w:val="24"/>
+          <w:szCs w:val="24"/>
+        </w:rPr>
+        <w:t>fP</w:t>
+      </w:r>
+      <w:proofErr w:type="spellEnd"/>
+      <w:r>
+        <w:rPr>
+          <w:rFonts w:hint="cs"/>
+          <w:sz w:val="24"/>
+          <w:szCs w:val="24"/>
+          <w:lang w:val="ru-RU"/>
+        </w:rPr>
+        <w:t>596</w:t>
+      </w:r>
+      <w:proofErr w:type="spellStart"/>
+      <w:r>
+        <w:rPr>
+          <w:rFonts w:hint="cs"/>
+          <w:sz w:val="24"/>
+          <w:szCs w:val="24"/>
+        </w:rPr>
+        <w:t>dR</w:t>
+      </w:r>
+      <w:proofErr w:type="spellEnd"/>
+      <w:r>
+        <w:rPr>
+          <w:rFonts w:hint="cs"/>
+          <w:sz w:val="24"/>
+          <w:szCs w:val="24"/>
+          <w:lang w:val="ru-RU"/>
+        </w:rPr>
+        <w:t>4</w:t>
       </w:r>
     </w:p>
     <w:p>
@@ -2637,7 +2374,24 @@
           <w:szCs w:val="24"/>
           <w:lang w:val="ru-RU"/>
         </w:rPr>
-        <w:t xml:space="preserve">Говорилло  Развитие речи. </w:t>
+        <w:t xml:space="preserve">Основы </w:t>
+      </w:r>
+      <w:r>
+        <w:rPr>
+          <w:rFonts w:hint="cs"/>
+          <w:sz w:val="24"/>
+          <w:szCs w:val="24"/>
+        </w:rPr>
+        <w:t>Kotlin</w:t>
+      </w:r>
+      <w:r>
+        <w:rPr>
+          <w:rFonts w:hint="cs"/>
+          <w:sz w:val="24"/>
+          <w:szCs w:val="24"/>
+          <w:lang w:val="ru-RU"/>
+        </w:rPr>
+        <w:t>.</w:t>
       </w:r>
       <w:r>
         <w:rPr>
@@ -2654,7 +2408,7 @@
           <w:szCs w:val="24"/>
           <w:lang w:val="ru-RU"/>
         </w:rPr>
-        <w:t xml:space="preserve">: </w:t>
+        <w:t xml:space="preserve">:  </w:t>
       </w:r>
       <w:r>
         <w:rPr>
@@ -2673,14 +2427,16 @@
         </w:rPr>
         <w:t>://</w:t>
       </w:r>
-      <w:r>
-        <w:rPr>
-          <w:rFonts w:hint="cs"/>
-          <w:sz w:val="24"/>
-          <w:szCs w:val="24"/>
-        </w:rPr>
-        <w:t>play</w:t>
-      </w:r>
+      <w:proofErr w:type="spellStart"/>
+      <w:r>
+        <w:rPr>
+          <w:rFonts w:hint="cs"/>
+          <w:sz w:val="24"/>
+          <w:szCs w:val="24"/>
+        </w:rPr>
+        <w:t>youtu</w:t>
+      </w:r>
+      <w:proofErr w:type="spellEnd"/>
       <w:r>
         <w:rPr>
           <w:rFonts w:hint="cs"/>
@@ -2696,24 +2452,7 @@
           <w:sz w:val="24"/>
           <w:szCs w:val="24"/>
         </w:rPr>
-        <w:t>google</w:t>
-      </w:r>
-      <w:r>
-        <w:rPr>
-          <w:rFonts w:hint="cs"/>
-          <w:sz w:val="24"/>
-          <w:szCs w:val="24"/>
-          <w:lang w:val="ru-RU"/>
-        </w:rPr>
-        <w:t>.</w:t>
-      </w:r>
-      <w:r>
-        <w:rPr>
-          <w:rFonts w:hint="cs"/>
-          <w:sz w:val="24"/>
-          <w:szCs w:val="24"/>
-        </w:rPr>
-        <w:t>com</w:t>
+        <w:t>be</w:t>
       </w:r>
       <w:r>
         <w:rPr>
@@ -2724,133 +2463,35 @@
         </w:rPr>
         <w:t>/</w:t>
       </w:r>
-      <w:r>
-        <w:rPr>
-          <w:rFonts w:hint="cs"/>
-          <w:sz w:val="24"/>
-          <w:szCs w:val="24"/>
-        </w:rPr>
-        <w:t>store</w:t>
-      </w:r>
-      <w:r>
-        <w:rPr>
-          <w:rFonts w:hint="cs"/>
-          <w:sz w:val="24"/>
-          <w:szCs w:val="24"/>
-          <w:lang w:val="ru-RU"/>
-        </w:rPr>
-        <w:t>/</w:t>
-      </w:r>
-      <w:r>
-        <w:rPr>
-          <w:rFonts w:hint="cs"/>
-          <w:sz w:val="24"/>
-          <w:szCs w:val="24"/>
-        </w:rPr>
-        <w:t>apps</w:t>
-      </w:r>
-      <w:r>
-        <w:rPr>
-          <w:rFonts w:hint="cs"/>
-          <w:sz w:val="24"/>
-          <w:szCs w:val="24"/>
-          <w:lang w:val="ru-RU"/>
-        </w:rPr>
-        <w:t>/</w:t>
-      </w:r>
-      <w:r>
-        <w:rPr>
-          <w:rFonts w:hint="cs"/>
-          <w:sz w:val="24"/>
-          <w:szCs w:val="24"/>
-        </w:rPr>
-        <w:t>details</w:t>
-      </w:r>
-      <w:r>
-        <w:rPr>
-          <w:rFonts w:hint="cs"/>
-          <w:sz w:val="24"/>
-          <w:szCs w:val="24"/>
-          <w:lang w:val="ru-RU"/>
-        </w:rPr>
-        <w:t>?</w:t>
-      </w:r>
-      <w:r>
-        <w:rPr>
-          <w:rFonts w:hint="cs"/>
-          <w:sz w:val="24"/>
-          <w:szCs w:val="24"/>
-        </w:rPr>
-        <w:t>id</w:t>
-      </w:r>
-      <w:r>
-        <w:rPr>
-          <w:rFonts w:hint="cs"/>
-          <w:sz w:val="24"/>
-          <w:szCs w:val="24"/>
-          <w:lang w:val="ru-RU"/>
-        </w:rPr>
-        <w:t>=</w:t>
-      </w:r>
-      <w:r>
-        <w:rPr>
-          <w:rFonts w:hint="cs"/>
-          <w:sz w:val="24"/>
-          <w:szCs w:val="24"/>
-        </w:rPr>
-        <w:t>com</w:t>
-      </w:r>
-      <w:r>
-        <w:rPr>
-          <w:rFonts w:hint="cs"/>
-          <w:sz w:val="24"/>
-          <w:szCs w:val="24"/>
-          <w:lang w:val="ru-RU"/>
-        </w:rPr>
-        <w:t>.</w:t>
-      </w:r>
-      <w:r>
-        <w:rPr>
-          <w:rFonts w:hint="cs"/>
-          <w:sz w:val="24"/>
-          <w:szCs w:val="24"/>
-        </w:rPr>
-        <w:t>vsquad</w:t>
-      </w:r>
-      <w:r>
-        <w:rPr>
-          <w:rFonts w:hint="cs"/>
-          <w:sz w:val="24"/>
-          <w:szCs w:val="24"/>
-          <w:lang w:val="ru-RU"/>
-        </w:rPr>
-        <w:t>.</w:t>
-      </w:r>
-      <w:r>
-        <w:rPr>
-          <w:rFonts w:hint="cs"/>
-          <w:sz w:val="24"/>
-          <w:szCs w:val="24"/>
-        </w:rPr>
-        <w:t>projects</w:t>
-      </w:r>
-      <w:r>
-        <w:rPr>
-          <w:rFonts w:hint="cs"/>
-          <w:sz w:val="24"/>
-          <w:szCs w:val="24"/>
-          <w:lang w:val="ru-RU"/>
-        </w:rPr>
-        <w:t>.</w:t>
-      </w:r>
-      <w:r>
-        <w:rPr>
-          <w:rFonts w:hint="cs"/>
-          <w:sz w:val="24"/>
-          <w:szCs w:val="24"/>
-        </w:rPr>
-        <w:t>govorillo</w:t>
-      </w:r>
+      <w:proofErr w:type="spellStart"/>
+      <w:r>
+        <w:rPr>
+          <w:rFonts w:hint="cs"/>
+          <w:sz w:val="24"/>
+          <w:szCs w:val="24"/>
+        </w:rPr>
+        <w:t>ncUod</w:t>
+      </w:r>
+      <w:proofErr w:type="spellEnd"/>
+      <w:r>
+        <w:rPr>
+          <w:rFonts w:hint="cs"/>
+          <w:sz w:val="24"/>
+          <w:szCs w:val="24"/>
+          <w:lang w:val="ru-RU"/>
+        </w:rPr>
+        <w:t>5</w:t>
+      </w:r>
+      <w:proofErr w:type="spellStart"/>
+      <w:r>
+        <w:rPr>
+          <w:rFonts w:hint="cs"/>
+          <w:sz w:val="24"/>
+          <w:szCs w:val="24"/>
+        </w:rPr>
+        <w:t>wGIek</w:t>
+      </w:r>
+      <w:proofErr w:type="spellEnd"/>
     </w:p>
     <w:p>
       <w:pPr>
@@ -2868,1122 +2509,6 @@
       </w:pPr>
       <w:r>
         <w:rPr>
-          <w:rFonts w:hint="cs"/>
-          <w:sz w:val="24"/>
-          <w:szCs w:val="24"/>
-          <w:lang w:val="ru-RU"/>
-        </w:rPr>
-        <w:t xml:space="preserve">Публичные выступления. Руководство. </w:t>
-      </w:r>
-      <w:r>
-        <w:rPr>
-          <w:rFonts w:hint="cs"/>
-          <w:sz w:val="24"/>
-          <w:szCs w:val="24"/>
-        </w:rPr>
-        <w:t>URL</w:t>
-      </w:r>
-      <w:r>
-        <w:rPr>
-          <w:rFonts w:hint="cs"/>
-          <w:sz w:val="24"/>
-          <w:szCs w:val="24"/>
-          <w:lang w:val="ru-RU"/>
-        </w:rPr>
-        <w:t>:</w:t>
-      </w:r>
-      <w:r>
-        <w:rPr>
-          <w:rFonts w:hint="cs"/>
-          <w:sz w:val="24"/>
-          <w:szCs w:val="24"/>
-        </w:rPr>
-        <w:t>https</w:t>
-      </w:r>
-      <w:r>
-        <w:rPr>
-          <w:rFonts w:hint="cs"/>
-          <w:sz w:val="24"/>
-          <w:szCs w:val="24"/>
-          <w:lang w:val="ru-RU"/>
-        </w:rPr>
-        <w:t>://</w:t>
-      </w:r>
-      <w:r>
-        <w:rPr>
-          <w:rFonts w:hint="cs"/>
-          <w:sz w:val="24"/>
-          <w:szCs w:val="24"/>
-        </w:rPr>
-        <w:t>play</w:t>
-      </w:r>
-      <w:r>
-        <w:rPr>
-          <w:rFonts w:hint="cs"/>
-          <w:sz w:val="24"/>
-          <w:szCs w:val="24"/>
-          <w:lang w:val="ru-RU"/>
-        </w:rPr>
-        <w:t>.</w:t>
-      </w:r>
-      <w:r>
-        <w:rPr>
-          <w:rFonts w:hint="cs"/>
-          <w:sz w:val="24"/>
-          <w:szCs w:val="24"/>
-        </w:rPr>
-        <w:t>google</w:t>
-      </w:r>
-      <w:r>
-        <w:rPr>
-          <w:rFonts w:hint="cs"/>
-          <w:sz w:val="24"/>
-          <w:szCs w:val="24"/>
-          <w:lang w:val="ru-RU"/>
-        </w:rPr>
-        <w:t>.</w:t>
-      </w:r>
-      <w:r>
-        <w:rPr>
-          <w:rFonts w:hint="cs"/>
-          <w:sz w:val="24"/>
-          <w:szCs w:val="24"/>
-        </w:rPr>
-        <w:t>com</w:t>
-      </w:r>
-      <w:r>
-        <w:rPr>
-          <w:rFonts w:hint="cs"/>
-          <w:sz w:val="24"/>
-          <w:szCs w:val="24"/>
-          <w:lang w:val="ru-RU"/>
-        </w:rPr>
-        <w:t>/</w:t>
-      </w:r>
-      <w:r>
-        <w:rPr>
-          <w:rFonts w:hint="cs"/>
-          <w:sz w:val="24"/>
-          <w:szCs w:val="24"/>
-        </w:rPr>
-        <w:t>store</w:t>
-      </w:r>
-      <w:r>
-        <w:rPr>
-          <w:rFonts w:hint="cs"/>
-          <w:sz w:val="24"/>
-          <w:szCs w:val="24"/>
-          <w:lang w:val="ru-RU"/>
-        </w:rPr>
-        <w:t>/</w:t>
-      </w:r>
-      <w:r>
-        <w:rPr>
-          <w:rFonts w:hint="cs"/>
-          <w:sz w:val="24"/>
-          <w:szCs w:val="24"/>
-        </w:rPr>
-        <w:t>apps</w:t>
-      </w:r>
-      <w:r>
-        <w:rPr>
-          <w:rFonts w:hint="cs"/>
-          <w:sz w:val="24"/>
-          <w:szCs w:val="24"/>
-          <w:lang w:val="ru-RU"/>
-        </w:rPr>
-        <w:t>/</w:t>
-      </w:r>
-      <w:r>
-        <w:rPr>
-          <w:rFonts w:hint="cs"/>
-          <w:sz w:val="24"/>
-          <w:szCs w:val="24"/>
-        </w:rPr>
-        <w:t>details</w:t>
-      </w:r>
-      <w:r>
-        <w:rPr>
-          <w:rFonts w:hint="cs"/>
-          <w:sz w:val="24"/>
-          <w:szCs w:val="24"/>
-          <w:lang w:val="ru-RU"/>
-        </w:rPr>
-        <w:t>?</w:t>
-      </w:r>
-      <w:r>
-        <w:rPr>
-          <w:rFonts w:hint="cs"/>
-          <w:sz w:val="24"/>
-          <w:szCs w:val="24"/>
-        </w:rPr>
-        <w:t>id</w:t>
-      </w:r>
-      <w:r>
-        <w:rPr>
-          <w:rFonts w:hint="cs"/>
-          <w:sz w:val="24"/>
-          <w:szCs w:val="24"/>
-          <w:lang w:val="ru-RU"/>
-        </w:rPr>
-        <w:t>=</w:t>
-      </w:r>
-      <w:r>
-        <w:rPr>
-          <w:rFonts w:hint="cs"/>
-          <w:sz w:val="24"/>
-          <w:szCs w:val="24"/>
-        </w:rPr>
-        <w:t>com</w:t>
-      </w:r>
-      <w:r>
-        <w:rPr>
-          <w:rFonts w:hint="cs"/>
-          <w:sz w:val="24"/>
-          <w:szCs w:val="24"/>
-          <w:lang w:val="ru-RU"/>
-        </w:rPr>
-        <w:t>.</w:t>
-      </w:r>
-      <w:r>
-        <w:rPr>
-          <w:rFonts w:hint="cs"/>
-          <w:sz w:val="24"/>
-          <w:szCs w:val="24"/>
-        </w:rPr>
-        <w:t>thunkable</w:t>
-      </w:r>
-      <w:r>
-        <w:rPr>
-          <w:rFonts w:hint="cs"/>
-          <w:sz w:val="24"/>
-          <w:szCs w:val="24"/>
-          <w:lang w:val="ru-RU"/>
-        </w:rPr>
-        <w:t>.</w:t>
-      </w:r>
-      <w:r>
-        <w:rPr>
-          <w:rFonts w:hint="cs"/>
-          <w:sz w:val="24"/>
-          <w:szCs w:val="24"/>
-        </w:rPr>
-        <w:t>android</w:t>
-      </w:r>
-      <w:r>
-        <w:rPr>
-          <w:rFonts w:hint="cs"/>
-          <w:sz w:val="24"/>
-          <w:szCs w:val="24"/>
-          <w:lang w:val="ru-RU"/>
-        </w:rPr>
-        <w:t>.</w:t>
-      </w:r>
-      <w:r>
-        <w:rPr>
-          <w:rFonts w:hint="cs"/>
-          <w:sz w:val="24"/>
-          <w:szCs w:val="24"/>
-        </w:rPr>
-        <w:t>gunhunters</w:t>
-      </w:r>
-      <w:r>
-        <w:rPr>
-          <w:rFonts w:hint="cs"/>
-          <w:sz w:val="24"/>
-          <w:szCs w:val="24"/>
-          <w:lang w:val="ru-RU"/>
-        </w:rPr>
-        <w:t>1204.</w:t>
-      </w:r>
-      <w:r>
-        <w:rPr>
-          <w:rFonts w:hint="cs"/>
-          <w:sz w:val="24"/>
-          <w:szCs w:val="24"/>
-        </w:rPr>
-        <w:t>ManualRUS</w:t>
-      </w:r>
-      <w:r>
-        <w:rPr>
-          <w:rFonts w:hint="cs"/>
-          <w:sz w:val="24"/>
-          <w:szCs w:val="24"/>
-          <w:lang w:val="ru-RU"/>
-        </w:rPr>
-        <w:t>&amp;</w:t>
-      </w:r>
-      <w:r>
-        <w:rPr>
-          <w:rFonts w:hint="cs"/>
-          <w:sz w:val="24"/>
-          <w:szCs w:val="24"/>
-        </w:rPr>
-        <w:t>hl</w:t>
-      </w:r>
-      <w:r>
-        <w:rPr>
-          <w:rFonts w:hint="cs"/>
-          <w:sz w:val="24"/>
-          <w:szCs w:val="24"/>
-          <w:lang w:val="ru-RU"/>
-        </w:rPr>
-        <w:t>=</w:t>
-      </w:r>
-      <w:r>
-        <w:rPr>
-          <w:rFonts w:hint="cs"/>
-          <w:sz w:val="24"/>
-          <w:szCs w:val="24"/>
-        </w:rPr>
-        <w:t>en</w:t>
-      </w:r>
-    </w:p>
-    <w:p>
-      <w:pPr>
-        <w:pStyle w:val="references"/>
-        <w:numPr>
-          <w:ilvl w:val="0"/>
-          <w:numId w:val="5"/>
-        </w:numPr>
-        <w:spacing w:line="240" w:lineRule="auto"/>
-        <w:rPr>
-          <w:sz w:val="24"/>
-          <w:szCs w:val="24"/>
-          <w:lang w:val="ru-RU"/>
-        </w:rPr>
-      </w:pPr>
-      <w:r>
-        <w:rPr>
-          <w:rFonts w:hint="cs"/>
-          <w:sz w:val="24"/>
-          <w:szCs w:val="24"/>
-          <w:lang w:val="ru-RU"/>
-        </w:rPr>
-        <w:t xml:space="preserve">Публичное выступление, оратор. </w:t>
-      </w:r>
-      <w:r>
-        <w:rPr>
-          <w:rFonts w:hint="cs"/>
-          <w:sz w:val="24"/>
-          <w:szCs w:val="24"/>
-        </w:rPr>
-        <w:t>URL</w:t>
-      </w:r>
-      <w:r>
-        <w:rPr>
-          <w:rFonts w:hint="cs"/>
-          <w:sz w:val="24"/>
-          <w:szCs w:val="24"/>
-          <w:lang w:val="ru-RU"/>
-        </w:rPr>
-        <w:t xml:space="preserve">: </w:t>
-      </w:r>
-      <w:r>
-        <w:rPr>
-          <w:rFonts w:hint="cs"/>
-          <w:sz w:val="24"/>
-          <w:szCs w:val="24"/>
-        </w:rPr>
-        <w:t>https</w:t>
-      </w:r>
-      <w:r>
-        <w:rPr>
-          <w:rFonts w:hint="cs"/>
-          <w:sz w:val="24"/>
-          <w:szCs w:val="24"/>
-          <w:lang w:val="ru-RU"/>
-        </w:rPr>
-        <w:t>://</w:t>
-      </w:r>
-      <w:r>
-        <w:rPr>
-          <w:rFonts w:hint="cs"/>
-          <w:sz w:val="24"/>
-          <w:szCs w:val="24"/>
-        </w:rPr>
-        <w:t>play</w:t>
-      </w:r>
-      <w:r>
-        <w:rPr>
-          <w:rFonts w:hint="cs"/>
-          <w:sz w:val="24"/>
-          <w:szCs w:val="24"/>
-          <w:lang w:val="ru-RU"/>
-        </w:rPr>
-        <w:t>.</w:t>
-      </w:r>
-      <w:r>
-        <w:rPr>
-          <w:rFonts w:hint="cs"/>
-          <w:sz w:val="24"/>
-          <w:szCs w:val="24"/>
-        </w:rPr>
-        <w:t>google</w:t>
-      </w:r>
-      <w:r>
-        <w:rPr>
-          <w:rFonts w:hint="cs"/>
-          <w:sz w:val="24"/>
-          <w:szCs w:val="24"/>
-          <w:lang w:val="ru-RU"/>
-        </w:rPr>
-        <w:t>.</w:t>
-      </w:r>
-      <w:r>
-        <w:rPr>
-          <w:rFonts w:hint="cs"/>
-          <w:sz w:val="24"/>
-          <w:szCs w:val="24"/>
-        </w:rPr>
-        <w:t>com</w:t>
-      </w:r>
-      <w:r>
-        <w:rPr>
-          <w:rFonts w:hint="cs"/>
-          <w:sz w:val="24"/>
-          <w:szCs w:val="24"/>
-          <w:lang w:val="ru-RU"/>
-        </w:rPr>
-        <w:t>/</w:t>
-      </w:r>
-      <w:r>
-        <w:rPr>
-          <w:rFonts w:hint="cs"/>
-          <w:sz w:val="24"/>
-          <w:szCs w:val="24"/>
-        </w:rPr>
-        <w:t>store</w:t>
-      </w:r>
-      <w:r>
-        <w:rPr>
-          <w:rFonts w:hint="cs"/>
-          <w:sz w:val="24"/>
-          <w:szCs w:val="24"/>
-          <w:lang w:val="ru-RU"/>
-        </w:rPr>
-        <w:t>/</w:t>
-      </w:r>
-      <w:r>
-        <w:rPr>
-          <w:rFonts w:hint="cs"/>
-          <w:sz w:val="24"/>
-          <w:szCs w:val="24"/>
-        </w:rPr>
-        <w:t>apps</w:t>
-      </w:r>
-      <w:r>
-        <w:rPr>
-          <w:rFonts w:hint="cs"/>
-          <w:sz w:val="24"/>
-          <w:szCs w:val="24"/>
-          <w:lang w:val="ru-RU"/>
-        </w:rPr>
-        <w:t>/</w:t>
-      </w:r>
-      <w:r>
-        <w:rPr>
-          <w:rFonts w:hint="cs"/>
-          <w:sz w:val="24"/>
-          <w:szCs w:val="24"/>
-        </w:rPr>
-        <w:t>details</w:t>
-      </w:r>
-      <w:r>
-        <w:rPr>
-          <w:rFonts w:hint="cs"/>
-          <w:sz w:val="24"/>
-          <w:szCs w:val="24"/>
-          <w:lang w:val="ru-RU"/>
-        </w:rPr>
-        <w:t>?</w:t>
-      </w:r>
-      <w:r>
-        <w:rPr>
-          <w:rFonts w:hint="cs"/>
-          <w:sz w:val="24"/>
-          <w:szCs w:val="24"/>
-        </w:rPr>
-        <w:t>id</w:t>
-      </w:r>
-      <w:r>
-        <w:rPr>
-          <w:rFonts w:hint="cs"/>
-          <w:sz w:val="24"/>
-          <w:szCs w:val="24"/>
-          <w:lang w:val="ru-RU"/>
-        </w:rPr>
-        <w:t>=</w:t>
-      </w:r>
-      <w:r>
-        <w:rPr>
-          <w:rFonts w:hint="cs"/>
-          <w:sz w:val="24"/>
-          <w:szCs w:val="24"/>
-        </w:rPr>
-        <w:t>dev</w:t>
-      </w:r>
-      <w:r>
-        <w:rPr>
-          <w:rFonts w:hint="cs"/>
-          <w:sz w:val="24"/>
-          <w:szCs w:val="24"/>
-          <w:lang w:val="ru-RU"/>
-        </w:rPr>
-        <w:t>.</w:t>
-      </w:r>
-      <w:r>
-        <w:rPr>
-          <w:rFonts w:hint="cs"/>
-          <w:sz w:val="24"/>
-          <w:szCs w:val="24"/>
-        </w:rPr>
-        <w:t>belka</w:t>
-      </w:r>
-      <w:r>
-        <w:rPr>
-          <w:rFonts w:hint="cs"/>
-          <w:sz w:val="24"/>
-          <w:szCs w:val="24"/>
-          <w:lang w:val="ru-RU"/>
-        </w:rPr>
-        <w:t>.</w:t>
-      </w:r>
-      <w:r>
-        <w:rPr>
-          <w:rFonts w:hint="cs"/>
-          <w:sz w:val="24"/>
-          <w:szCs w:val="24"/>
-        </w:rPr>
-        <w:t>sovetorator</w:t>
-      </w:r>
-      <w:r>
-        <w:rPr>
-          <w:rFonts w:hint="cs"/>
-          <w:sz w:val="24"/>
-          <w:szCs w:val="24"/>
-          <w:lang w:val="ru-RU"/>
-        </w:rPr>
-        <w:t>&amp;</w:t>
-      </w:r>
-      <w:r>
-        <w:rPr>
-          <w:rFonts w:hint="cs"/>
-          <w:sz w:val="24"/>
-          <w:szCs w:val="24"/>
-        </w:rPr>
-        <w:t>hl</w:t>
-      </w:r>
-      <w:r>
-        <w:rPr>
-          <w:rFonts w:hint="cs"/>
-          <w:sz w:val="24"/>
-          <w:szCs w:val="24"/>
-          <w:lang w:val="ru-RU"/>
-        </w:rPr>
-        <w:t>=</w:t>
-      </w:r>
-      <w:r>
-        <w:rPr>
-          <w:rFonts w:hint="cs"/>
-          <w:sz w:val="24"/>
-          <w:szCs w:val="24"/>
-        </w:rPr>
-        <w:t>en</w:t>
-      </w:r>
-    </w:p>
-    <w:p>
-      <w:pPr>
-        <w:pStyle w:val="references"/>
-        <w:numPr>
-          <w:ilvl w:val="0"/>
-          <w:numId w:val="5"/>
-        </w:numPr>
-        <w:spacing w:line="240" w:lineRule="auto"/>
-        <w:rPr>
-          <w:sz w:val="24"/>
-          <w:szCs w:val="24"/>
-        </w:rPr>
-      </w:pPr>
-      <w:r>
-        <w:rPr>
-          <w:rFonts w:hint="cs"/>
-          <w:sz w:val="24"/>
-          <w:szCs w:val="24"/>
-          <w:lang w:val="ru-RU"/>
-        </w:rPr>
-        <w:t xml:space="preserve">Скороболтушки — скороговорки, развитие речи, стихи. </w:t>
-      </w:r>
-      <w:r>
-        <w:rPr>
-          <w:rFonts w:hint="cs"/>
-          <w:sz w:val="24"/>
-          <w:szCs w:val="24"/>
-        </w:rPr>
-        <w:t>URL: https://play.google.com/store/apps/details?id=org.flycraft.android.tonguetwisterslibrary&amp;hl=en</w:t>
-      </w:r>
-    </w:p>
-    <w:p>
-      <w:pPr>
-        <w:pStyle w:val="references"/>
-        <w:numPr>
-          <w:ilvl w:val="0"/>
-          <w:numId w:val="5"/>
-        </w:numPr>
-        <w:spacing w:line="240" w:lineRule="auto"/>
-        <w:rPr>
-          <w:sz w:val="24"/>
-          <w:szCs w:val="24"/>
-        </w:rPr>
-      </w:pPr>
-      <w:r>
-        <w:rPr>
-          <w:rFonts w:hint="cs"/>
-          <w:sz w:val="24"/>
-          <w:szCs w:val="24"/>
-        </w:rPr>
-        <w:t>Diction. URL: https://play.google.com/store/apps/details?id=appinventor.ai_gunhunters1204.Diction&amp;hl=en</w:t>
-      </w:r>
-    </w:p>
-    <w:p>
-      <w:pPr>
-        <w:pStyle w:val="references"/>
-        <w:numPr>
-          <w:ilvl w:val="0"/>
-          <w:numId w:val="5"/>
-        </w:numPr>
-        <w:spacing w:line="240" w:lineRule="auto"/>
-        <w:rPr>
-          <w:sz w:val="24"/>
-          <w:szCs w:val="24"/>
-        </w:rPr>
-      </w:pPr>
-      <w:r>
-        <w:rPr>
-          <w:rFonts w:hint="cs"/>
-          <w:sz w:val="24"/>
-          <w:szCs w:val="24"/>
-        </w:rPr>
-        <w:t>Android Public Speech Trainer. URL: https://github.com/OSLL/android_public_speech_trainer</w:t>
-      </w:r>
-    </w:p>
-    <w:p>
-      <w:pPr>
-        <w:pStyle w:val="references"/>
-        <w:numPr>
-          <w:ilvl w:val="0"/>
-          <w:numId w:val="5"/>
-        </w:numPr>
-        <w:spacing w:line="240" w:lineRule="auto"/>
-        <w:rPr>
-          <w:sz w:val="24"/>
-          <w:szCs w:val="24"/>
-        </w:rPr>
-      </w:pPr>
-      <w:r>
-        <w:rPr>
-          <w:rFonts w:hint="cs"/>
-          <w:sz w:val="24"/>
-          <w:szCs w:val="24"/>
-        </w:rPr>
-        <w:t>Speech Recognizer. URL: https://developer.android.com/reference/android/speech/SpeechRecognizer</w:t>
-      </w:r>
-    </w:p>
-    <w:p>
-      <w:pPr>
-        <w:pStyle w:val="references"/>
-        <w:numPr>
-          <w:ilvl w:val="0"/>
-          <w:numId w:val="5"/>
-        </w:numPr>
-        <w:spacing w:line="240" w:lineRule="auto"/>
-        <w:rPr>
-          <w:sz w:val="24"/>
-          <w:szCs w:val="24"/>
-        </w:rPr>
-      </w:pPr>
-      <w:r>
-        <w:rPr>
-          <w:rFonts w:hint="cs"/>
-          <w:sz w:val="24"/>
-          <w:szCs w:val="24"/>
-        </w:rPr>
-        <w:t>SQLite. URL: https://www.sqlite.org/index.html</w:t>
-      </w:r>
-    </w:p>
-    <w:p>
-      <w:pPr>
-        <w:pStyle w:val="references"/>
-        <w:numPr>
-          <w:ilvl w:val="0"/>
-          <w:numId w:val="5"/>
-        </w:numPr>
-        <w:spacing w:line="240" w:lineRule="auto"/>
-        <w:rPr>
-          <w:sz w:val="24"/>
-          <w:szCs w:val="24"/>
-        </w:rPr>
-      </w:pPr>
-      <w:r>
-        <w:rPr>
-          <w:rFonts w:hint="cs"/>
-          <w:sz w:val="24"/>
-          <w:szCs w:val="24"/>
-          <w:lang w:val="ru-RU"/>
-        </w:rPr>
-        <w:t xml:space="preserve">Архитектура ЭВМ. Введение в язык ассемблера. </w:t>
-      </w:r>
-      <w:r>
-        <w:rPr>
-          <w:rFonts w:hint="cs"/>
-          <w:sz w:val="24"/>
-          <w:szCs w:val="24"/>
-        </w:rPr>
-        <w:t xml:space="preserve">URL: </w:t>
-      </w:r>
-      <w:r>
-        <w:rPr>
-          <w:rFonts w:hint="cs"/>
-          <w:sz w:val="24"/>
-          <w:szCs w:val="24"/>
-        </w:rPr>
-        <w:lastRenderedPageBreak/>
-        <w:t>https://www.youtube.com/watch?v=BU7lX6ZoXgY&amp;feature=youtu.be</w:t>
-      </w:r>
-    </w:p>
-    <w:p>
-      <w:pPr>
-        <w:pStyle w:val="references"/>
-        <w:numPr>
-          <w:ilvl w:val="0"/>
-          <w:numId w:val="5"/>
-        </w:numPr>
-        <w:spacing w:line="240" w:lineRule="auto"/>
-        <w:rPr>
-          <w:sz w:val="24"/>
-          <w:szCs w:val="24"/>
-        </w:rPr>
-      </w:pPr>
-      <w:r>
-        <w:rPr>
-          <w:rFonts w:hint="cs"/>
-          <w:sz w:val="24"/>
-          <w:szCs w:val="24"/>
-          <w:lang w:val="ru-RU"/>
-        </w:rPr>
-        <w:t xml:space="preserve">Проверка степени схожести двух текстов. </w:t>
-      </w:r>
-      <w:r>
-        <w:rPr>
-          <w:rFonts w:hint="cs"/>
-          <w:sz w:val="24"/>
-          <w:szCs w:val="24"/>
-        </w:rPr>
-        <w:t>URL: http://backlinksmanager.ru/Utility/Sravnit-2-teksta.html</w:t>
-      </w:r>
-    </w:p>
-    <w:p>
-      <w:pPr>
-        <w:pStyle w:val="references"/>
-        <w:numPr>
-          <w:ilvl w:val="0"/>
-          <w:numId w:val="5"/>
-        </w:numPr>
-        <w:spacing w:line="240" w:lineRule="auto"/>
-        <w:rPr>
-          <w:sz w:val="24"/>
-          <w:szCs w:val="24"/>
-        </w:rPr>
-      </w:pPr>
-      <w:r>
-        <w:rPr>
-          <w:rFonts w:hint="cs"/>
-          <w:sz w:val="24"/>
-          <w:szCs w:val="24"/>
-          <w:lang w:val="ru-RU"/>
-        </w:rPr>
-        <w:t xml:space="preserve">Ерохин, Евгений Алексеевич. Теория информации. - Москва : МИФИ, 1979. - 20 см.  </w:t>
-      </w:r>
-      <w:r>
-        <w:rPr>
-          <w:rFonts w:hint="cs"/>
-          <w:sz w:val="24"/>
-          <w:szCs w:val="24"/>
-        </w:rPr>
-        <w:t xml:space="preserve">Ч. 1. - 1979. - 93 с. : ил. </w:t>
-      </w:r>
-    </w:p>
-    <w:p>
-      <w:pPr>
-        <w:pStyle w:val="references"/>
-        <w:numPr>
-          <w:ilvl w:val="0"/>
-          <w:numId w:val="5"/>
-        </w:numPr>
-        <w:spacing w:line="240" w:lineRule="auto"/>
-        <w:rPr>
-          <w:sz w:val="24"/>
-          <w:szCs w:val="24"/>
-        </w:rPr>
-      </w:pPr>
-      <w:r>
-        <w:rPr>
-          <w:rFonts w:hint="cs"/>
-          <w:sz w:val="24"/>
-          <w:szCs w:val="24"/>
-        </w:rPr>
-        <w:t>Audio Record. URL: https://developer.android.com/reference/android/media/AudioRecord</w:t>
-      </w:r>
-    </w:p>
-    <w:p>
-      <w:pPr>
-        <w:pStyle w:val="references"/>
-        <w:numPr>
-          <w:ilvl w:val="0"/>
-          <w:numId w:val="5"/>
-        </w:numPr>
-        <w:spacing w:line="240" w:lineRule="auto"/>
-        <w:rPr>
-          <w:sz w:val="24"/>
-          <w:szCs w:val="24"/>
-        </w:rPr>
-      </w:pPr>
-      <w:r>
-        <w:rPr>
-          <w:rFonts w:hint="cs"/>
-          <w:sz w:val="24"/>
-          <w:szCs w:val="24"/>
-        </w:rPr>
-        <w:t>Android Public Speech Trainer VoiceActivity. URL: https://github.com/OSLL/android_public_speech_trainer/blob/master/app/src/main/java/com/example/company/myapplication/VoiceAnalysisActivity.kt</w:t>
-      </w:r>
-    </w:p>
-    <w:p>
-      <w:pPr>
-        <w:pStyle w:val="references"/>
-        <w:numPr>
-          <w:ilvl w:val="0"/>
-          <w:numId w:val="5"/>
-        </w:numPr>
-        <w:spacing w:line="240" w:lineRule="auto"/>
-        <w:rPr>
-          <w:sz w:val="24"/>
-          <w:szCs w:val="24"/>
-          <w:lang w:val="ru-RU"/>
-        </w:rPr>
-      </w:pPr>
-      <w:r>
-        <w:rPr>
-          <w:rFonts w:hint="cs"/>
-          <w:sz w:val="24"/>
-          <w:szCs w:val="24"/>
-          <w:lang w:val="ru-RU"/>
-        </w:rPr>
-        <w:t xml:space="preserve">Создание игр на </w:t>
-      </w:r>
-      <w:r>
-        <w:rPr>
-          <w:rFonts w:hint="cs"/>
-          <w:sz w:val="24"/>
-          <w:szCs w:val="24"/>
-        </w:rPr>
-        <w:t>LibGDX</w:t>
-      </w:r>
-      <w:r>
-        <w:rPr>
-          <w:rFonts w:hint="cs"/>
-          <w:sz w:val="24"/>
-          <w:szCs w:val="24"/>
-          <w:lang w:val="ru-RU"/>
-        </w:rPr>
-        <w:t xml:space="preserve"> и </w:t>
-      </w:r>
-      <w:r>
-        <w:rPr>
-          <w:rFonts w:hint="cs"/>
-          <w:sz w:val="24"/>
-          <w:szCs w:val="24"/>
-        </w:rPr>
-        <w:t>Kotlin</w:t>
-      </w:r>
-      <w:r>
-        <w:rPr>
-          <w:rFonts w:hint="cs"/>
-          <w:sz w:val="24"/>
-          <w:szCs w:val="24"/>
-          <w:lang w:val="ru-RU"/>
-        </w:rPr>
-        <w:t xml:space="preserve"> </w:t>
-      </w:r>
-      <w:r>
-        <w:rPr>
-          <w:rFonts w:hint="cs"/>
-          <w:sz w:val="24"/>
-          <w:szCs w:val="24"/>
-        </w:rPr>
-        <w:t>URL</w:t>
-      </w:r>
-      <w:r>
-        <w:rPr>
-          <w:rFonts w:hint="cs"/>
-          <w:sz w:val="24"/>
-          <w:szCs w:val="24"/>
-          <w:lang w:val="ru-RU"/>
-        </w:rPr>
-        <w:t xml:space="preserve">:  </w:t>
-      </w:r>
-      <w:r>
-        <w:rPr>
-          <w:rFonts w:hint="cs"/>
-          <w:sz w:val="24"/>
-          <w:szCs w:val="24"/>
-        </w:rPr>
-        <w:t>https</w:t>
-      </w:r>
-      <w:r>
-        <w:rPr>
-          <w:rFonts w:hint="cs"/>
-          <w:sz w:val="24"/>
-          <w:szCs w:val="24"/>
-          <w:lang w:val="ru-RU"/>
-        </w:rPr>
-        <w:t>://</w:t>
-      </w:r>
-      <w:r>
-        <w:rPr>
-          <w:rFonts w:hint="cs"/>
-          <w:sz w:val="24"/>
-          <w:szCs w:val="24"/>
-        </w:rPr>
-        <w:t>youtu</w:t>
-      </w:r>
-      <w:r>
-        <w:rPr>
-          <w:rFonts w:hint="cs"/>
-          <w:sz w:val="24"/>
-          <w:szCs w:val="24"/>
-          <w:lang w:val="ru-RU"/>
-        </w:rPr>
-        <w:t>.</w:t>
-      </w:r>
-      <w:r>
-        <w:rPr>
-          <w:rFonts w:hint="cs"/>
-          <w:sz w:val="24"/>
-          <w:szCs w:val="24"/>
-        </w:rPr>
-        <w:t>be</w:t>
-      </w:r>
-      <w:r>
-        <w:rPr>
-          <w:rFonts w:hint="cs"/>
-          <w:sz w:val="24"/>
-          <w:szCs w:val="24"/>
-          <w:lang w:val="ru-RU"/>
-        </w:rPr>
-        <w:t>/</w:t>
-      </w:r>
-      <w:r>
-        <w:rPr>
-          <w:rFonts w:hint="cs"/>
-          <w:sz w:val="24"/>
-          <w:szCs w:val="24"/>
-        </w:rPr>
-        <w:t>YD</w:t>
-      </w:r>
-      <w:r>
-        <w:rPr>
-          <w:rFonts w:hint="cs"/>
-          <w:sz w:val="24"/>
-          <w:szCs w:val="24"/>
-          <w:lang w:val="ru-RU"/>
-        </w:rPr>
-        <w:t>7</w:t>
-      </w:r>
-      <w:r>
-        <w:rPr>
-          <w:rFonts w:hint="cs"/>
-          <w:sz w:val="24"/>
-          <w:szCs w:val="24"/>
-        </w:rPr>
-        <w:t>fP</w:t>
-      </w:r>
-      <w:r>
-        <w:rPr>
-          <w:rFonts w:hint="cs"/>
-          <w:sz w:val="24"/>
-          <w:szCs w:val="24"/>
-          <w:lang w:val="ru-RU"/>
-        </w:rPr>
-        <w:t>596</w:t>
-      </w:r>
-      <w:r>
-        <w:rPr>
-          <w:rFonts w:hint="cs"/>
-          <w:sz w:val="24"/>
-          <w:szCs w:val="24"/>
-        </w:rPr>
-        <w:t>dR</w:t>
-      </w:r>
-      <w:r>
-        <w:rPr>
-          <w:rFonts w:hint="cs"/>
-          <w:sz w:val="24"/>
-          <w:szCs w:val="24"/>
-          <w:lang w:val="ru-RU"/>
-        </w:rPr>
-        <w:t>4</w:t>
-      </w:r>
-    </w:p>
-    <w:p>
-      <w:pPr>
-        <w:pStyle w:val="references"/>
-        <w:numPr>
-          <w:ilvl w:val="0"/>
-          <w:numId w:val="5"/>
-        </w:numPr>
-        <w:spacing w:line="240" w:lineRule="auto"/>
-        <w:rPr>
-          <w:sz w:val="24"/>
-          <w:szCs w:val="24"/>
-          <w:lang w:val="ru-RU"/>
-        </w:rPr>
-      </w:pPr>
-      <w:r>
-        <w:rPr>
-          <w:rFonts w:hint="cs"/>
-          <w:sz w:val="24"/>
-          <w:szCs w:val="24"/>
-          <w:lang w:val="ru-RU"/>
-        </w:rPr>
-        <w:t xml:space="preserve">Основы </w:t>
-      </w:r>
-      <w:r>
-        <w:rPr>
-          <w:rFonts w:hint="cs"/>
-          <w:sz w:val="24"/>
-          <w:szCs w:val="24"/>
-        </w:rPr>
-        <w:t>Kotlin</w:t>
-      </w:r>
-      <w:r>
-        <w:rPr>
-          <w:rFonts w:hint="cs"/>
-          <w:sz w:val="24"/>
-          <w:szCs w:val="24"/>
-          <w:lang w:val="ru-RU"/>
-        </w:rPr>
-        <w:t>.</w:t>
-      </w:r>
-      <w:r>
-        <w:rPr>
-          <w:rFonts w:hint="cs"/>
-          <w:sz w:val="24"/>
-          <w:szCs w:val="24"/>
-        </w:rPr>
-        <w:t>URL</w:t>
-      </w:r>
-      <w:r>
-        <w:rPr>
-          <w:rFonts w:hint="cs"/>
-          <w:sz w:val="24"/>
-          <w:szCs w:val="24"/>
-          <w:lang w:val="ru-RU"/>
-        </w:rPr>
-        <w:t xml:space="preserve">:  </w:t>
-      </w:r>
-      <w:r>
-        <w:rPr>
-          <w:rFonts w:hint="cs"/>
-          <w:sz w:val="24"/>
-          <w:szCs w:val="24"/>
-        </w:rPr>
-        <w:t>https</w:t>
-      </w:r>
-      <w:r>
-        <w:rPr>
-          <w:rFonts w:hint="cs"/>
-          <w:sz w:val="24"/>
-          <w:szCs w:val="24"/>
-          <w:lang w:val="ru-RU"/>
-        </w:rPr>
-        <w:t>://</w:t>
-      </w:r>
-      <w:r>
-        <w:rPr>
-          <w:rFonts w:hint="cs"/>
-          <w:sz w:val="24"/>
-          <w:szCs w:val="24"/>
-        </w:rPr>
-        <w:t>youtu</w:t>
-      </w:r>
-      <w:r>
-        <w:rPr>
-          <w:rFonts w:hint="cs"/>
-          <w:sz w:val="24"/>
-          <w:szCs w:val="24"/>
-          <w:lang w:val="ru-RU"/>
-        </w:rPr>
-        <w:t>.</w:t>
-      </w:r>
-      <w:r>
-        <w:rPr>
-          <w:rFonts w:hint="cs"/>
-          <w:sz w:val="24"/>
-          <w:szCs w:val="24"/>
-        </w:rPr>
-        <w:t>be</w:t>
-      </w:r>
-      <w:r>
-        <w:rPr>
-          <w:rFonts w:hint="cs"/>
-          <w:sz w:val="24"/>
-          <w:szCs w:val="24"/>
-          <w:lang w:val="ru-RU"/>
-        </w:rPr>
-        <w:t>/</w:t>
-      </w:r>
-      <w:r>
-        <w:rPr>
-          <w:rFonts w:hint="cs"/>
-          <w:sz w:val="24"/>
-          <w:szCs w:val="24"/>
-        </w:rPr>
-        <w:t>ncUod</w:t>
-      </w:r>
-      <w:r>
-        <w:rPr>
-          <w:rFonts w:hint="cs"/>
-          <w:sz w:val="24"/>
-          <w:szCs w:val="24"/>
-          <w:lang w:val="ru-RU"/>
-        </w:rPr>
-        <w:t>5</w:t>
-      </w:r>
-      <w:r>
-        <w:rPr>
-          <w:rFonts w:hint="cs"/>
-          <w:sz w:val="24"/>
-          <w:szCs w:val="24"/>
-        </w:rPr>
-        <w:t>wGIek</w:t>
-      </w:r>
-    </w:p>
-    <w:p>
-      <w:pPr>
-        <w:pStyle w:val="references"/>
-        <w:numPr>
-          <w:ilvl w:val="0"/>
-          <w:numId w:val="5"/>
-        </w:numPr>
-        <w:spacing w:line="240" w:lineRule="auto"/>
-        <w:rPr>
-          <w:sz w:val="24"/>
-          <w:szCs w:val="24"/>
-          <w:lang w:val="ru-RU"/>
-        </w:rPr>
-      </w:pPr>
-      <w:r>
-        <w:rPr>
           <w:rFonts w:eastAsia="Times New Roman" w:hint="cs"/>
           <w:sz w:val="24"/>
           <w:szCs w:val="24"/>
@@ -3991,6 +2516,7 @@
         </w:rPr>
         <w:t xml:space="preserve">1000 и 1 способ применения. </w:t>
       </w:r>
+      <w:proofErr w:type="spellStart"/>
       <w:r>
         <w:rPr>
           <w:rFonts w:eastAsia="Times New Roman" w:hint="cs"/>
@@ -3999,6 +2525,7 @@
         </w:rPr>
         <w:t>StepikURL</w:t>
       </w:r>
+      <w:proofErr w:type="spellEnd"/>
       <w:r>
         <w:rPr>
           <w:rFonts w:eastAsia="Times New Roman" w:hint="cs"/>
@@ -4028,6 +2555,7 @@
           </w:rPr>
           <w:t>://</w:t>
         </w:r>
+        <w:proofErr w:type="spellStart"/>
         <w:r>
           <w:rPr>
             <w:rStyle w:val="af2"/>
@@ -4037,6 +2565,7 @@
           </w:rPr>
           <w:t>stepik</w:t>
         </w:r>
+        <w:proofErr w:type="spellEnd"/>
         <w:r>
           <w:rPr>
             <w:rStyle w:val="af2"/>
@@ -8998,7 +7527,7 @@
 </file>
 
 <file path=customXml/itemProps1.xml><?xml version="1.0" encoding="utf-8"?>
-<ds:datastoreItem xmlns:ds="http://schemas.openxmlformats.org/officeDocument/2006/customXml" ds:itemID="{88B79EB1-B530-F74E-B491-FA95DF272792}">
+<ds:datastoreItem xmlns:ds="http://schemas.openxmlformats.org/officeDocument/2006/customXml" ds:itemID="{2370DF53-9B2F-4546-A979-B52B220BD0E4}">
   <ds:schemaRefs>
     <ds:schemaRef ds:uri="http://schemas.openxmlformats.org/officeDocument/2006/bibliography"/>
   </ds:schemaRefs>

</xml_diff>

<commit_message>
corrected title page of the article
</commit_message>
<xml_diff>
--- a/docs/seim_Article_polytechnic.docx
+++ b/docs/seim_Article_polytechnic.docx
@@ -5,32 +5,281 @@
     <w:p>
       <w:pPr>
         <w:pStyle w:val="papertitle"/>
-        <w:rPr>
-          <w:lang w:val="ru-RU"/>
-        </w:rPr>
-      </w:pPr>
-      <w:r>
-        <w:rPr>
-          <w:rFonts w:hint="cs"/>
-          <w:lang w:val="ru-RU"/>
-        </w:rPr>
-        <w:t>Мобильный тренажер публичных выступлений</w:t>
-      </w:r>
-    </w:p>
-    <w:p>
-      <w:pPr>
-        <w:pStyle w:val="Author"/>
-        <w:spacing w:beforeAutospacing="1" w:afterAutospacing="1"/>
-        <w:rPr>
-          <w:sz w:val="16"/>
-          <w:szCs w:val="16"/>
-          <w:lang w:val="ru-RU"/>
-        </w:rPr>
-      </w:pPr>
-    </w:p>
-    <w:p>
-      <w:pPr>
-        <w:rPr>
+        <w:jc w:val="left"/>
+        <w:rPr>
+          <w:sz w:val="24"/>
+          <w:szCs w:val="24"/>
+          <w:lang w:val="ru-RU"/>
+        </w:rPr>
+      </w:pPr>
+      <w:r>
+        <w:rPr>
+          <w:sz w:val="24"/>
+          <w:szCs w:val="24"/>
+          <w:lang w:val="ru-RU"/>
+        </w:rPr>
+        <w:t>УДК</w:t>
+      </w:r>
+      <w:r>
+        <w:rPr>
+          <w:sz w:val="24"/>
+          <w:szCs w:val="24"/>
+          <w:lang w:val="ru-RU"/>
+        </w:rPr>
+        <w:t xml:space="preserve"> 004.42</w:t>
+      </w:r>
+      <w:bookmarkStart w:id="0" w:name="_GoBack"/>
+      <w:bookmarkEnd w:id="0"/>
+    </w:p>
+    <w:p>
+      <w:pPr>
+        <w:pStyle w:val="papertitle"/>
+        <w:jc w:val="right"/>
+        <w:rPr>
+          <w:sz w:val="24"/>
+          <w:szCs w:val="24"/>
+          <w:lang w:val="ru-RU"/>
+        </w:rPr>
+      </w:pPr>
+      <w:r>
+        <w:rPr>
+          <w:sz w:val="24"/>
+          <w:szCs w:val="24"/>
+          <w:lang w:val="ru-RU"/>
+        </w:rPr>
+        <w:t>М</w:t>
+      </w:r>
+      <w:r>
+        <w:rPr>
+          <w:sz w:val="24"/>
+          <w:szCs w:val="24"/>
+          <w:lang w:val="ru-RU"/>
+        </w:rPr>
+        <w:t>.</w:t>
+      </w:r>
+      <w:r>
+        <w:rPr>
+          <w:sz w:val="24"/>
+          <w:szCs w:val="24"/>
+          <w:lang w:val="ru-RU"/>
+        </w:rPr>
+        <w:t>М</w:t>
+      </w:r>
+      <w:r>
+        <w:rPr>
+          <w:sz w:val="24"/>
+          <w:szCs w:val="24"/>
+          <w:lang w:val="ru-RU"/>
+        </w:rPr>
+        <w:t xml:space="preserve">. </w:t>
+      </w:r>
+      <w:proofErr w:type="spellStart"/>
+      <w:r>
+        <w:rPr>
+          <w:sz w:val="24"/>
+          <w:szCs w:val="24"/>
+          <w:lang w:val="ru-RU"/>
+        </w:rPr>
+        <w:t>Заславский</w:t>
+      </w:r>
+      <w:proofErr w:type="spellEnd"/>
+      <w:r>
+        <w:rPr>
+          <w:sz w:val="24"/>
+          <w:szCs w:val="24"/>
+          <w:lang w:val="ru-RU"/>
+        </w:rPr>
+        <w:t xml:space="preserve"> (</w:t>
+      </w:r>
+      <w:r>
+        <w:rPr>
+          <w:sz w:val="24"/>
+          <w:szCs w:val="24"/>
+        </w:rPr>
+        <w:t>JetBrains</w:t>
+      </w:r>
+      <w:r>
+        <w:rPr>
+          <w:sz w:val="24"/>
+          <w:szCs w:val="24"/>
+          <w:lang w:val="ru-RU"/>
+        </w:rPr>
+        <w:t xml:space="preserve"> </w:t>
+      </w:r>
+      <w:r>
+        <w:rPr>
+          <w:sz w:val="24"/>
+          <w:szCs w:val="24"/>
+        </w:rPr>
+        <w:t>Research</w:t>
+      </w:r>
+      <w:r>
+        <w:rPr>
+          <w:sz w:val="24"/>
+          <w:szCs w:val="24"/>
+          <w:lang w:val="ru-RU"/>
+        </w:rPr>
+        <w:t xml:space="preserve">; </w:t>
+      </w:r>
+      <w:r>
+        <w:rPr>
+          <w:sz w:val="24"/>
+          <w:szCs w:val="24"/>
+          <w:lang w:val="ru-RU"/>
+        </w:rPr>
+        <w:t xml:space="preserve">ассистент, </w:t>
+      </w:r>
+      <w:r>
+        <w:rPr>
+          <w:sz w:val="24"/>
+          <w:szCs w:val="24"/>
+          <w:lang w:val="ru-RU"/>
+        </w:rPr>
+        <w:t>каф. МОЭВМ</w:t>
+      </w:r>
+      <w:r>
+        <w:rPr>
+          <w:sz w:val="24"/>
+          <w:szCs w:val="24"/>
+          <w:lang w:val="ru-RU"/>
+        </w:rPr>
+        <w:t xml:space="preserve">, </w:t>
+      </w:r>
+      <w:r>
+        <w:rPr>
+          <w:sz w:val="24"/>
+          <w:szCs w:val="24"/>
+          <w:lang w:val="ru-RU"/>
+        </w:rPr>
+        <w:t>СПБ</w:t>
+      </w:r>
+      <w:r>
+        <w:rPr>
+          <w:sz w:val="24"/>
+          <w:szCs w:val="24"/>
+          <w:lang w:val="ru-RU"/>
+        </w:rPr>
+        <w:t xml:space="preserve"> </w:t>
+      </w:r>
+      <w:r>
+        <w:rPr>
+          <w:sz w:val="24"/>
+          <w:szCs w:val="24"/>
+          <w:lang w:val="ru-RU"/>
+        </w:rPr>
+        <w:t>ГЭТУ</w:t>
+      </w:r>
+      <w:r>
+        <w:rPr>
+          <w:sz w:val="24"/>
+          <w:szCs w:val="24"/>
+          <w:lang w:val="ru-RU"/>
+        </w:rPr>
+        <w:t xml:space="preserve"> “</w:t>
+      </w:r>
+      <w:r>
+        <w:rPr>
+          <w:sz w:val="24"/>
+          <w:szCs w:val="24"/>
+          <w:lang w:val="ru-RU"/>
+        </w:rPr>
+        <w:t>ЛЭТИ</w:t>
+      </w:r>
+      <w:r>
+        <w:rPr>
+          <w:sz w:val="24"/>
+          <w:szCs w:val="24"/>
+          <w:lang w:val="ru-RU"/>
+        </w:rPr>
+        <w:t>”)</w:t>
+      </w:r>
+    </w:p>
+    <w:p>
+      <w:pPr>
+        <w:pStyle w:val="papertitle"/>
+        <w:jc w:val="right"/>
+        <w:rPr>
+          <w:sz w:val="24"/>
+          <w:szCs w:val="24"/>
+          <w:lang w:val="ru-RU"/>
+        </w:rPr>
+      </w:pPr>
+      <w:r>
+        <w:rPr>
+          <w:sz w:val="24"/>
+          <w:szCs w:val="24"/>
+          <w:lang w:val="ru-RU"/>
+        </w:rPr>
+        <w:t xml:space="preserve">Е.В. </w:t>
+      </w:r>
+      <w:proofErr w:type="spellStart"/>
+      <w:r>
+        <w:rPr>
+          <w:sz w:val="24"/>
+          <w:szCs w:val="24"/>
+          <w:lang w:val="ru-RU"/>
+        </w:rPr>
+        <w:t>Моторин</w:t>
+      </w:r>
+      <w:proofErr w:type="spellEnd"/>
+      <w:r>
+        <w:rPr>
+          <w:sz w:val="24"/>
+          <w:szCs w:val="24"/>
+          <w:lang w:val="ru-RU"/>
+        </w:rPr>
+        <w:t xml:space="preserve">, М.Е. Дементьев (2 курс, каф. МОЭВМ, СПБ ГЭТУ </w:t>
+      </w:r>
+      <w:r>
+        <w:rPr>
+          <w:sz w:val="24"/>
+          <w:szCs w:val="24"/>
+          <w:lang w:val="ru-RU"/>
+        </w:rPr>
+        <w:t>“</w:t>
+      </w:r>
+      <w:r>
+        <w:rPr>
+          <w:sz w:val="24"/>
+          <w:szCs w:val="24"/>
+          <w:lang w:val="ru-RU"/>
+        </w:rPr>
+        <w:t>ЛЭТИ</w:t>
+      </w:r>
+      <w:r>
+        <w:rPr>
+          <w:sz w:val="24"/>
+          <w:szCs w:val="24"/>
+          <w:lang w:val="ru-RU"/>
+        </w:rPr>
+        <w:t>”</w:t>
+      </w:r>
+      <w:r>
+        <w:rPr>
+          <w:sz w:val="24"/>
+          <w:szCs w:val="24"/>
+          <w:lang w:val="ru-RU"/>
+        </w:rPr>
+        <w:t>)</w:t>
+      </w:r>
+    </w:p>
+    <w:p>
+      <w:pPr>
+        <w:pStyle w:val="papertitle"/>
+        <w:jc w:val="right"/>
+        <w:rPr>
+          <w:sz w:val="24"/>
+          <w:szCs w:val="24"/>
+          <w:lang w:val="ru-RU"/>
+        </w:rPr>
+      </w:pPr>
+    </w:p>
+    <w:p>
+      <w:pPr>
+        <w:pStyle w:val="papertitle"/>
+        <w:rPr>
+          <w:sz w:val="24"/>
+          <w:szCs w:val="24"/>
           <w:lang w:val="ru-RU"/>
         </w:rPr>
         <w:sectPr>
@@ -44,429 +293,18 @@
           <w:docGrid w:linePitch="360" w:charSpace="2047"/>
         </w:sectPr>
       </w:pPr>
-    </w:p>
-    <w:p>
-      <w:pPr>
-        <w:pStyle w:val="Author"/>
-        <w:rPr>
-          <w:lang w:val="ru-RU"/>
-        </w:rPr>
-      </w:pPr>
-      <w:r>
-        <w:rPr>
-          <w:rFonts w:hint="cs"/>
-          <w:sz w:val="18"/>
-          <w:szCs w:val="18"/>
-          <w:lang w:val="ru-RU"/>
-        </w:rPr>
-        <w:t>Марк Заславский</w:t>
-      </w:r>
-      <w:r>
-        <w:rPr>
-          <w:rFonts w:hint="cs"/>
-          <w:sz w:val="18"/>
-          <w:szCs w:val="18"/>
-          <w:vertAlign w:val="superscript"/>
-          <w:lang w:val="ru-RU"/>
-        </w:rPr>
-        <w:t>12</w:t>
-      </w:r>
-      <w:r>
-        <w:rPr>
-          <w:rFonts w:hint="cs"/>
-          <w:sz w:val="18"/>
-          <w:szCs w:val="18"/>
-          <w:lang w:val="ru-RU"/>
-        </w:rPr>
-        <w:t>, Евгений  Моторин</w:t>
-      </w:r>
-      <w:r>
-        <w:rPr>
-          <w:rFonts w:hint="cs"/>
-          <w:sz w:val="18"/>
-          <w:szCs w:val="18"/>
-          <w:vertAlign w:val="superscript"/>
-          <w:lang w:val="ru-RU"/>
-        </w:rPr>
-        <w:t>2</w:t>
-      </w:r>
-      <w:r>
-        <w:rPr>
-          <w:rFonts w:hint="cs"/>
-          <w:sz w:val="18"/>
-          <w:szCs w:val="18"/>
-          <w:lang w:val="ru-RU"/>
-        </w:rPr>
-        <w:t>, Михаил Дементьев</w:t>
-      </w:r>
-      <w:r>
-        <w:rPr>
-          <w:rFonts w:hint="cs"/>
-          <w:sz w:val="18"/>
-          <w:szCs w:val="18"/>
-          <w:vertAlign w:val="superscript"/>
-          <w:lang w:val="ru-RU"/>
-        </w:rPr>
-        <w:t>2</w:t>
-      </w:r>
-      <w:r>
-        <w:rPr>
-          <w:rFonts w:hint="cs"/>
-          <w:sz w:val="18"/>
-          <w:szCs w:val="18"/>
-          <w:lang w:val="ru-RU"/>
-        </w:rPr>
-        <w:br/>
-      </w:r>
-      <w:r>
-        <w:rPr>
-          <w:rFonts w:hint="cs"/>
-          <w:sz w:val="18"/>
-          <w:szCs w:val="18"/>
-          <w:vertAlign w:val="superscript"/>
-          <w:lang w:val="ru-RU"/>
-        </w:rPr>
-        <w:t>1</w:t>
-      </w:r>
-      <w:r>
-        <w:rPr>
-          <w:rFonts w:hint="cs"/>
-          <w:sz w:val="18"/>
-          <w:szCs w:val="18"/>
-        </w:rPr>
-        <w:t>JetBrains</w:t>
-      </w:r>
-      <w:r>
-        <w:rPr>
-          <w:rFonts w:hint="cs"/>
-          <w:sz w:val="18"/>
-          <w:szCs w:val="18"/>
-          <w:lang w:val="ru-RU"/>
-        </w:rPr>
-        <w:t xml:space="preserve"> </w:t>
-      </w:r>
-      <w:r>
-        <w:rPr>
-          <w:rFonts w:hint="cs"/>
-          <w:sz w:val="18"/>
-          <w:szCs w:val="18"/>
-        </w:rPr>
-        <w:t>Research</w:t>
-      </w:r>
-      <w:r>
-        <w:rPr>
-          <w:rFonts w:hint="cs"/>
-          <w:sz w:val="18"/>
-          <w:szCs w:val="18"/>
-          <w:lang w:val="ru-RU"/>
-        </w:rPr>
-        <w:br/>
-      </w:r>
-      <w:r>
-        <w:rPr>
-          <w:rFonts w:hint="cs"/>
-          <w:sz w:val="18"/>
-          <w:szCs w:val="18"/>
-          <w:vertAlign w:val="superscript"/>
-          <w:lang w:val="ru-RU"/>
-        </w:rPr>
-        <w:t>2</w:t>
-      </w:r>
-      <w:r>
-        <w:rPr>
-          <w:rFonts w:hint="cs"/>
-          <w:sz w:val="18"/>
-          <w:szCs w:val="18"/>
-          <w:lang w:val="ru-RU"/>
-        </w:rPr>
-        <w:t>СПБ ГЭТУ “ЛЭТИ”</w:t>
-      </w:r>
-      <w:r>
-        <w:rPr>
-          <w:rFonts w:hint="cs"/>
-          <w:sz w:val="18"/>
-          <w:szCs w:val="18"/>
-          <w:vertAlign w:val="superscript"/>
-          <w:lang w:val="ru-RU"/>
-        </w:rPr>
-        <w:br/>
-      </w:r>
-      <w:r>
-        <w:rPr>
-          <w:rFonts w:hint="cs"/>
-          <w:sz w:val="18"/>
-          <w:szCs w:val="18"/>
-          <w:lang w:val="ru-RU"/>
-        </w:rPr>
-        <w:t xml:space="preserve">Санкт-Петербург </w:t>
-      </w:r>
-      <w:r>
-        <w:rPr>
-          <w:rFonts w:hint="cs"/>
-          <w:sz w:val="18"/>
-          <w:szCs w:val="18"/>
-          <w:lang w:val="ru-RU"/>
-        </w:rPr>
-        <w:br/>
-        <w:t>Российская Федерация</w:t>
-      </w:r>
-      <w:r>
-        <w:rPr>
-          <w:rFonts w:hint="cs"/>
-          <w:i/>
-          <w:sz w:val="18"/>
-          <w:szCs w:val="18"/>
-          <w:lang w:val="ru-RU"/>
-        </w:rPr>
-        <w:br/>
-      </w:r>
-      <w:r>
-        <w:rPr>
-          <w:rFonts w:hint="cs"/>
-          <w:i/>
-          <w:sz w:val="18"/>
-          <w:szCs w:val="18"/>
-        </w:rPr>
-        <w:t>mark</w:t>
-      </w:r>
-      <w:r>
-        <w:rPr>
-          <w:rFonts w:hint="cs"/>
-          <w:i/>
-          <w:sz w:val="18"/>
-          <w:szCs w:val="18"/>
-          <w:lang w:val="ru-RU"/>
-        </w:rPr>
-        <w:t>.</w:t>
-      </w:r>
-      <w:proofErr w:type="spellStart"/>
-      <w:r>
-        <w:rPr>
-          <w:rFonts w:hint="cs"/>
-          <w:i/>
-          <w:sz w:val="18"/>
-          <w:szCs w:val="18"/>
-        </w:rPr>
-        <w:t>zaslavskiy</w:t>
-      </w:r>
-      <w:proofErr w:type="spellEnd"/>
-      <w:r>
-        <w:rPr>
-          <w:rFonts w:hint="cs"/>
-          <w:i/>
-          <w:sz w:val="18"/>
-          <w:szCs w:val="18"/>
-          <w:lang w:val="ru-RU"/>
-        </w:rPr>
-        <w:t>@</w:t>
-      </w:r>
-      <w:proofErr w:type="spellStart"/>
-      <w:r>
-        <w:rPr>
-          <w:rFonts w:hint="cs"/>
-          <w:i/>
-          <w:sz w:val="18"/>
-          <w:szCs w:val="18"/>
-        </w:rPr>
-        <w:t>gmail</w:t>
-      </w:r>
-      <w:proofErr w:type="spellEnd"/>
-      <w:r>
-        <w:rPr>
-          <w:rFonts w:hint="cs"/>
-          <w:i/>
-          <w:sz w:val="18"/>
-          <w:szCs w:val="18"/>
-          <w:lang w:val="ru-RU"/>
-        </w:rPr>
-        <w:t>.</w:t>
-      </w:r>
-      <w:r>
-        <w:rPr>
-          <w:rFonts w:hint="cs"/>
-          <w:i/>
-          <w:sz w:val="18"/>
-          <w:szCs w:val="18"/>
-        </w:rPr>
-        <w:t>com</w:t>
-      </w:r>
-      <w:r>
-        <w:rPr>
-          <w:rFonts w:hint="cs"/>
-          <w:i/>
-          <w:sz w:val="18"/>
-          <w:szCs w:val="18"/>
-          <w:lang w:val="ru-RU"/>
-        </w:rPr>
-        <w:t xml:space="preserve">, </w:t>
-      </w:r>
-      <w:proofErr w:type="spellStart"/>
-      <w:r>
-        <w:rPr>
-          <w:rFonts w:hint="cs"/>
-          <w:i/>
-          <w:sz w:val="18"/>
-          <w:szCs w:val="18"/>
-        </w:rPr>
-        <w:t>zmotorin</w:t>
-      </w:r>
-      <w:proofErr w:type="spellEnd"/>
-      <w:r>
-        <w:rPr>
-          <w:rFonts w:hint="cs"/>
-          <w:i/>
-          <w:sz w:val="18"/>
-          <w:szCs w:val="18"/>
-          <w:lang w:val="ru-RU"/>
-        </w:rPr>
-        <w:t>174@</w:t>
-      </w:r>
-      <w:proofErr w:type="spellStart"/>
-      <w:r>
-        <w:rPr>
-          <w:rFonts w:hint="cs"/>
-          <w:i/>
-          <w:sz w:val="18"/>
-          <w:szCs w:val="18"/>
-        </w:rPr>
-        <w:t>gmail</w:t>
-      </w:r>
-      <w:proofErr w:type="spellEnd"/>
-      <w:r>
-        <w:rPr>
-          <w:rFonts w:hint="cs"/>
-          <w:i/>
-          <w:sz w:val="18"/>
-          <w:szCs w:val="18"/>
-          <w:lang w:val="ru-RU"/>
-        </w:rPr>
-        <w:t>.</w:t>
-      </w:r>
-      <w:r>
-        <w:rPr>
-          <w:rFonts w:hint="cs"/>
-          <w:i/>
-          <w:sz w:val="18"/>
-          <w:szCs w:val="18"/>
-        </w:rPr>
-        <w:t>com</w:t>
-      </w:r>
-      <w:r>
-        <w:rPr>
-          <w:rFonts w:hint="cs"/>
-          <w:i/>
-          <w:sz w:val="18"/>
-          <w:szCs w:val="18"/>
-          <w:lang w:val="ru-RU"/>
-        </w:rPr>
-        <w:t xml:space="preserve">, </w:t>
-      </w:r>
-      <w:r>
-        <w:rPr>
-          <w:rFonts w:hint="cs"/>
-          <w:i/>
-          <w:sz w:val="18"/>
-          <w:szCs w:val="18"/>
-        </w:rPr>
-        <w:t>mike</w:t>
-      </w:r>
-      <w:r>
-        <w:rPr>
-          <w:rFonts w:hint="cs"/>
-          <w:i/>
-          <w:sz w:val="18"/>
-          <w:szCs w:val="18"/>
-          <w:lang w:val="ru-RU"/>
-        </w:rPr>
-        <w:t>.</w:t>
-      </w:r>
-      <w:r>
-        <w:rPr>
-          <w:rFonts w:hint="cs"/>
-          <w:i/>
-          <w:sz w:val="18"/>
-          <w:szCs w:val="18"/>
-        </w:rPr>
-        <w:t>new</w:t>
-      </w:r>
-      <w:r>
-        <w:rPr>
-          <w:rFonts w:hint="cs"/>
-          <w:i/>
-          <w:sz w:val="18"/>
-          <w:szCs w:val="18"/>
-          <w:lang w:val="ru-RU"/>
-        </w:rPr>
-        <w:t>.</w:t>
-      </w:r>
-      <w:r>
-        <w:rPr>
-          <w:rFonts w:hint="cs"/>
-          <w:i/>
-          <w:sz w:val="18"/>
-          <w:szCs w:val="18"/>
-        </w:rPr>
-        <w:t>steam</w:t>
-      </w:r>
-      <w:r>
-        <w:rPr>
-          <w:rFonts w:hint="cs"/>
-          <w:i/>
-          <w:sz w:val="18"/>
-          <w:szCs w:val="18"/>
-          <w:lang w:val="ru-RU"/>
-        </w:rPr>
-        <w:t>@</w:t>
-      </w:r>
-      <w:proofErr w:type="spellStart"/>
-      <w:r>
-        <w:rPr>
-          <w:rFonts w:hint="cs"/>
-          <w:i/>
-          <w:sz w:val="18"/>
-          <w:szCs w:val="18"/>
-        </w:rPr>
-        <w:t>gmail</w:t>
-      </w:r>
-      <w:proofErr w:type="spellEnd"/>
-      <w:r>
-        <w:rPr>
-          <w:rFonts w:hint="cs"/>
-          <w:i/>
-          <w:sz w:val="18"/>
-          <w:szCs w:val="18"/>
-          <w:lang w:val="ru-RU"/>
-        </w:rPr>
-        <w:t>.</w:t>
-      </w:r>
-      <w:r>
-        <w:rPr>
-          <w:rFonts w:hint="cs"/>
-          <w:i/>
-          <w:sz w:val="18"/>
-          <w:szCs w:val="18"/>
-        </w:rPr>
-        <w:t>com</w:t>
-      </w:r>
-    </w:p>
-    <w:p>
-      <w:pPr>
-        <w:rPr>
-          <w:lang w:val="ru-RU"/>
-        </w:rPr>
-      </w:pPr>
-    </w:p>
-    <w:p>
-      <w:pPr>
-        <w:rPr>
-          <w:sz w:val="18"/>
-          <w:szCs w:val="18"/>
-          <w:lang w:val="ru-RU"/>
-        </w:rPr>
-      </w:pPr>
-    </w:p>
-    <w:p>
-      <w:pPr>
+      <w:r>
+        <w:rPr>
+          <w:sz w:val="24"/>
+          <w:szCs w:val="24"/>
+          <w:lang w:val="ru-RU"/>
+        </w:rPr>
+        <w:t>МОБИЛЬНЫЙ ТРЕНАЖЕР ПУБЛИЧНЫХ ВЫСТУПЛЕНИЙ</w:t>
+      </w:r>
+    </w:p>
+    <w:p>
+      <w:pPr>
+        <w:jc w:val="both"/>
         <w:rPr>
           <w:lang w:val="ru-RU"/>
         </w:rPr>
@@ -482,15 +320,7 @@
     </w:p>
     <w:p>
       <w:pPr>
-        <w:pStyle w:val="Author"/>
-        <w:spacing w:beforeAutospacing="1"/>
-        <w:rPr>
-          <w:lang w:val="ru-RU"/>
-        </w:rPr>
-      </w:pPr>
-    </w:p>
-    <w:p>
-      <w:pPr>
+        <w:jc w:val="both"/>
         <w:rPr>
           <w:lang w:val="ru-RU"/>
         </w:rPr>
@@ -506,13 +336,7 @@
     </w:p>
     <w:p>
       <w:pPr>
-        <w:rPr>
-          <w:lang w:val="ru-RU"/>
-        </w:rPr>
-      </w:pPr>
-    </w:p>
-    <w:p>
-      <w:pPr>
+        <w:jc w:val="both"/>
         <w:rPr>
           <w:lang w:val="ru-RU"/>
         </w:rPr>
@@ -557,7 +381,12 @@
     <w:p>
       <w:pPr>
         <w:pStyle w:val="a4"/>
-        <w:spacing w:line="240" w:lineRule="auto"/>
+        <w:tabs>
+          <w:tab w:val="clear" w:pos="280"/>
+          <w:tab w:val="left" w:pos="567"/>
+        </w:tabs>
+        <w:spacing w:line="240" w:lineRule="auto"/>
+        <w:ind w:firstLine="567"/>
         <w:rPr>
           <w:sz w:val="24"/>
           <w:szCs w:val="24"/>
@@ -575,19 +404,32 @@
     <w:p>
       <w:pPr>
         <w:pStyle w:val="a4"/>
-        <w:spacing w:line="240" w:lineRule="auto"/>
-        <w:rPr>
-          <w:sz w:val="24"/>
-          <w:szCs w:val="24"/>
-        </w:rPr>
-      </w:pPr>
-      <w:r>
-        <w:rPr>
-          <w:rFonts w:hint="cs"/>
-          <w:sz w:val="24"/>
-          <w:szCs w:val="24"/>
-        </w:rPr>
-        <w:t>Целью данной работы является решение проблемы автоматизированного развития навыка публичных выступлений путем создания мобильного приложения для проведения систематических самостоятельных тренировок с предоставлением агрегированной информации по прогрессу обучения. Для достижения цели были решены следующие задачи:</w:t>
+        <w:tabs>
+          <w:tab w:val="clear" w:pos="280"/>
+          <w:tab w:val="left" w:pos="567"/>
+        </w:tabs>
+        <w:spacing w:line="240" w:lineRule="auto"/>
+        <w:ind w:firstLine="567"/>
+        <w:rPr>
+          <w:sz w:val="24"/>
+          <w:szCs w:val="24"/>
+        </w:rPr>
+      </w:pPr>
+      <w:r>
+        <w:rPr>
+          <w:rFonts w:hint="cs"/>
+          <w:sz w:val="24"/>
+          <w:szCs w:val="24"/>
+        </w:rPr>
+        <w:t xml:space="preserve">Целью данной работы является решение проблемы автоматизированного развития навыка публичных выступлений путем создания мобильного приложения для проведения систематических самостоятельных тренировок с предоставлением агрегированной </w:t>
+      </w:r>
+      <w:r>
+        <w:rPr>
+          <w:rFonts w:hint="cs"/>
+          <w:sz w:val="24"/>
+          <w:szCs w:val="24"/>
+        </w:rPr>
+        <w:t>информации по прогрессу обучения. Для достижения цели были решены следующие задачи:</w:t>
       </w:r>
     </w:p>
     <w:p>
@@ -716,7 +558,7 @@
       <w:pPr>
         <w:pStyle w:val="a4"/>
         <w:spacing w:line="240" w:lineRule="auto"/>
-        <w:ind w:firstLine="0"/>
+        <w:ind w:firstLine="567"/>
         <w:rPr>
           <w:sz w:val="24"/>
           <w:szCs w:val="24"/>
@@ -756,7 +598,6 @@
           <w:sz w:val="24"/>
           <w:szCs w:val="24"/>
         </w:rPr>
-        <w:lastRenderedPageBreak/>
         <w:t xml:space="preserve">Поддержка платформы </w:t>
       </w:r>
       <w:proofErr w:type="spellStart"/>
@@ -819,7 +660,16 @@
           <w:sz w:val="24"/>
           <w:szCs w:val="24"/>
         </w:rPr>
-        <w:t>Поддержка отдельных историй тренировок для различных презентаций. Данное требование является важным, так как только одно из рассмотренных приложений аналогов-позволяет проводить тренировки для конкретного выступления, при этом в приложении отсутствует возможность одновременной или последовательной подготовить к различным презентациям.</w:t>
+        <w:t xml:space="preserve">Поддержка отдельных историй тренировок для различных презентаций. Данное требование </w:t>
+      </w:r>
+      <w:r>
+        <w:rPr>
+          <w:rFonts w:hint="cs"/>
+          <w:sz w:val="24"/>
+          <w:szCs w:val="24"/>
+        </w:rPr>
+        <w:lastRenderedPageBreak/>
+        <w:t>является важным, так как только одно из рассмотренных приложений аналогов-позволяет проводить тренировки для конкретного выступления, при этом в приложении отсутствует возможность одновременной или последовательной подготовить к различным презентациям.</w:t>
       </w:r>
     </w:p>
     <w:p>
@@ -837,6 +687,75 @@
       </w:pPr>
       <w:r>
         <w:rPr>
+          <w:rFonts w:eastAsia="Times New Roman" w:hint="cs"/>
+          <w:sz w:val="24"/>
+          <w:szCs w:val="24"/>
+        </w:rPr>
+        <w:t>Возможность использования приложения в учебном процессе для школ и ВУЗов. Интерфейсы приложения должны позволять экспортировать прогресс учащихся по подготовке к публичным выступлениям для контроля со стороны учителей, преподавателей и научных руководителей, так как в процессе обучения в школе и ВУЗе пользователь испытывает большую необходимость публичных выступлений</w:t>
+      </w:r>
+      <w:r>
+        <w:rPr>
+          <w:rFonts w:hint="cs"/>
+          <w:sz w:val="24"/>
+          <w:szCs w:val="24"/>
+        </w:rPr>
+        <w:t>.</w:t>
+      </w:r>
+    </w:p>
+    <w:p>
+      <w:pPr>
+        <w:pStyle w:val="1"/>
+        <w:numPr>
+          <w:ilvl w:val="0"/>
+          <w:numId w:val="4"/>
+        </w:numPr>
+        <w:ind w:left="0" w:firstLine="0"/>
+        <w:rPr>
+          <w:sz w:val="28"/>
+          <w:szCs w:val="28"/>
+        </w:rPr>
+      </w:pPr>
+      <w:proofErr w:type="spellStart"/>
+      <w:r>
+        <w:rPr>
+          <w:rFonts w:hint="cs"/>
+          <w:sz w:val="28"/>
+          <w:szCs w:val="28"/>
+        </w:rPr>
+        <w:t>Разработанное</w:t>
+      </w:r>
+      <w:proofErr w:type="spellEnd"/>
+      <w:r>
+        <w:rPr>
+          <w:rFonts w:hint="cs"/>
+          <w:sz w:val="28"/>
+          <w:szCs w:val="28"/>
+        </w:rPr>
+        <w:t xml:space="preserve"> </w:t>
+      </w:r>
+      <w:proofErr w:type="spellStart"/>
+      <w:r>
+        <w:rPr>
+          <w:rFonts w:hint="cs"/>
+          <w:sz w:val="28"/>
+          <w:szCs w:val="28"/>
+        </w:rPr>
+        <w:t>приложение</w:t>
+      </w:r>
+      <w:proofErr w:type="spellEnd"/>
+    </w:p>
+    <w:p>
+      <w:pPr>
+        <w:pStyle w:val="a4"/>
+        <w:spacing w:line="240" w:lineRule="auto"/>
+        <w:ind w:firstLine="567"/>
+        <w:rPr>
+          <w:sz w:val="24"/>
+          <w:szCs w:val="24"/>
+        </w:rPr>
+      </w:pPr>
+      <w:r>
+        <w:rPr>
           <w:rFonts w:hint="cs"/>
           <w:noProof/>
         </w:rPr>
@@ -844,13 +763,13 @@
           <wp:anchor distT="0" distB="0" distL="0" distR="0" simplePos="0" relativeHeight="251659264" behindDoc="0" locked="0" layoutInCell="1" allowOverlap="1" wp14:anchorId="19282322" wp14:editId="33D88587">
             <wp:simplePos x="0" y="0"/>
             <wp:positionH relativeFrom="column">
-              <wp:posOffset>373380</wp:posOffset>
+              <wp:posOffset>-464185</wp:posOffset>
             </wp:positionH>
             <wp:positionV relativeFrom="paragraph">
-              <wp:posOffset>1800860</wp:posOffset>
+              <wp:posOffset>586918</wp:posOffset>
             </wp:positionV>
-            <wp:extent cx="5751195" cy="2911475"/>
-            <wp:effectExtent l="0" t="0" r="1905" b="0"/>
+            <wp:extent cx="7123430" cy="3879215"/>
+            <wp:effectExtent l="0" t="0" r="1270" b="0"/>
             <wp:wrapTopAndBottom/>
             <wp:docPr id="1" name="Изображение1"/>
             <wp:cNvGraphicFramePr>
@@ -874,7 +793,7 @@
                   <pic:spPr bwMode="auto">
                     <a:xfrm>
                       <a:off x="0" y="0"/>
-                      <a:ext cx="5751195" cy="2911475"/>
+                      <a:ext cx="7123430" cy="3879215"/>
                     </a:xfrm>
                     <a:prstGeom prst="rect">
                       <a:avLst/>
@@ -894,105 +813,37 @@
       </w:r>
       <w:r>
         <w:rPr>
-          <w:rFonts w:eastAsia="Times New Roman" w:hint="cs"/>
-          <w:sz w:val="24"/>
-          <w:szCs w:val="24"/>
-        </w:rPr>
-        <w:t xml:space="preserve">Возможность использования приложения в учебном процессе для школ и ВУЗов. Интерфейсы приложения должны позволять экспортировать прогресс учащихся по подготовке к публичным выступлениям для контроля со стороны учителей, преподавателей и научных руководителей, так как в процессе обучения в школе и ВУЗе </w:t>
-      </w:r>
-      <w:r>
-        <w:rPr>
-          <w:rFonts w:eastAsia="Times New Roman" w:hint="cs"/>
-          <w:sz w:val="24"/>
-          <w:szCs w:val="24"/>
-        </w:rPr>
-        <w:t>пользователь испытывает большую необходимость публичных выступлений</w:t>
-      </w:r>
-      <w:r>
-        <w:rPr>
-          <w:rFonts w:hint="cs"/>
-          <w:sz w:val="24"/>
-          <w:szCs w:val="24"/>
-        </w:rPr>
-        <w:t>.</w:t>
-      </w:r>
-    </w:p>
-    <w:p>
-      <w:pPr>
-        <w:pStyle w:val="1"/>
-        <w:numPr>
-          <w:ilvl w:val="0"/>
-          <w:numId w:val="4"/>
-        </w:numPr>
-        <w:ind w:left="0" w:firstLine="0"/>
-        <w:rPr>
-          <w:sz w:val="28"/>
-          <w:szCs w:val="28"/>
-        </w:rPr>
-      </w:pPr>
+          <w:rFonts w:hint="cs"/>
+          <w:sz w:val="24"/>
+          <w:szCs w:val="24"/>
+        </w:rPr>
+        <w:t xml:space="preserve">На основании выдвинутых требований было разработано </w:t>
+      </w:r>
       <w:proofErr w:type="spellStart"/>
       <w:r>
         <w:rPr>
           <w:rFonts w:hint="cs"/>
-          <w:sz w:val="28"/>
-          <w:szCs w:val="28"/>
-        </w:rPr>
-        <w:t>Разработанное</w:t>
+          <w:sz w:val="24"/>
+          <w:szCs w:val="24"/>
+        </w:rPr>
+        <w:t>Android</w:t>
       </w:r>
       <w:proofErr w:type="spellEnd"/>
       <w:r>
         <w:rPr>
           <w:rFonts w:hint="cs"/>
-          <w:sz w:val="28"/>
-          <w:szCs w:val="28"/>
-        </w:rPr>
-        <w:t xml:space="preserve"> </w:t>
-      </w:r>
-      <w:proofErr w:type="spellStart"/>
-      <w:r>
-        <w:rPr>
-          <w:rFonts w:hint="cs"/>
-          <w:sz w:val="28"/>
-          <w:szCs w:val="28"/>
-        </w:rPr>
-        <w:t>приложение</w:t>
-      </w:r>
-      <w:proofErr w:type="spellEnd"/>
-    </w:p>
-    <w:p>
-      <w:pPr>
-        <w:pStyle w:val="a4"/>
-        <w:spacing w:line="240" w:lineRule="auto"/>
-        <w:rPr>
-          <w:sz w:val="24"/>
-          <w:szCs w:val="24"/>
-        </w:rPr>
-      </w:pPr>
-      <w:r>
-        <w:rPr>
-          <w:rFonts w:hint="cs"/>
-          <w:sz w:val="24"/>
-          <w:szCs w:val="24"/>
-        </w:rPr>
-        <w:t xml:space="preserve">На основании выдвинутых требований было разработано </w:t>
-      </w:r>
-      <w:proofErr w:type="spellStart"/>
-      <w:r>
-        <w:rPr>
-          <w:rFonts w:hint="cs"/>
-          <w:sz w:val="24"/>
-          <w:szCs w:val="24"/>
-        </w:rPr>
-        <w:t>Android</w:t>
-      </w:r>
-      <w:proofErr w:type="spellEnd"/>
-      <w:r>
-        <w:rPr>
-          <w:rFonts w:hint="cs"/>
-          <w:sz w:val="24"/>
-          <w:szCs w:val="24"/>
-        </w:rPr>
-        <w:t>-приложение “Мобильный тренажер публичных выступлений” [</w:t>
+          <w:sz w:val="24"/>
+          <w:szCs w:val="24"/>
+        </w:rPr>
+        <w:t xml:space="preserve">-приложение “Мобильный тренажер публичных </w:t>
+      </w:r>
+      <w:r>
+        <w:rPr>
+          <w:rFonts w:hint="cs"/>
+          <w:sz w:val="24"/>
+          <w:szCs w:val="24"/>
+        </w:rPr>
+        <w:t>выступлений” [</w:t>
       </w:r>
       <w:r>
         <w:rPr>
@@ -1165,6 +1016,7 @@
       <w:pPr>
         <w:pStyle w:val="a4"/>
         <w:spacing w:line="240" w:lineRule="auto"/>
+        <w:ind w:firstLine="567"/>
         <w:rPr>
           <w:sz w:val="24"/>
           <w:szCs w:val="24"/>
@@ -1191,8 +1043,8 @@
           <w:szCs w:val="24"/>
         </w:rPr>
       </w:pPr>
-      <w:bookmarkStart w:id="0" w:name="_hkvau11ul7gq"/>
-      <w:bookmarkEnd w:id="0"/>
+      <w:bookmarkStart w:id="1" w:name="_hkvau11ul7gq"/>
+      <w:bookmarkEnd w:id="1"/>
       <w:proofErr w:type="spellStart"/>
       <w:r>
         <w:rPr>
@@ -1299,14 +1151,7 @@
     </w:p>
     <w:p>
       <w:pPr>
-        <w:ind w:left="1134" w:right="2041"/>
-        <w:rPr>
-          <w:lang w:val="x-none"/>
-        </w:rPr>
-      </w:pPr>
-    </w:p>
-    <w:p>
-      <w:pPr>
+        <w:jc w:val="both"/>
         <w:rPr>
           <w:lang w:val="x-none"/>
         </w:rPr>
@@ -1324,17 +1169,19 @@
       <w:pPr>
         <w:pStyle w:val="a4"/>
         <w:spacing w:line="240" w:lineRule="auto"/>
-        <w:rPr>
-          <w:sz w:val="24"/>
-          <w:szCs w:val="24"/>
-        </w:rPr>
-      </w:pPr>
-      <w:r>
-        <w:rPr>
-          <w:rFonts w:hint="cs"/>
-          <w:sz w:val="24"/>
-          <w:szCs w:val="24"/>
-        </w:rPr>
+        <w:ind w:firstLine="0"/>
+        <w:rPr>
+          <w:sz w:val="24"/>
+          <w:szCs w:val="24"/>
+        </w:rPr>
+      </w:pPr>
+      <w:r>
+        <w:rPr>
+          <w:rFonts w:hint="cs"/>
+          <w:sz w:val="24"/>
+          <w:szCs w:val="24"/>
+        </w:rPr>
+        <w:lastRenderedPageBreak/>
         <w:t>элементов управления, в рамках которого интерфейс был разбит на отдельные экраны (</w:t>
       </w:r>
       <w:proofErr w:type="spellStart"/>
@@ -1360,6 +1207,7 @@
       <w:pPr>
         <w:pStyle w:val="a4"/>
         <w:spacing w:line="240" w:lineRule="auto"/>
+        <w:ind w:firstLine="567"/>
         <w:rPr>
           <w:sz w:val="24"/>
           <w:szCs w:val="24"/>
@@ -1543,21 +1391,22 @@
           <w:sz w:val="24"/>
           <w:szCs w:val="24"/>
         </w:rPr>
-        <w:t xml:space="preserve">После окончания тренировки пользователь переходит на экран “Статистика тренировки”, где ему </w:t>
-      </w:r>
-      <w:r>
-        <w:rPr>
-          <w:rFonts w:hint="cs"/>
-          <w:sz w:val="24"/>
-          <w:szCs w:val="24"/>
-        </w:rPr>
-        <w:t xml:space="preserve">доступны график скорости речи для каждого слайда, график времени доклада на каждом слайде, диаграмма наиболее часто используемых в речи слов, информация об общем затраченном времени и слайдах, где темп речи были максимально близок или далек от оптимального уровня. </w:t>
+        <w:t xml:space="preserve">После окончания тренировки пользователь переходит на экран “Статистика тренировки”, где ему доступны график скорости речи для </w:t>
+      </w:r>
+      <w:r>
+        <w:rPr>
+          <w:rFonts w:hint="cs"/>
+          <w:sz w:val="24"/>
+          <w:szCs w:val="24"/>
+        </w:rPr>
+        <w:t xml:space="preserve">каждого слайда, график времени доклада на каждом слайде, диаграмма наиболее часто используемых в речи слов, информация об общем затраченном времени и слайдах, где темп речи были максимально близок или далек от оптимального уровня. </w:t>
       </w:r>
     </w:p>
     <w:p>
       <w:pPr>
         <w:pStyle w:val="a4"/>
         <w:spacing w:line="240" w:lineRule="auto"/>
+        <w:ind w:firstLine="567"/>
         <w:rPr>
           <w:sz w:val="24"/>
           <w:szCs w:val="24"/>
@@ -1617,6 +1466,7 @@
       <w:pPr>
         <w:pStyle w:val="a4"/>
         <w:spacing w:line="240" w:lineRule="auto"/>
+        <w:ind w:firstLine="567"/>
         <w:rPr>
           <w:sz w:val="24"/>
           <w:szCs w:val="24"/>
@@ -1853,18 +1703,19 @@
       <w:pPr>
         <w:pStyle w:val="a4"/>
         <w:spacing w:line="240" w:lineRule="auto"/>
-        <w:rPr>
-          <w:sz w:val="24"/>
-          <w:szCs w:val="24"/>
-        </w:rPr>
-      </w:pPr>
-      <w:r>
-        <w:rPr>
-          <w:rFonts w:hint="cs"/>
-          <w:sz w:val="24"/>
-          <w:szCs w:val="24"/>
-        </w:rPr>
-        <w:t xml:space="preserve">В данной работе исследовалась возможность автоматизации развития </w:t>
+        <w:ind w:firstLine="567"/>
+        <w:rPr>
+          <w:sz w:val="24"/>
+          <w:szCs w:val="24"/>
+        </w:rPr>
+      </w:pPr>
+      <w:r>
+        <w:rPr>
+          <w:rFonts w:hint="cs"/>
+          <w:sz w:val="24"/>
+          <w:szCs w:val="24"/>
+        </w:rPr>
+        <w:t xml:space="preserve">В данной работе исследовалась возможность автоматизации развития ораторских способностей с помощью мобильных устройств. На основании обзора </w:t>
       </w:r>
       <w:r>
         <w:rPr>
@@ -1873,7 +1724,7 @@
           <w:szCs w:val="24"/>
         </w:rPr>
         <w:lastRenderedPageBreak/>
-        <w:t xml:space="preserve">ораторских способностей с помощью мобильных устройств. На основании обзора мобильных приложений по данной тематике было предложено </w:t>
+        <w:t xml:space="preserve">мобильных приложений по данной тематике было предложено </w:t>
       </w:r>
       <w:proofErr w:type="spellStart"/>
       <w:r>
@@ -1898,6 +1749,7 @@
       <w:pPr>
         <w:pStyle w:val="a4"/>
         <w:spacing w:line="240" w:lineRule="auto"/>
+        <w:ind w:firstLine="567"/>
         <w:rPr>
           <w:sz w:val="24"/>
           <w:szCs w:val="24"/>
@@ -2068,8 +1920,6 @@
           <w:szCs w:val="24"/>
         </w:rPr>
       </w:pPr>
-      <w:bookmarkStart w:id="1" w:name="_GoBack"/>
-      <w:bookmarkEnd w:id="1"/>
       <w:r>
         <w:rPr>
           <w:rFonts w:hint="cs"/>
@@ -7527,7 +7377,7 @@
 </file>
 
 <file path=customXml/itemProps1.xml><?xml version="1.0" encoding="utf-8"?>
-<ds:datastoreItem xmlns:ds="http://schemas.openxmlformats.org/officeDocument/2006/customXml" ds:itemID="{2370DF53-9B2F-4546-A979-B52B220BD0E4}">
+<ds:datastoreItem xmlns:ds="http://schemas.openxmlformats.org/officeDocument/2006/customXml" ds:itemID="{0FADAFAF-B6C0-C048-A0B6-5A8F84BA2FFF}">
   <ds:schemaRefs>
     <ds:schemaRef ds:uri="http://schemas.openxmlformats.org/officeDocument/2006/bibliography"/>
   </ds:schemaRefs>

</xml_diff>